<commit_message>
docs: adding more content to chapters 4 and 5
</commit_message>
<xml_diff>
--- a/docs/parcial_TCC_JOAO_PEDRO_CAIRES_FERREIRA.docx
+++ b/docs/parcial_TCC_JOAO_PEDRO_CAIRES_FERREIRA.docx
@@ -17,15 +17,15 @@
         <w:tblLook w:firstRow="1" w:noVBand="1" w:lastRow="0" w:firstColumn="1" w:lastColumn="0" w:noHBand="0" w:val="04a0"/>
       </w:tblPr>
       <w:tblGrid>
-        <w:gridCol w:w="1330"/>
+        <w:gridCol w:w="1329"/>
         <w:gridCol w:w="6258"/>
-        <w:gridCol w:w="1878"/>
+        <w:gridCol w:w="1879"/>
       </w:tblGrid>
       <w:tr>
         <w:trPr/>
         <w:tc>
           <w:tcPr>
-            <w:tcW w:w="1330" w:type="dxa"/>
+            <w:tcW w:w="1329" w:type="dxa"/>
             <w:tcBorders/>
             <w:vAlign w:val="center"/>
           </w:tcPr>
@@ -174,7 +174,7 @@
         </w:tc>
         <w:tc>
           <w:tcPr>
-            <w:tcW w:w="1878" w:type="dxa"/>
+            <w:tcW w:w="1879" w:type="dxa"/>
             <w:tcBorders/>
             <w:vAlign w:val="center"/>
           </w:tcPr>
@@ -196,7 +196,7 @@
                 <w:lang w:val="pt-BR"/>
               </w:rPr>
               <w:drawing>
-                <wp:anchor behindDoc="0" distT="0" distB="0" distL="0" distR="0" simplePos="0" locked="0" layoutInCell="1" allowOverlap="1" relativeHeight="18">
+                <wp:anchor behindDoc="0" distT="0" distB="0" distL="0" distR="0" simplePos="0" locked="0" layoutInCell="1" allowOverlap="1" relativeHeight="20">
                   <wp:simplePos x="0" y="0"/>
                   <wp:positionH relativeFrom="column">
                     <wp:posOffset>-4798695</wp:posOffset>
@@ -241,7 +241,7 @@
                 </wp:anchor>
               </w:drawing>
               <w:drawing>
-                <wp:anchor behindDoc="1" distT="0" distB="0" distL="0" distR="0" simplePos="0" locked="0" layoutInCell="1" allowOverlap="1" relativeHeight="19">
+                <wp:anchor behindDoc="1" distT="0" distB="0" distL="0" distR="0" simplePos="0" locked="0" layoutInCell="1" allowOverlap="1" relativeHeight="22">
                   <wp:simplePos x="0" y="0"/>
                   <wp:positionH relativeFrom="column">
                     <wp:posOffset>-269240</wp:posOffset>
@@ -1247,50 +1247,18 @@
           <w:szCs w:val="28"/>
           <w:lang w:val="pt-BR"/>
         </w:rPr>
-        <w:t>14</w:t>
-      </w:r>
-      <w:r>
-        <w:rPr>
+        <w:t xml:space="preserve">14 de </w:t>
+      </w:r>
+      <w:r>
+        <w:rPr>
+          <w:rFonts w:eastAsia="Times New Roman" w:cs="Times New Roman"/>
           <w:b/>
           <w:bCs/>
           <w:sz w:val="28"/>
           <w:szCs w:val="28"/>
-          <w:lang w:val="pt-BR"/>
-        </w:rPr>
-        <w:t xml:space="preserve"> de </w:t>
-      </w:r>
-      <w:r>
-        <w:rPr>
-          <w:rFonts w:eastAsia="Times New Roman" w:cs="Times New Roman"/>
-          <w:b/>
-          <w:bCs/>
-          <w:sz w:val="28"/>
-          <w:szCs w:val="28"/>
-          <w:lang w:val="pt-BR" w:eastAsia="ar-SA"/>
-        </w:rPr>
-        <w:t>Ju</w:t>
-      </w:r>
-      <w:r>
-        <w:rPr>
-          <w:rFonts w:eastAsia="Times New Roman" w:cs="Times New Roman"/>
-          <w:b/>
-          <w:bCs/>
-          <w:sz w:val="28"/>
-          <w:szCs w:val="28"/>
-          <w:lang w:val="pt-BR" w:eastAsia="ar-SA"/>
-        </w:rPr>
-        <w:t>l</w:t>
-      </w:r>
-      <w:r>
-        <w:rPr>
-          <w:rFonts w:eastAsia="Times New Roman" w:cs="Times New Roman"/>
-          <w:b/>
-          <w:bCs/>
-          <w:sz w:val="28"/>
-          <w:szCs w:val="28"/>
-          <w:lang w:val="pt-BR" w:eastAsia="ar-SA"/>
-        </w:rPr>
-        <w:t xml:space="preserve">ho </w:t>
+          <w:lang w:val="pt-BR" w:eastAsia="ar-SA"/>
+        </w:rPr>
+        <w:t xml:space="preserve">Julho </w:t>
       </w:r>
       <w:r>
         <w:rPr>
@@ -1566,25 +1534,7 @@
           <w:szCs w:val="24"/>
           <w:lang w:val="pt-BR" w:eastAsia="ar-SA"/>
         </w:rPr>
-        <w:t>Ju</w:t>
-      </w:r>
-      <w:r>
-        <w:rPr>
-          <w:rFonts w:eastAsia="Times New Roman" w:cs="Times New Roman"/>
-          <w:sz w:val="24"/>
-          <w:szCs w:val="24"/>
-          <w:lang w:val="pt-BR" w:eastAsia="ar-SA"/>
-        </w:rPr>
-        <w:t>l</w:t>
-      </w:r>
-      <w:r>
-        <w:rPr>
-          <w:rFonts w:eastAsia="Times New Roman" w:cs="Times New Roman"/>
-          <w:sz w:val="24"/>
-          <w:szCs w:val="24"/>
-          <w:lang w:val="pt-BR" w:eastAsia="ar-SA"/>
-        </w:rPr>
-        <w:t xml:space="preserve">ho </w:t>
+        <w:t xml:space="preserve">Julho </w:t>
       </w:r>
       <w:r>
         <w:rPr>
@@ -2073,50 +2023,18 @@
           <w:szCs w:val="28"/>
           <w:lang w:val="pt-BR"/>
         </w:rPr>
-        <w:t>14</w:t>
-      </w:r>
-      <w:r>
-        <w:rPr>
+        <w:t xml:space="preserve">14 de </w:t>
+      </w:r>
+      <w:r>
+        <w:rPr>
+          <w:rFonts w:eastAsia="Times New Roman" w:cs="Times New Roman"/>
           <w:b/>
           <w:bCs/>
           <w:sz w:val="28"/>
           <w:szCs w:val="28"/>
-          <w:lang w:val="pt-BR"/>
-        </w:rPr>
-        <w:t xml:space="preserve"> de </w:t>
-      </w:r>
-      <w:r>
-        <w:rPr>
-          <w:rFonts w:eastAsia="Times New Roman" w:cs="Times New Roman"/>
-          <w:b/>
-          <w:bCs/>
-          <w:sz w:val="28"/>
-          <w:szCs w:val="28"/>
-          <w:lang w:val="pt-BR" w:eastAsia="ar-SA"/>
-        </w:rPr>
-        <w:t>Ju</w:t>
-      </w:r>
-      <w:r>
-        <w:rPr>
-          <w:rFonts w:eastAsia="Times New Roman" w:cs="Times New Roman"/>
-          <w:b/>
-          <w:bCs/>
-          <w:sz w:val="28"/>
-          <w:szCs w:val="28"/>
-          <w:lang w:val="pt-BR" w:eastAsia="ar-SA"/>
-        </w:rPr>
-        <w:t>l</w:t>
-      </w:r>
-      <w:r>
-        <w:rPr>
-          <w:rFonts w:eastAsia="Times New Roman" w:cs="Times New Roman"/>
-          <w:b/>
-          <w:bCs/>
-          <w:sz w:val="28"/>
-          <w:szCs w:val="28"/>
-          <w:lang w:val="pt-BR" w:eastAsia="ar-SA"/>
-        </w:rPr>
-        <w:t xml:space="preserve">ho </w:t>
+          <w:lang w:val="pt-BR" w:eastAsia="ar-SA"/>
+        </w:rPr>
+        <w:t xml:space="preserve">Julho </w:t>
       </w:r>
       <w:r>
         <w:rPr>
@@ -4875,9 +4793,9 @@
           <w:lang w:val="en-US" w:eastAsia="ar-SA"/>
         </w:rPr>
       </w:pPr>
-      <w:bookmarkStart w:id="5" w:name="_Ref65699817"/>
+      <w:bookmarkStart w:id="5" w:name="_Toc65700008"/>
       <w:bookmarkStart w:id="6" w:name="_Toc65700066"/>
-      <w:bookmarkStart w:id="7" w:name="_Toc65700008"/>
+      <w:bookmarkStart w:id="7" w:name="_Ref65699817"/>
       <w:bookmarkEnd w:id="5"/>
       <w:bookmarkEnd w:id="6"/>
       <w:bookmarkEnd w:id="7"/>
@@ -5032,7 +4950,7 @@
       </w:pPr>
       <w:r>
         <w:rPr>
-          <w:lang w:val="pt-BR"/>
+          <w:lang w:val="pt-BR" w:eastAsia="ar-SA"/>
         </w:rPr>
       </w:r>
     </w:p>
@@ -5501,8 +5419,16 @@
           <w:numId w:val="2"/>
         </w:numPr>
         <w:rPr>
-          <w:rFonts w:ascii="Calibri Light" w:hAnsi="Calibri Light" w:eastAsia="" w:cs="" w:asciiTheme="majorHAnsi" w:cstheme="majorBidi" w:eastAsiaTheme="majorEastAsia" w:hAnsiTheme="majorHAnsi"/>
-          <w:b/>
+          <w:b/>
+          <w:b/>
+          <w:bCs/>
+          <w:sz w:val="36"/>
+          <w:szCs w:val="36"/>
+        </w:rPr>
+      </w:pPr>
+      <w:r>
+        <w:rPr>
+          <w:rFonts w:eastAsia="" w:cs="" w:cstheme="majorBidi" w:eastAsiaTheme="majorEastAsia"/>
           <w:b/>
           <w:color w:val="auto"/>
           <w:kern w:val="0"/>
@@ -5510,30 +5436,7 @@
           <w:szCs w:val="26"/>
           <w:lang w:val="pt-BR" w:eastAsia="pt-BR" w:bidi="ar-SA"/>
         </w:rPr>
-      </w:pPr>
-      <w:r>
-        <w:rPr>
-          <w:rFonts w:eastAsia="" w:cs="" w:cstheme="majorBidi" w:eastAsiaTheme="majorEastAsia"/>
-          <w:b/>
-          <w:color w:val="auto"/>
-          <w:kern w:val="0"/>
-          <w:sz w:val="28"/>
-          <w:szCs w:val="26"/>
-          <w:lang w:val="pt-BR" w:eastAsia="pt-BR" w:bidi="ar-SA"/>
-        </w:rPr>
-        <w:t>B</w:t>
-      </w:r>
-      <w:r>
-        <w:rPr>
-          <w:rFonts w:eastAsia="" w:cs="" w:cstheme="majorBidi" w:eastAsiaTheme="majorEastAsia"/>
-          <w:b/>
-          <w:color w:val="auto"/>
-          <w:kern w:val="0"/>
-          <w:sz w:val="28"/>
-          <w:szCs w:val="26"/>
-          <w:lang w:val="pt-BR" w:eastAsia="pt-BR" w:bidi="ar-SA"/>
-        </w:rPr>
-        <w:t>anco de Dados</w:t>
+        <w:t>Banco de Dados</w:t>
       </w:r>
     </w:p>
     <w:p>
@@ -5561,19 +5464,7 @@
         <w:rPr>
           <w:lang w:val="pt-BR" w:eastAsia="ar-SA"/>
         </w:rPr>
-        <w:t xml:space="preserve">As entidades no banco de dados são relacionadas entre si. A entidade Equipamento tem uma relação de muitos para muitos com a entidade Carga, e para isso existe uma tabela associativa CargaEquipamento que relaciona quais Equipamentos fazem parte de quais Cargas. A entidade Carga tem uma relação de muitos para muitos com a entidade Curva, e para isso também existe uma tabela associativa CurvaCarga que relaciona quais Curvas possuem quais Cargas. A entidade Transformador é independente e possui uma estrutura de demanda distribuída ao longo do tempo, assim como o equipamento. Essas relações permitem que os dados sejam organizados e recuperados de forma eficiente no Simuload </w:t>
-      </w:r>
-      <w:r>
-        <w:rPr>
-          <w:lang w:val="pt-BR" w:eastAsia="ar-SA"/>
-        </w:rPr>
-        <w:t>e estão representadas no gráfico UML (Unified Modeling Language) abaixo, desenhado através da ferramenta Miro</w:t>
-      </w:r>
-      <w:r>
-        <w:rPr>
-          <w:lang w:val="pt-BR" w:eastAsia="ar-SA"/>
-        </w:rPr>
-        <w:t>.</w:t>
+        <w:t>As entidades no banco de dados são relacionadas entre si. A entidade Equipamento tem uma relação de muitos para muitos com a entidade Carga, e para isso existe uma tabela associativa CargaEquipamento que relaciona quais Equipamentos fazem parte de quais Cargas. A entidade Carga tem uma relação de muitos para muitos com a entidade Curva, e para isso também existe uma tabela associativa CurvaCarga que relaciona quais Curvas possuem quais Cargas. A entidade Transformador é independente e possui uma estrutura de demanda distribuída ao longo do tempo, assim como o equipamento. Essas relações permitem que os dados sejam organizados e recuperados de forma eficiente no Simuload e estão representadas no gráfico UML (Unified Modeling Language) abaixo, desenhado através da ferramenta Miro.</w:t>
       </w:r>
     </w:p>
     <w:p>
@@ -5718,13 +5609,7 @@
       <w:bookmarkEnd w:id="14"/>
       <w:r>
         <w:rPr>
-          <w:rFonts w:eastAsia="" w:cs="" w:ascii="Calibri Light" w:hAnsi="Calibri Light" w:asciiTheme="majorHAnsi" w:cstheme="majorBidi" w:eastAsiaTheme="majorEastAsia" w:hAnsiTheme="majorHAnsi"/>
-          <w:b/>
-          <w:color w:val="auto"/>
-          <w:kern w:val="0"/>
-          <w:sz w:val="28"/>
-          <w:szCs w:val="26"/>
-          <w:lang w:val="pt-BR" w:eastAsia="pt-BR" w:bidi="ar-SA"/>
+          <w:lang w:val="pt-BR"/>
         </w:rPr>
         <w:drawing>
           <wp:inline distT="0" distB="0" distL="0" distR="0">
@@ -5864,8 +5749,6 @@
           <w:szCs w:val="36"/>
         </w:rPr>
       </w:pPr>
-      <w:bookmarkStart w:id="16" w:name="__RefHeading___Toc807_3772085703"/>
-      <w:bookmarkEnd w:id="16"/>
       <w:r>
         <w:rPr>
           <w:rFonts w:eastAsia="" w:cs="" w:cstheme="majorBidi" w:eastAsiaTheme="majorEastAsia"/>
@@ -5876,7 +5759,7 @@
           <w:szCs w:val="24"/>
           <w:lang w:val="pt-BR" w:eastAsia="ar-SA" w:bidi="ar-SA"/>
         </w:rPr>
-        <w:t>Ferramenta de Interface Visual</w:t>
+        <w:t xml:space="preserve">Ferramenta de </w:t>
       </w:r>
       <w:r>
         <w:rPr>
@@ -5888,7 +5771,7 @@
           <w:szCs w:val="24"/>
           <w:lang w:val="pt-BR" w:eastAsia="ar-SA" w:bidi="ar-SA"/>
         </w:rPr>
-        <w:t>.</w:t>
+        <w:t>Edição de Código.</w:t>
       </w:r>
     </w:p>
     <w:p>
@@ -5902,21 +5785,21 @@
         <w:rPr>
           <w:lang w:val="pt-BR" w:eastAsia="ar-SA"/>
         </w:rPr>
-        <w:t>O processo de desenvolvimento do software Simuload envolveu diversas etapas, dentre as quais se destacam a escolha das ferramentas e tecnologias a serem utilizadas. Para a criação da interface gráfica, optou-se pela ferramenta PyQt 5, que oferece uma vasta gama de recursos para desenvolvimento de interfaces gráficas em Python, incluindo widgets, diálogos e estilos personalizados. A escolha da linguagem de programação Python se deu pelo seu caráter de código aberto, grande comunidade de desenvolvedores, além de sua facilidade de uso e versatilidade.</w:t>
-      </w:r>
-    </w:p>
-    <w:p>
-      <w:pPr>
-        <w:pStyle w:val="Normal"/>
-        <w:rPr>
-          <w:lang w:val="en-US" w:eastAsia="ar-SA"/>
-        </w:rPr>
-      </w:pPr>
-      <w:r>
-        <w:rPr>
-          <w:lang w:val="pt-BR" w:eastAsia="ar-SA"/>
-        </w:rPr>
-        <w:t>Através do software Qt Designer, é possível desenhar as telas no formato .ui, definindo todas as suas estruturas e nome das variáveis onde serão inseridos os valores de texto. Com os arquivos .ui em mãos, o PyQt 5 é responsável por transformá-los em código Python, possibilitando a integração das telas com o sistema.</w:t>
+        <w:t>Dentre as várias ferramentas disponíveis para a edição de código, optou-se por utilizar o Visual Studio Code (VSCode) como o principal editor de código para o desenvolvimento do Simuload. O VSCode foi selecionado devido à sua ampla popularidade, reconhecido como um dos principais editores de código para desenvolvedores Python, oferecendo uma experiência de edição altamente produtiva.</w:t>
+      </w:r>
+    </w:p>
+    <w:p>
+      <w:pPr>
+        <w:pStyle w:val="Normal"/>
+        <w:ind w:hanging="0"/>
+        <w:rPr>
+          <w:lang w:val="pt-BR" w:eastAsia="ar-SA"/>
+        </w:rPr>
+      </w:pPr>
+      <w:r>
+        <w:rPr>
+          <w:lang w:val="pt-BR" w:eastAsia="ar-SA"/>
+        </w:rPr>
       </w:r>
     </w:p>
     <w:p>
@@ -5928,23 +5811,8 @@
           <w:lang w:val="en-US" w:eastAsia="ar-SA"/>
         </w:rPr>
       </w:pPr>
-      <w:r>
-        <w:rPr>
-          <w:lang w:val="pt-BR"/>
-        </w:rPr>
-      </w:r>
-    </w:p>
-    <w:p>
-      <w:pPr>
-        <w:pStyle w:val="Normal"/>
-        <w:ind w:hanging="0"/>
-        <w:jc w:val="center"/>
-        <w:rPr>
-          <w:lang w:val="en-US" w:eastAsia="ar-SA"/>
-        </w:rPr>
-      </w:pPr>
-      <w:bookmarkStart w:id="17" w:name="docs-internal-guid-a4bbfa75-7fff-e4ee-23"/>
-      <w:bookmarkEnd w:id="17"/>
+      <w:bookmarkStart w:id="16" w:name="docs-internal-guid-a4bbfa75-7fff-e4ee-23"/>
+      <w:bookmarkEnd w:id="16"/>
       <w:r>
         <w:rPr>
           <w:i/>
@@ -6015,21 +5883,31 @@
         </w:rPr>
         <w:t xml:space="preserve"> Sistema de controle.</w:t>
       </w:r>
-      <w:r>
-        <w:rPr>
-          <w:lang w:val="pt-BR"/>
-        </w:rPr>
-        <w:br/>
-      </w:r>
-      <w:r>
-        <w:rPr>
-          <w:lang w:val="pt-BR"/>
+    </w:p>
+    <w:p>
+      <w:pPr>
+        <w:pStyle w:val="Normal"/>
+        <w:rPr>
+          <w:lang w:val="en-US" w:eastAsia="ar-SA"/>
+        </w:rPr>
+      </w:pPr>
+      <w:r>
+        <w:rPr>
+          <w:lang w:val="pt-BR" w:eastAsia="ar-SA"/>
         </w:rPr>
         <w:drawing>
-          <wp:inline distT="0" distB="0" distL="0" distR="0">
-            <wp:extent cx="5734050" cy="4048125"/>
+          <wp:anchor behindDoc="0" distT="0" distB="0" distL="0" distR="0" simplePos="0" locked="0" layoutInCell="0" allowOverlap="1" relativeHeight="23">
+            <wp:simplePos x="0" y="0"/>
+            <wp:positionH relativeFrom="column">
+              <wp:align>center</wp:align>
+            </wp:positionH>
+            <wp:positionV relativeFrom="paragraph">
+              <wp:posOffset>635</wp:posOffset>
+            </wp:positionV>
+            <wp:extent cx="5760085" cy="2848610"/>
             <wp:effectExtent l="0" t="0" r="0" b="0"/>
-            <wp:docPr id="4" name="Figura1" descr=""/>
+            <wp:wrapSquare wrapText="largest"/>
+            <wp:docPr id="4" name="Figura7" descr=""/>
             <wp:cNvGraphicFramePr>
               <a:graphicFrameLocks xmlns:a="http://schemas.openxmlformats.org/drawingml/2006/main" noChangeAspect="1"/>
             </wp:cNvGraphicFramePr>
@@ -6037,13 +5915,250 @@
               <a:graphicData uri="http://schemas.openxmlformats.org/drawingml/2006/picture">
                 <pic:pic xmlns:pic="http://schemas.openxmlformats.org/drawingml/2006/picture">
                   <pic:nvPicPr>
-                    <pic:cNvPr id="4" name="Figura1" descr=""/>
+                    <pic:cNvPr id="4" name="Figura7" descr=""/>
                     <pic:cNvPicPr>
                       <a:picLocks noChangeAspect="1" noChangeArrowheads="1"/>
                     </pic:cNvPicPr>
                   </pic:nvPicPr>
                   <pic:blipFill>
                     <a:blip r:embed="rId16"/>
+                    <a:stretch>
+                      <a:fillRect/>
+                    </a:stretch>
+                  </pic:blipFill>
+                  <pic:spPr bwMode="auto">
+                    <a:xfrm>
+                      <a:off x="0" y="0"/>
+                      <a:ext cx="5760085" cy="2848610"/>
+                    </a:xfrm>
+                    <a:prstGeom prst="rect">
+                      <a:avLst/>
+                    </a:prstGeom>
+                  </pic:spPr>
+                </pic:pic>
+              </a:graphicData>
+            </a:graphic>
+          </wp:anchor>
+        </w:drawing>
+      </w:r>
+      <w:r>
+        <w:rPr>
+          <w:lang w:val="pt-BR" w:eastAsia="ar-SA"/>
+        </w:rPr>
+        <w:t>A escolha do VSCode baseou-se em diversos fatores. Em primeiro lugar, sua interface intuitiva e amigável proporciona uma curva de aprendizado suave, permitindo aos desenvolvedores se familiarizarem rapidamente com o editor. Além disso, o VSCode possui suporte para a linguagem Python, o que facilita a escrita, depuração e execução de código Python diretamente no editor.</w:t>
+      </w:r>
+    </w:p>
+    <w:p>
+      <w:pPr>
+        <w:pStyle w:val="Normal"/>
+        <w:rPr>
+          <w:lang w:val="en-US" w:eastAsia="ar-SA"/>
+        </w:rPr>
+      </w:pPr>
+      <w:r>
+        <w:rPr>
+          <w:lang w:val="pt-BR" w:eastAsia="ar-SA"/>
+        </w:rPr>
+        <w:t>Um dos principais pontos fortes do VSCode é a sua extensibilidade. Através da instalação de extensões, é possível expandir ainda mais as funcionalidades do editor, personalizando-o de acordo com as necessidades do Simuload. No caso do desenvolvimento em Python, existem diversas extensões úteis disponíveis, como integração com sistemas de controle de versão, suporte a testes automatizados, formatação de código, linting e autocompletar, que contribuem para um fluxo de trabalho eficiente e eficaz.</w:t>
+      </w:r>
+    </w:p>
+    <w:p>
+      <w:pPr>
+        <w:pStyle w:val="Normal"/>
+        <w:rPr>
+          <w:lang w:val="en-US" w:eastAsia="ar-SA"/>
+        </w:rPr>
+      </w:pPr>
+      <w:r>
+        <w:rPr>
+          <w:lang w:val="pt-BR" w:eastAsia="ar-SA"/>
+        </w:rPr>
+        <w:t>Portanto, a escolha do VSCode como o editor de código para o desenvolvimento do Simuload foi embasada em sua popularidade, facilidade de uso específica para códigos Python e a ampla disponibilidade de extensões úteis que auxiliam no desenvolvimento do software. Essa escolha contribui para uma experiência de programação agradável e produtiva, garantindo um ambiente de trabalho adequado para o desenvolvimento do Simuload.</w:t>
+      </w:r>
+    </w:p>
+    <w:p>
+      <w:pPr>
+        <w:pStyle w:val="Ttulo3"/>
+        <w:numPr>
+          <w:ilvl w:val="2"/>
+          <w:numId w:val="2"/>
+        </w:numPr>
+        <w:rPr>
+          <w:b/>
+          <w:b/>
+          <w:bCs/>
+          <w:sz w:val="36"/>
+          <w:szCs w:val="36"/>
+        </w:rPr>
+      </w:pPr>
+      <w:bookmarkStart w:id="17" w:name="__RefHeading___Toc807_3772085703"/>
+      <w:bookmarkEnd w:id="17"/>
+      <w:r>
+        <w:rPr>
+          <w:rFonts w:eastAsia="" w:cs="" w:cstheme="majorBidi" w:eastAsiaTheme="majorEastAsia"/>
+          <w:i/>
+          <w:color w:val="auto"/>
+          <w:kern w:val="0"/>
+          <w:sz w:val="24"/>
+          <w:szCs w:val="24"/>
+          <w:lang w:val="pt-BR" w:eastAsia="ar-SA" w:bidi="ar-SA"/>
+        </w:rPr>
+        <w:t>Ferramenta de Interface Visual.</w:t>
+      </w:r>
+    </w:p>
+    <w:p>
+      <w:pPr>
+        <w:pStyle w:val="Normal"/>
+        <w:rPr>
+          <w:lang w:val="en-US" w:eastAsia="ar-SA"/>
+        </w:rPr>
+      </w:pPr>
+      <w:r>
+        <w:rPr>
+          <w:lang w:val="pt-BR" w:eastAsia="ar-SA"/>
+        </w:rPr>
+        <w:t>O processo de desenvolvimento do software Simuload envolveu diversas etapas, dentre as quais se destacam a escolha das ferramentas e tecnologias a serem utilizadas. Para a criação da interface gráfica, optou-se pela ferramenta PyQt 5, que oferece uma vasta gama de recursos para desenvolvimento de interfaces gráficas em Python, incluindo widgets, diálogos e estilos personalizados. A escolha da linguagem de programação Python se deu pelo seu caráter de código aberto, grande comunidade de desenvolvedores, além de sua facilidade de uso e versatilidade.</w:t>
+      </w:r>
+    </w:p>
+    <w:p>
+      <w:pPr>
+        <w:pStyle w:val="Normal"/>
+        <w:rPr>
+          <w:lang w:val="en-US" w:eastAsia="ar-SA"/>
+        </w:rPr>
+      </w:pPr>
+      <w:r>
+        <w:rPr>
+          <w:lang w:val="pt-BR" w:eastAsia="ar-SA"/>
+        </w:rPr>
+        <w:t>Através do software Qt Designer, é possível desenhar as telas no formato .ui, definindo todas as suas estruturas e nome das variáveis onde serão inseridos os valores de texto. Com os arquivos .ui em mãos, o PyQt 5 é responsável por transformá-los em código Python, possibilitando a integração das telas com o sistema.</w:t>
+      </w:r>
+    </w:p>
+    <w:p>
+      <w:pPr>
+        <w:pStyle w:val="Normal"/>
+        <w:ind w:hanging="0"/>
+        <w:jc w:val="center"/>
+        <w:rPr>
+          <w:lang w:val="en-US" w:eastAsia="ar-SA"/>
+        </w:rPr>
+      </w:pPr>
+      <w:r>
+        <w:rPr>
+          <w:lang w:val="pt-BR" w:eastAsia="ar-SA"/>
+        </w:rPr>
+      </w:r>
+    </w:p>
+    <w:p>
+      <w:pPr>
+        <w:pStyle w:val="Normal"/>
+        <w:ind w:hanging="0"/>
+        <w:jc w:val="center"/>
+        <w:rPr>
+          <w:lang w:val="en-US" w:eastAsia="ar-SA"/>
+        </w:rPr>
+      </w:pPr>
+      <w:bookmarkStart w:id="18" w:name="docs-internal-guid-a4bbfa75-7fff-e4ee-23"/>
+      <w:bookmarkEnd w:id="18"/>
+      <w:r>
+        <w:rPr>
+          <w:i/>
+          <w:iCs/>
+          <w:sz w:val="20"/>
+          <w:szCs w:val="20"/>
+          <w:lang w:val="pt-BR"/>
+        </w:rPr>
+        <w:t xml:space="preserve">Fig. </w:t>
+      </w:r>
+      <w:r>
+        <w:rPr>
+          <w:i/>
+          <w:iCs/>
+          <w:sz w:val="20"/>
+          <w:szCs w:val="20"/>
+          <w:lang w:val="pt-BR"/>
+        </w:rPr>
+        <w:fldChar w:fldCharType="begin"/>
+      </w:r>
+      <w:r>
+        <w:rPr>
+          <w:sz w:val="20"/>
+          <w:i/>
+          <w:szCs w:val="20"/>
+          <w:iCs/>
+          <w:lang w:val="pt-BR"/>
+        </w:rPr>
+        <w:instrText> SEQ Fig. \* ARABIC </w:instrText>
+      </w:r>
+      <w:r>
+        <w:rPr>
+          <w:sz w:val="20"/>
+          <w:i/>
+          <w:szCs w:val="20"/>
+          <w:iCs/>
+          <w:lang w:val="pt-BR"/>
+        </w:rPr>
+        <w:fldChar w:fldCharType="separate"/>
+      </w:r>
+      <w:r>
+        <w:rPr>
+          <w:sz w:val="20"/>
+          <w:i/>
+          <w:szCs w:val="20"/>
+          <w:iCs/>
+          <w:lang w:val="pt-BR"/>
+        </w:rPr>
+        <w:t>3</w:t>
+      </w:r>
+      <w:r>
+        <w:rPr>
+          <w:sz w:val="20"/>
+          <w:i/>
+          <w:szCs w:val="20"/>
+          <w:iCs/>
+          <w:lang w:val="pt-BR"/>
+        </w:rPr>
+        <w:fldChar w:fldCharType="end"/>
+      </w:r>
+      <w:r>
+        <w:rPr>
+          <w:i/>
+          <w:iCs/>
+          <w:sz w:val="20"/>
+          <w:szCs w:val="20"/>
+          <w:lang w:val="pt-BR"/>
+        </w:rPr>
+        <w:t xml:space="preserve"> Sistema de controle.</w:t>
+      </w:r>
+      <w:r>
+        <w:rPr>
+          <w:lang w:val="pt-BR"/>
+        </w:rPr>
+        <w:br/>
+      </w:r>
+      <w:r>
+        <w:rPr>
+          <w:lang w:val="pt-BR"/>
+        </w:rPr>
+        <w:drawing>
+          <wp:inline distT="0" distB="0" distL="0" distR="0">
+            <wp:extent cx="5734050" cy="4048125"/>
+            <wp:effectExtent l="0" t="0" r="0" b="0"/>
+            <wp:docPr id="5" name="Figura1" descr=""/>
+            <wp:cNvGraphicFramePr>
+              <a:graphicFrameLocks xmlns:a="http://schemas.openxmlformats.org/drawingml/2006/main" noChangeAspect="1"/>
+            </wp:cNvGraphicFramePr>
+            <a:graphic xmlns:a="http://schemas.openxmlformats.org/drawingml/2006/main">
+              <a:graphicData uri="http://schemas.openxmlformats.org/drawingml/2006/picture">
+                <pic:pic xmlns:pic="http://schemas.openxmlformats.org/drawingml/2006/picture">
+                  <pic:nvPicPr>
+                    <pic:cNvPr id="5" name="Figura1" descr=""/>
+                    <pic:cNvPicPr>
+                      <a:picLocks noChangeAspect="1" noChangeArrowheads="1"/>
+                    </pic:cNvPicPr>
+                  </pic:nvPicPr>
+                  <pic:blipFill>
+                    <a:blip r:embed="rId17"/>
                     <a:stretch>
                       <a:fillRect/>
                     </a:stretch>
@@ -6085,8 +6200,8 @@
           <w:szCs w:val="36"/>
         </w:rPr>
       </w:pPr>
-      <w:bookmarkStart w:id="18" w:name="__RefHeading___Toc552_3461207297"/>
-      <w:bookmarkEnd w:id="18"/>
+      <w:bookmarkStart w:id="19" w:name="__RefHeading___Toc552_3461207297"/>
+      <w:bookmarkEnd w:id="19"/>
       <w:r>
         <w:rPr>
           <w:rFonts w:eastAsia="" w:cs="" w:cstheme="majorBidi" w:eastAsiaTheme="majorEastAsia"/>
@@ -6097,8 +6212,66 @@
           <w:szCs w:val="24"/>
           <w:lang w:val="pt-BR" w:eastAsia="ar-SA" w:bidi="ar-SA"/>
         </w:rPr>
-        <w:t>Ferramentas Matemáticas</w:t>
-      </w:r>
+        <w:t>Ferramentas Matemáticas.</w:t>
+      </w:r>
+    </w:p>
+    <w:p>
+      <w:pPr>
+        <w:pStyle w:val="Normal"/>
+        <w:rPr>
+          <w:lang w:val="en-US" w:eastAsia="ar-SA"/>
+        </w:rPr>
+      </w:pPr>
+      <w:r>
+        <w:rPr>
+          <w:lang w:val="pt-BR" w:eastAsia="ar-SA"/>
+        </w:rPr>
+        <w:t>Para a simulação de gráficos, foi escolhida a biblioteca Matplotlib, que oferece uma ampla variedade de gráficos e recursos de visualização de dados em Python, além de ser fácil de usar e ter uma boa documentação. O Matplotlib foi utilizado para a criação dos gráficos de curvas de carga simulad</w:t>
+      </w:r>
+      <w:r>
+        <w:rPr>
+          <w:lang w:val="pt-BR" w:eastAsia="ar-SA"/>
+        </w:rPr>
+        <w:t>o</w:t>
+      </w:r>
+      <w:r>
+        <w:rPr>
+          <w:lang w:val="pt-BR" w:eastAsia="ar-SA"/>
+        </w:rPr>
+        <w:t>s pelo software, permitindo a visualização das informações de maneira clara e eficiente.</w:t>
+      </w:r>
+    </w:p>
+    <w:p>
+      <w:pPr>
+        <w:pStyle w:val="Normal"/>
+        <w:rPr>
+          <w:lang w:val="en-US" w:eastAsia="ar-SA"/>
+        </w:rPr>
+      </w:pPr>
+      <w:r>
+        <w:rPr>
+          <w:lang w:val="pt-BR" w:eastAsia="ar-SA"/>
+        </w:rPr>
+        <w:t>Os cálculos realizados pelo software foram feitos diretamente pelo Python, utilizando as bibliotecas padrão do pacote, o que permitiu uma implementação mais simples e direta. Para obter os valores distribuídos em intervalos menores de simulação, foi utilizada a biblioteca Numpy, que oferece uma variedade de recursos para processamento de dados numéricos em Python, incluindo a interpolação de dados, que permitiu a obtenção de valores intermediários a partir dos dados de entrada.</w:t>
+      </w:r>
+    </w:p>
+    <w:p>
+      <w:pPr>
+        <w:pStyle w:val="Ttulo3"/>
+        <w:numPr>
+          <w:ilvl w:val="2"/>
+          <w:numId w:val="2"/>
+        </w:numPr>
+        <w:rPr>
+          <w:b/>
+          <w:b/>
+          <w:bCs/>
+          <w:sz w:val="36"/>
+          <w:szCs w:val="36"/>
+        </w:rPr>
+      </w:pPr>
+      <w:bookmarkStart w:id="20" w:name="__RefHeading___Toc554_3461207297"/>
+      <w:bookmarkEnd w:id="20"/>
       <w:r>
         <w:rPr>
           <w:rFonts w:eastAsia="" w:cs="" w:cstheme="majorBidi" w:eastAsiaTheme="majorEastAsia"/>
@@ -6109,7 +6282,7 @@
           <w:szCs w:val="24"/>
           <w:lang w:val="pt-BR" w:eastAsia="ar-SA" w:bidi="ar-SA"/>
         </w:rPr>
-        <w:t>.</w:t>
+        <w:t>Manipulação de Dados.</w:t>
       </w:r>
     </w:p>
     <w:p>
@@ -6123,7 +6296,7 @@
         <w:rPr>
           <w:lang w:val="pt-BR" w:eastAsia="ar-SA"/>
         </w:rPr>
-        <w:t>Para a simulação de gráficos, foi escolhida a biblioteca Matplotlib, que oferece uma ampla variedade de gráficos e recursos de visualização de dados em Python, além de ser fácil de usar e ter uma boa documentação. O Matplotlib foi utilizado para a criação dos gráficos de curvas de carga simuladas pelo software, permitindo a visualização das informações de maneira clara e eficiente.</w:t>
+        <w:t xml:space="preserve">No âmbito das especificações técnicas, uma decisão relevante diz respeito ao armazenamento dos dados das simulações realizadas. Nesse sentido, optou-se por utilizar o banco de dados em memória SQLite, uma solução confiável e eficiente para a persistência de dados estruturados no ambiente Python. A escolha do SQLite se deve à sua facilidade de uso e à compatibilidade com diferentes sistemas operacionais, garantindo a portabilidade e a acessibilidade dos dados armazenados. </w:t>
       </w:r>
     </w:p>
     <w:p>
@@ -6137,100 +6310,24 @@
         <w:rPr>
           <w:lang w:val="pt-BR" w:eastAsia="ar-SA"/>
         </w:rPr>
-        <w:t>Os cálculos realizados pelo software foram feitos diretamente pelo Python, utilizando as bibliotecas padrão do pacote, o que permitiu uma implementação mais simples e direta. Para obter os valores distribuídos em intervalos menores de simulação, foi utilizada a biblioteca Numpy, que oferece uma variedade de recursos para processamento de dados numéricos em Python, incluindo a interpolação de dados, que permitiu a obtenção de valores intermediários a partir dos dados de entrada.</w:t>
-      </w:r>
-    </w:p>
-    <w:p>
-      <w:pPr>
-        <w:pStyle w:val="Ttulo3"/>
-        <w:numPr>
-          <w:ilvl w:val="2"/>
-          <w:numId w:val="2"/>
-        </w:numPr>
-        <w:rPr>
-          <w:b/>
-          <w:b/>
-          <w:bCs/>
-          <w:sz w:val="36"/>
-          <w:szCs w:val="36"/>
-        </w:rPr>
-      </w:pPr>
-      <w:bookmarkStart w:id="19" w:name="__RefHeading___Toc554_3461207297"/>
-      <w:bookmarkEnd w:id="19"/>
-      <w:r>
-        <w:rPr>
-          <w:rFonts w:eastAsia="" w:cs="" w:cstheme="majorBidi" w:eastAsiaTheme="majorEastAsia"/>
-          <w:i/>
+        <w:t xml:space="preserve">O VSCode também possui uma extensão </w:t>
+      </w:r>
+      <w:r>
+        <w:rPr>
+          <w:lang w:val="pt-BR" w:eastAsia="ar-SA"/>
+        </w:rPr>
+        <w:t xml:space="preserve">de visualização do banco de dados SQLite, </w:t>
+      </w:r>
+      <w:r>
+        <w:rPr>
+          <w:rFonts w:eastAsia="Times New Roman" w:cs="Times New Roman"/>
           <w:color w:val="auto"/>
           <w:kern w:val="0"/>
           <w:sz w:val="24"/>
-          <w:szCs w:val="24"/>
+          <w:szCs w:val="20"/>
           <w:lang w:val="pt-BR" w:eastAsia="ar-SA" w:bidi="ar-SA"/>
         </w:rPr>
-        <w:t>Manipulação</w:t>
-      </w:r>
-      <w:r>
-        <w:rPr>
-          <w:rFonts w:eastAsia="" w:cs="" w:cstheme="majorBidi" w:eastAsiaTheme="majorEastAsia"/>
-          <w:i/>
-          <w:color w:val="auto"/>
-          <w:kern w:val="0"/>
-          <w:sz w:val="24"/>
-          <w:szCs w:val="24"/>
-          <w:lang w:val="pt-BR" w:eastAsia="ar-SA" w:bidi="ar-SA"/>
-        </w:rPr>
-        <w:t xml:space="preserve"> </w:t>
-      </w:r>
-      <w:r>
-        <w:rPr>
-          <w:rFonts w:eastAsia="" w:cs="" w:cstheme="majorBidi" w:eastAsiaTheme="majorEastAsia"/>
-          <w:i/>
-          <w:color w:val="auto"/>
-          <w:kern w:val="0"/>
-          <w:sz w:val="24"/>
-          <w:szCs w:val="24"/>
-          <w:lang w:val="pt-BR" w:eastAsia="ar-SA" w:bidi="ar-SA"/>
-        </w:rPr>
-        <w:t>de Dados</w:t>
-      </w:r>
-      <w:r>
-        <w:rPr>
-          <w:rFonts w:eastAsia="" w:cs="" w:cstheme="majorBidi" w:eastAsiaTheme="majorEastAsia"/>
-          <w:i/>
-          <w:color w:val="auto"/>
-          <w:kern w:val="0"/>
-          <w:sz w:val="24"/>
-          <w:szCs w:val="24"/>
-          <w:lang w:val="pt-BR" w:eastAsia="ar-SA" w:bidi="ar-SA"/>
-        </w:rPr>
-        <w:t>.</w:t>
-      </w:r>
-    </w:p>
-    <w:p>
-      <w:pPr>
-        <w:pStyle w:val="Normal"/>
-        <w:rPr>
-          <w:lang w:val="en-US" w:eastAsia="ar-SA"/>
-        </w:rPr>
-      </w:pPr>
-      <w:r>
-        <w:rPr>
-          <w:lang w:val="pt-BR" w:eastAsia="ar-SA"/>
-        </w:rPr>
-        <w:t>No âmbito das especificações técnicas, uma decisão relevante diz respeito ao armazenamento dos dados das simulações realizadas. Nesse sentido, optou-se por utilizar o banco de dados em memória SQLite, uma solução confiável e eficiente para a persistência de dados estruturados no ambiente Python. A escolha do SQLite se deve à sua facilidade de uso e à compatibilidade com diferentes sistemas operacionais, garantindo a portabilidade e a acessibilidade dos dados armazenados.</w:t>
-      </w:r>
-    </w:p>
-    <w:p>
-      <w:pPr>
-        <w:pStyle w:val="Normal"/>
-        <w:rPr>
-          <w:lang w:val="en-US" w:eastAsia="ar-SA"/>
-        </w:rPr>
-      </w:pPr>
-      <w:r>
-        <w:rPr>
-          <w:lang w:val="pt-BR" w:eastAsia="ar-SA"/>
-        </w:rPr>
+        <w:t>exibindo os registros de cada tabela, suas colunas e restrições, scripts de criação das tabelas e possibilidade de consultas personalizadas no banco. A interface da extensão no VSCode pode ser visualizada na figura abaixo.</w:t>
       </w:r>
     </w:p>
     <w:p>
@@ -6242,8 +6339,8 @@
           <w:lang w:val="en-US" w:eastAsia="ar-SA"/>
         </w:rPr>
       </w:pPr>
-      <w:bookmarkStart w:id="20" w:name="docs-internal-guid-89753960-7fff-80ea-61"/>
-      <w:bookmarkEnd w:id="20"/>
+      <w:bookmarkStart w:id="21" w:name="docs-internal-guid-89753960-7fff-80ea-61"/>
+      <w:bookmarkEnd w:id="21"/>
       <w:r>
         <w:rPr>
           <w:i/>
@@ -6292,7 +6389,7 @@
           <w:iCs/>
           <w:lang w:val="pt-BR"/>
         </w:rPr>
-        <w:t>3</w:t>
+        <w:t>4</w:t>
       </w:r>
       <w:r>
         <w:rPr>
@@ -6328,7 +6425,7 @@
           <wp:inline distT="0" distB="0" distL="0" distR="0">
             <wp:extent cx="5734050" cy="3200400"/>
             <wp:effectExtent l="0" t="0" r="0" b="0"/>
-            <wp:docPr id="5" name="Figura3" descr=""/>
+            <wp:docPr id="6" name="Figura3" descr=""/>
             <wp:cNvGraphicFramePr>
               <a:graphicFrameLocks xmlns:a="http://schemas.openxmlformats.org/drawingml/2006/main" noChangeAspect="1"/>
             </wp:cNvGraphicFramePr>
@@ -6336,13 +6433,13 @@
               <a:graphicData uri="http://schemas.openxmlformats.org/drawingml/2006/picture">
                 <pic:pic xmlns:pic="http://schemas.openxmlformats.org/drawingml/2006/picture">
                   <pic:nvPicPr>
-                    <pic:cNvPr id="5" name="Figura3" descr=""/>
+                    <pic:cNvPr id="6" name="Figura3" descr=""/>
                     <pic:cNvPicPr>
                       <a:picLocks noChangeAspect="1" noChangeArrowheads="1"/>
                     </pic:cNvPicPr>
                   </pic:nvPicPr>
                   <pic:blipFill>
-                    <a:blip r:embed="rId17"/>
+                    <a:blip r:embed="rId18"/>
                     <a:stretch>
                       <a:fillRect/>
                     </a:stretch>
@@ -6422,19 +6519,7 @@
           <w:szCs w:val="24"/>
           <w:lang w:val="pt-BR" w:eastAsia="ar-SA" w:bidi="ar-SA"/>
         </w:rPr>
-        <w:t>Distribuição do Software</w:t>
-      </w:r>
-      <w:r>
-        <w:rPr>
-          <w:rFonts w:eastAsia="" w:cs="" w:cstheme="majorBidi" w:eastAsiaTheme="majorEastAsia"/>
-          <w:i/>
-          <w:color w:val="auto"/>
-          <w:kern w:val="0"/>
-          <w:sz w:val="24"/>
-          <w:szCs w:val="24"/>
-          <w:lang w:val="pt-BR" w:eastAsia="ar-SA" w:bidi="ar-SA"/>
-        </w:rPr>
-        <w:t>.</w:t>
+        <w:t>Distribuição do Software.</w:t>
       </w:r>
     </w:p>
     <w:p>
@@ -6459,7 +6544,27 @@
         <w:rPr>
           <w:lang w:val="pt-BR" w:eastAsia="ar-SA"/>
         </w:rPr>
-        <w:t>ara gerar um executável do software, foi utilizada a ferramenta PyInstaller, que permite empacotar o código-fonte e todas as suas dependências em um único arquivo executável, facilitando a distribuição do software para usuários finais. Como o PyInstaller gera os arquivos através do próprio sistema operacional utilizado, as versões de distribuição do Simuload foram geradas em máquinas com sistemas operacionais diferentes, Linux e Windows, para permitir o seu uso nos dois sistemas. O executável é capaz de armazenar as curvas exportadas e reconhecer o arquivo do banco de dados na sua própria pasta, além das imagens de logo do software, sendo essa a estrutura dos arquivos compactados de distribuição para download.</w:t>
+        <w:t xml:space="preserve">ara gerar um executável do software, foi utilizada a ferramenta PyInstaller, que permite empacotar o código-fonte e todas as suas dependências em um único arquivo executável, facilitando a distribuição do software para usuários finais. Como o PyInstaller gera os arquivos através do próprio sistema operacional utilizado, as versões de distribuição do Simuload foram geradas em máquinas com sistemas operacionais diferentes, Linux e Windows, para permitir o seu uso nos dois sistemas. </w:t>
+      </w:r>
+    </w:p>
+    <w:p>
+      <w:pPr>
+        <w:pStyle w:val="Normal"/>
+        <w:rPr>
+          <w:lang w:val="en-US" w:eastAsia="ar-SA"/>
+        </w:rPr>
+      </w:pPr>
+      <w:r>
+        <w:rPr>
+          <w:lang w:val="pt-BR" w:eastAsia="ar-SA"/>
+        </w:rPr>
+        <w:t xml:space="preserve">O executável é capaz de armazenar as curvas exportadas e reconhecer o arquivo do banco de dados na sua própria pasta, além das imagens de logo do software, sendo essa a estrutura dos arquivos compactados de distribuição para download. </w:t>
+      </w:r>
+      <w:r>
+        <w:rPr>
+          <w:lang w:val="pt-BR" w:eastAsia="ar-SA"/>
+        </w:rPr>
+        <w:t>Abaixo, temos uma imagem da estrutura de pastas e arquivos da versão para o sistema operacional Windows do Simuload.</w:t>
       </w:r>
     </w:p>
     <w:p>
@@ -6484,8 +6589,8 @@
           <w:lang w:val="en-US" w:eastAsia="ar-SA"/>
         </w:rPr>
       </w:pPr>
-      <w:bookmarkStart w:id="21" w:name="docs-internal-guid-ebc5e8ba-7fff-c754-06"/>
-      <w:bookmarkEnd w:id="21"/>
+      <w:bookmarkStart w:id="22" w:name="docs-internal-guid-ebc5e8ba-7fff-c754-06"/>
+      <w:bookmarkEnd w:id="22"/>
       <w:r>
         <w:rPr>
           <w:i/>
@@ -6534,7 +6639,7 @@
           <w:iCs/>
           <w:lang w:val="pt-BR"/>
         </w:rPr>
-        <w:t>4</w:t>
+        <w:t>5</w:t>
       </w:r>
       <w:r>
         <w:rPr>
@@ -6570,7 +6675,7 @@
           <wp:inline distT="0" distB="0" distL="0" distR="0">
             <wp:extent cx="4638675" cy="2809875"/>
             <wp:effectExtent l="0" t="0" r="0" b="0"/>
-            <wp:docPr id="6" name="Figura4" descr=""/>
+            <wp:docPr id="7" name="Figura4" descr=""/>
             <wp:cNvGraphicFramePr>
               <a:graphicFrameLocks xmlns:a="http://schemas.openxmlformats.org/drawingml/2006/main" noChangeAspect="1"/>
             </wp:cNvGraphicFramePr>
@@ -6578,13 +6683,13 @@
               <a:graphicData uri="http://schemas.openxmlformats.org/drawingml/2006/picture">
                 <pic:pic xmlns:pic="http://schemas.openxmlformats.org/drawingml/2006/picture">
                   <pic:nvPicPr>
-                    <pic:cNvPr id="6" name="Figura4" descr=""/>
+                    <pic:cNvPr id="7" name="Figura4" descr=""/>
                     <pic:cNvPicPr>
                       <a:picLocks noChangeAspect="1" noChangeArrowheads="1"/>
                     </pic:cNvPicPr>
                   </pic:nvPicPr>
                   <pic:blipFill>
-                    <a:blip r:embed="rId18"/>
+                    <a:blip r:embed="rId19"/>
                     <a:stretch>
                       <a:fillRect/>
                     </a:stretch>
@@ -6626,8 +6731,8 @@
           <w:szCs w:val="36"/>
         </w:rPr>
       </w:pPr>
-      <w:bookmarkStart w:id="22" w:name="__RefHeading___Toc556_3461207297"/>
-      <w:bookmarkEnd w:id="22"/>
+      <w:bookmarkStart w:id="23" w:name="__RefHeading___Toc556_3461207297"/>
+      <w:bookmarkEnd w:id="23"/>
       <w:r>
         <w:rPr>
           <w:rFonts w:eastAsia="" w:cs="" w:cstheme="majorBidi" w:eastAsiaTheme="majorEastAsia"/>
@@ -6652,19 +6757,7 @@
         <w:rPr>
           <w:lang w:val="pt-BR" w:eastAsia="ar-SA"/>
         </w:rPr>
-        <w:t xml:space="preserve">Para a coleta de dados utilizados na simulação, foram utilizadas informações retiradas do PPH 2019 do Procel. O Procel é um programa de governo coordenado pelo Ministério de Minas e Energia – </w:t>
-      </w:r>
-      <w:r>
-        <w:rPr>
-          <w:lang w:val="pt-BR" w:eastAsia="ar-SA"/>
-        </w:rPr>
-        <w:t xml:space="preserve">MME </w:t>
-      </w:r>
-      <w:r>
-        <w:rPr>
-          <w:lang w:val="pt-BR" w:eastAsia="ar-SA"/>
-        </w:rPr>
-        <w:t>e executado pela Eletrobras, cujo objetivo é promover a conservação de energia elétrica. A Pesquisa de Posse e Hábitos de Consumo de Energia (PPH) é uma pesquisa declaratória que traça um perfil da posse e hábitos de consumo de equipamentos elétricos e nos setores residencial, comercial e industrial, com o intuito de avaliar o mercado de eficiência energética nas cinco regiões do Brasil.</w:t>
+        <w:t>Para a coleta de dados utilizados na simulação, foram utilizadas informações retiradas do PPH 2019 do Procel. O Procel é um programa de governo coordenado pelo Ministério de Minas e Energia – MME e executado pela Eletrobras, cujo objetivo é promover a conservação de energia elétrica. A Pesquisa de Posse e Hábitos de Consumo de Energia (PPH) é uma pesquisa declaratória que traça um perfil da posse e hábitos de consumo de equipamentos elétricos e nos setores residencial, comercial e industrial, com o intuito de avaliar o mercado de eficiência energética nas cinco regiões do Brasil.</w:t>
       </w:r>
     </w:p>
     <w:p>
@@ -6692,7 +6785,25 @@
         <w:rPr>
           <w:lang w:val="pt-BR" w:eastAsia="ar-SA"/>
         </w:rPr>
-        <w:t>Os dados coletados foram utilizados para a definição das características dos equipamentos e cargas presentes na simulação do Simuload, tais como a potência, fator de potência e distribuição horária do uso percentual. Esses dados foram importantes para que as simulações realizadas pelo Simuload fossem o mais próximas possíveis da realidade, permitindo assim que os resultados obtidos a partir das simulações fossem mais precisos e confiáveis. Foi escolhido o filtro da região Nordeste em todos os dados mapeados para o sistema se aproximar da realidade da UFBA.</w:t>
+        <w:t xml:space="preserve">Os dados coletados foram utilizados para a definição das características dos equipamentos e cargas presentes na simulação do Simuload, tais como a potência, fator de potência e distribuição horária do uso percentual. Esses dados foram importantes para que as simulações realizadas pelo Simuload fossem o mais próximas possíveis da realidade, permitindo assim que os resultados obtidos a partir das simulações fossem mais precisos e confiáveis. Foi escolhido o filtro da região Nordeste em todos os dados mapeados para o sistema se aproximar da realidade da UFBA. </w:t>
+      </w:r>
+      <w:r>
+        <w:rPr>
+          <w:lang w:val="pt-BR" w:eastAsia="ar-SA"/>
+        </w:rPr>
+        <w:t xml:space="preserve">O filtro por Estado escolhendo a Bahia não foi utilizado porque nem todos os equipamentos possuem os seus dados disponíveis a partir dessa opção. Na figura abaixo podemos visualizar uma das telas do PPH 2019 com o filtro da região Nordeste para o equipamento </w:t>
+      </w:r>
+      <w:r>
+        <w:rPr>
+          <w:lang w:val="pt-BR" w:eastAsia="ar-SA"/>
+        </w:rPr>
+        <w:t>de</w:t>
+      </w:r>
+      <w:r>
+        <w:rPr>
+          <w:lang w:val="pt-BR" w:eastAsia="ar-SA"/>
+        </w:rPr>
+        <w:t>lâmpada, os dados de curva de carga e outras informações de uso que mapeadas pelo Procel.</w:t>
       </w:r>
     </w:p>
     <w:p>
@@ -6704,137 +6815,7 @@
       </w:pPr>
       <w:r>
         <w:rPr>
-          <w:lang w:val="pt-BR"/>
-        </w:rPr>
-      </w:r>
-    </w:p>
-    <w:p>
-      <w:pPr>
-        <w:pStyle w:val="Normal"/>
-        <w:rPr>
-          <w:lang w:val="en-US" w:eastAsia="ar-SA"/>
-        </w:rPr>
-      </w:pPr>
-      <w:r>
-        <w:rPr>
-          <w:lang w:val="pt-BR"/>
-        </w:rPr>
-      </w:r>
-    </w:p>
-    <w:p>
-      <w:pPr>
-        <w:pStyle w:val="Normal"/>
-        <w:rPr>
-          <w:lang w:val="en-US" w:eastAsia="ar-SA"/>
-        </w:rPr>
-      </w:pPr>
-      <w:r>
-        <w:rPr>
-          <w:lang w:val="pt-BR"/>
-        </w:rPr>
-      </w:r>
-    </w:p>
-    <w:p>
-      <w:pPr>
-        <w:pStyle w:val="Normal"/>
-        <w:rPr>
-          <w:lang w:val="en-US" w:eastAsia="ar-SA"/>
-        </w:rPr>
-      </w:pPr>
-      <w:r>
-        <w:rPr>
-          <w:lang w:val="pt-BR"/>
-        </w:rPr>
-      </w:r>
-    </w:p>
-    <w:p>
-      <w:pPr>
-        <w:pStyle w:val="Normal"/>
-        <w:rPr>
-          <w:lang w:val="en-US" w:eastAsia="ar-SA"/>
-        </w:rPr>
-      </w:pPr>
-      <w:r>
-        <w:rPr>
-          <w:lang w:val="pt-BR"/>
-        </w:rPr>
-      </w:r>
-    </w:p>
-    <w:p>
-      <w:pPr>
-        <w:pStyle w:val="Normal"/>
-        <w:rPr>
-          <w:lang w:val="en-US" w:eastAsia="ar-SA"/>
-        </w:rPr>
-      </w:pPr>
-      <w:r>
-        <w:rPr>
-          <w:lang w:val="pt-BR"/>
-        </w:rPr>
-      </w:r>
-    </w:p>
-    <w:p>
-      <w:pPr>
-        <w:pStyle w:val="Normal"/>
-        <w:rPr>
-          <w:lang w:val="en-US" w:eastAsia="ar-SA"/>
-        </w:rPr>
-      </w:pPr>
-      <w:r>
-        <w:rPr>
-          <w:lang w:val="pt-BR"/>
-        </w:rPr>
-      </w:r>
-    </w:p>
-    <w:p>
-      <w:pPr>
-        <w:pStyle w:val="Normal"/>
-        <w:rPr>
-          <w:lang w:val="en-US" w:eastAsia="ar-SA"/>
-        </w:rPr>
-      </w:pPr>
-      <w:r>
-        <w:rPr>
-          <w:lang w:val="pt-BR"/>
-        </w:rPr>
-      </w:r>
-    </w:p>
-    <w:p>
-      <w:pPr>
-        <w:pStyle w:val="Normal"/>
-        <w:rPr>
-          <w:lang w:val="en-US" w:eastAsia="ar-SA"/>
-        </w:rPr>
-      </w:pPr>
-      <w:r>
-        <w:rPr>
-          <w:lang w:val="pt-BR"/>
-        </w:rPr>
-      </w:r>
-    </w:p>
-    <w:p>
-      <w:pPr>
-        <w:pStyle w:val="Normal"/>
-        <w:rPr>
-          <w:lang w:val="en-US" w:eastAsia="ar-SA"/>
-        </w:rPr>
-      </w:pPr>
-      <w:r>
-        <w:rPr>
-          <w:lang w:val="pt-BR"/>
-        </w:rPr>
-      </w:r>
-    </w:p>
-    <w:p>
-      <w:pPr>
-        <w:pStyle w:val="Normal"/>
-        <w:rPr>
-          <w:lang w:val="en-US" w:eastAsia="ar-SA"/>
-        </w:rPr>
-      </w:pPr>
-      <w:r>
-        <w:rPr>
-          <w:lang w:val="pt-BR"/>
+          <w:lang w:val="pt-BR" w:eastAsia="ar-SA"/>
         </w:rPr>
       </w:r>
     </w:p>
@@ -6895,7 +6876,7 @@
           <w:iCs/>
           <w:lang w:val="pt-BR" w:eastAsia="ar-SA"/>
         </w:rPr>
-        <w:t>5</w:t>
+        <w:t>6</w:t>
       </w:r>
       <w:r>
         <w:rPr>
@@ -6927,8 +6908,8 @@
           <w:lang w:val="en-US" w:eastAsia="ar-SA"/>
         </w:rPr>
       </w:pPr>
-      <w:bookmarkStart w:id="23" w:name="docs-internal-guid-fe47d6b5-7fff-9341-59"/>
-      <w:bookmarkEnd w:id="23"/>
+      <w:bookmarkStart w:id="24" w:name="docs-internal-guid-fe47d6b5-7fff-9341-59"/>
+      <w:bookmarkEnd w:id="24"/>
       <w:r>
         <w:rPr>
           <w:lang w:val="pt-BR"/>
@@ -6937,7 +6918,7 @@
           <wp:inline distT="0" distB="0" distL="0" distR="0">
             <wp:extent cx="5734050" cy="3171825"/>
             <wp:effectExtent l="0" t="0" r="0" b="0"/>
-            <wp:docPr id="7" name="Figura5" descr=""/>
+            <wp:docPr id="8" name="Figura5" descr=""/>
             <wp:cNvGraphicFramePr>
               <a:graphicFrameLocks xmlns:a="http://schemas.openxmlformats.org/drawingml/2006/main" noChangeAspect="1"/>
             </wp:cNvGraphicFramePr>
@@ -6945,13 +6926,13 @@
               <a:graphicData uri="http://schemas.openxmlformats.org/drawingml/2006/picture">
                 <pic:pic xmlns:pic="http://schemas.openxmlformats.org/drawingml/2006/picture">
                   <pic:nvPicPr>
-                    <pic:cNvPr id="7" name="Figura5" descr=""/>
+                    <pic:cNvPr id="8" name="Figura5" descr=""/>
                     <pic:cNvPicPr>
                       <a:picLocks noChangeAspect="1" noChangeArrowheads="1"/>
                     </pic:cNvPicPr>
                   </pic:nvPicPr>
                   <pic:blipFill>
-                    <a:blip r:embed="rId19"/>
+                    <a:blip r:embed="rId20"/>
                     <a:stretch>
                       <a:fillRect/>
                     </a:stretch>
@@ -6993,8 +6974,8 @@
           <w:szCs w:val="36"/>
         </w:rPr>
       </w:pPr>
-      <w:bookmarkStart w:id="24" w:name="__RefHeading___Toc558_3461207297"/>
-      <w:bookmarkEnd w:id="24"/>
+      <w:bookmarkStart w:id="25" w:name="__RefHeading___Toc558_3461207297"/>
+      <w:bookmarkEnd w:id="25"/>
       <w:r>
         <w:rPr>
           <w:rFonts w:eastAsia="" w:cs="" w:cstheme="majorBidi" w:eastAsiaTheme="majorEastAsia"/>
@@ -7255,6 +7236,24 @@
           <w:lang w:val="pt-BR" w:eastAsia="ar-SA"/>
         </w:rPr>
         <w:t>O loop continua para o próximo subintervalo até que todos os pontos do vetor de interpolação sejam processados.</w:t>
+      </w:r>
+    </w:p>
+    <w:p>
+      <w:pPr>
+        <w:pStyle w:val="Normal"/>
+        <w:numPr>
+          <w:ilvl w:val="0"/>
+          <w:numId w:val="0"/>
+        </w:numPr>
+        <w:ind w:left="720" w:hanging="0"/>
+        <w:rPr>
+          <w:lang w:val="en-US" w:eastAsia="ar-SA"/>
+        </w:rPr>
+      </w:pPr>
+      <w:r>
+        <w:rPr>
+          <w:lang w:val="pt-BR"/>
+        </w:rPr>
       </w:r>
     </w:p>
     <w:p>
@@ -7290,70 +7289,12 @@
     </w:p>
     <w:p>
       <w:pPr>
-        <w:pStyle w:val="Ttulo1"/>
-        <w:numPr>
-          <w:ilvl w:val="0"/>
-          <w:numId w:val="2"/>
-        </w:numPr>
-        <w:rPr>
-          <w:rFonts w:ascii="Calibri Light" w:hAnsi="Calibri Light" w:eastAsia="" w:cs="" w:asciiTheme="majorHAnsi" w:cstheme="majorBidi" w:eastAsiaTheme="majorEastAsia" w:hAnsiTheme="majorHAnsi"/>
-          <w:b/>
-          <w:b/>
-          <w:color w:val="auto"/>
-          <w:kern w:val="0"/>
-          <w:sz w:val="44"/>
-          <w:szCs w:val="32"/>
-          <w:lang w:val="pt-BR" w:eastAsia="ar-SA" w:bidi="ar-SA"/>
-        </w:rPr>
-      </w:pPr>
-      <w:bookmarkStart w:id="25" w:name="__RefHeading___Toc809_3772085703"/>
-      <w:bookmarkEnd w:id="25"/>
-      <w:r>
-        <w:rPr>
-          <w:rFonts w:eastAsia="" w:cs="" w:cstheme="majorBidi" w:eastAsiaTheme="majorEastAsia"/>
-          <w:b/>
-          <w:color w:val="auto"/>
-          <w:kern w:val="0"/>
-          <w:sz w:val="44"/>
-          <w:szCs w:val="32"/>
-          <w:lang w:val="pt-BR" w:eastAsia="ar-SA" w:bidi="ar-SA"/>
-        </w:rPr>
-        <w:t>Estudo de Caso</w:t>
-      </w:r>
-    </w:p>
-    <w:p>
-      <w:pPr>
-        <w:pStyle w:val="Normal"/>
-        <w:rPr>
-          <w:lang w:val="en-US"/>
-        </w:rPr>
-      </w:pPr>
-      <w:r>
-        <w:rPr>
-          <w:lang w:val="pt-BR"/>
-        </w:rPr>
-        <w:t xml:space="preserve">A ferramenta Simuload foi utilizada por alunos em um estudo de caso real, visando mapear uma região com suas respectivas cargas e equipamentos elétricos. Essa atividade é realizada durante a matéria – </w:t>
-      </w:r>
-      <w:r>
-        <w:rPr>
-          <w:lang w:val="pt-BR"/>
-        </w:rPr>
-        <w:t xml:space="preserve">Laboratório </w:t>
-      </w:r>
-      <w:r>
-        <w:rPr>
-          <w:lang w:val="pt-BR"/>
-        </w:rPr>
-        <w:t xml:space="preserve">Integrado VI, no sétimo semestre do curso de Engenharia Elétrica da UFBA. Tal atividade consiste em simular a curva de carga da região e escolher o transformador adequado para atender as condições de demanda de energia elétrica. Essa é uma atividade de suma importância na formação dos estudantes, pois a partir dela é possível ter insumos que nortearão a necessidade elétrica de um determinado local. </w:t>
-      </w:r>
-    </w:p>
-    <w:p>
-      <w:pPr>
         <w:pStyle w:val="Ttulo2"/>
         <w:numPr>
           <w:ilvl w:val="1"/>
           <w:numId w:val="2"/>
         </w:numPr>
+        <w:ind w:hanging="0"/>
         <w:rPr>
           <w:b/>
           <w:b/>
@@ -7362,8 +7303,6 @@
           <w:szCs w:val="36"/>
         </w:rPr>
       </w:pPr>
-      <w:bookmarkStart w:id="26" w:name="__RefHeading___Toc811_3772085703"/>
-      <w:bookmarkEnd w:id="26"/>
       <w:r>
         <w:rPr>
           <w:rFonts w:eastAsia="" w:cs="" w:cstheme="majorBidi" w:eastAsiaTheme="majorEastAsia"/>
@@ -7374,12 +7313,13 @@
           <w:szCs w:val="26"/>
           <w:lang w:val="pt-BR" w:eastAsia="pt-BR" w:bidi="ar-SA"/>
         </w:rPr>
-        <w:t>Simulando com outros Softwares</w:t>
-      </w:r>
-    </w:p>
-    <w:p>
-      <w:pPr>
-        <w:pStyle w:val="Normal"/>
+        <w:t>Versionamento de Código</w:t>
+      </w:r>
+    </w:p>
+    <w:p>
+      <w:pPr>
+        <w:pStyle w:val="Normal"/>
+        <w:ind w:hanging="0"/>
         <w:rPr>
           <w:lang w:val="en-US" w:eastAsia="ar-SA"/>
         </w:rPr>
@@ -7388,12 +7328,14 @@
         <w:rPr>
           <w:lang w:val="pt-BR" w:eastAsia="ar-SA"/>
         </w:rPr>
-        <w:t>Para simular os gráficos de curvas de cargas sem o Simuload, geralmente é utilizado um software de planilhas como Microsoft Excel ou Google Sheets. Estes são os recursos comumente usados atualmente pelos estudantes durante o componente curricular Laboratório Integrado VI. No entanto, tal processo acaba sendo muito manual e trabalhoso para o preenchimento dos dados. No intervalo de 5 minutos, por exemplo, são praticamente 300 células de valores preenchidos por intervalo para diversos equipamentos. O consumo dos estabelecimentos são calculados a partir desses valores e utilizados na simulação, comparando com as curvas do transformador conforme mostrado nas figuras abaixo.</w:t>
-      </w:r>
-    </w:p>
-    <w:p>
-      <w:pPr>
-        <w:pStyle w:val="Normal"/>
+        <w:tab/>
+        <w:t xml:space="preserve">No desenvolvimento do Simuload, foi adotado o sistema de controle de versão Git junto a plataforma de hospedagem GitHub para gerenciar o versionamento do código fonte e facilitar a disponibilização das versões de distribuição do software. </w:t>
+      </w:r>
+    </w:p>
+    <w:p>
+      <w:pPr>
+        <w:pStyle w:val="Normal"/>
+        <w:ind w:hanging="0"/>
         <w:rPr>
           <w:lang w:val="en-US" w:eastAsia="ar-SA"/>
         </w:rPr>
@@ -7402,6 +7344,14 @@
         <w:rPr>
           <w:lang w:val="pt-BR" w:eastAsia="ar-SA"/>
         </w:rPr>
+        <w:tab/>
+        <w:t xml:space="preserve">O Git é um sistema de controle de versão distribuído amplamente utilizado na indústria de desenvolvimento de software. Ele permite controlar o histórico de alterações do código fonte, rastrear e registrar as modificações realizadas ao longo do tempo. Com o Git, é possível criar ramificações para desenvolver novos recursos ou corrigir problemas sem afetar a versão principal do software. </w:t>
+      </w:r>
+      <w:r>
+        <w:rPr>
+          <w:lang w:val="pt-BR" w:eastAsia="ar-SA"/>
+        </w:rPr>
+        <w:t>Com o Git instalado, é possível executar seus comandos no terminal da máquina utilizada para o desenvolvimento. Além disso, o VSCode possui um terminal embutido em sua plataforma que permite a execução desses comandos, como demonstrado na figura abaixo.</w:t>
       </w:r>
     </w:p>
     <w:p>
@@ -7413,15 +7363,13 @@
           <w:lang w:val="en-US" w:eastAsia="ar-SA"/>
         </w:rPr>
       </w:pPr>
-      <w:bookmarkStart w:id="27" w:name="docs-internal-guid-52770351-7fff-fbe0-19"/>
-      <w:bookmarkEnd w:id="27"/>
       <w:r>
         <w:rPr>
           <w:i/>
           <w:iCs/>
           <w:sz w:val="20"/>
           <w:szCs w:val="20"/>
-          <w:lang w:val="pt-BR"/>
+          <w:lang w:val="pt-BR" w:eastAsia="ar-SA"/>
         </w:rPr>
         <w:t xml:space="preserve">Fig. </w:t>
       </w:r>
@@ -7431,7 +7379,7 @@
           <w:iCs/>
           <w:sz w:val="20"/>
           <w:szCs w:val="20"/>
-          <w:lang w:val="pt-BR"/>
+          <w:lang w:val="pt-BR" w:eastAsia="ar-SA"/>
         </w:rPr>
         <w:fldChar w:fldCharType="begin"/>
       </w:r>
@@ -7441,7 +7389,7 @@
           <w:i/>
           <w:szCs w:val="20"/>
           <w:iCs/>
-          <w:lang w:val="pt-BR"/>
+          <w:lang w:val="pt-BR" w:eastAsia="ar-SA"/>
         </w:rPr>
         <w:instrText> SEQ Fig. \* ARABIC </w:instrText>
       </w:r>
@@ -7451,7 +7399,7 @@
           <w:i/>
           <w:szCs w:val="20"/>
           <w:iCs/>
-          <w:lang w:val="pt-BR"/>
+          <w:lang w:val="pt-BR" w:eastAsia="ar-SA"/>
         </w:rPr>
         <w:fldChar w:fldCharType="separate"/>
       </w:r>
@@ -7461,9 +7409,9 @@
           <w:i/>
           <w:szCs w:val="20"/>
           <w:iCs/>
-          <w:lang w:val="pt-BR"/>
-        </w:rPr>
-        <w:t>6</w:t>
+          <w:lang w:val="pt-BR" w:eastAsia="ar-SA"/>
+        </w:rPr>
+        <w:t>7</w:t>
       </w:r>
       <w:r>
         <w:rPr>
@@ -7471,7 +7419,7 @@
           <w:i/>
           <w:szCs w:val="20"/>
           <w:iCs/>
-          <w:lang w:val="pt-BR"/>
+          <w:lang w:val="pt-BR" w:eastAsia="ar-SA"/>
         </w:rPr>
         <w:fldChar w:fldCharType="end"/>
       </w:r>
@@ -7481,25 +7429,46 @@
           <w:iCs/>
           <w:sz w:val="20"/>
           <w:szCs w:val="20"/>
-          <w:lang w:val="pt-BR"/>
-        </w:rPr>
-        <w:t xml:space="preserve"> Sistema de controle.</w:t>
-      </w:r>
-      <w:r>
-        <w:rPr>
-          <w:lang w:val="pt-BR"/>
-        </w:rPr>
-        <w:br/>
-      </w:r>
-      <w:r>
-        <w:rPr>
-          <w:lang w:val="pt-BR"/>
-        </w:rPr>
+          <w:lang w:val="pt-BR" w:eastAsia="ar-SA"/>
+        </w:rPr>
+        <w:t xml:space="preserve"> </w:t>
+      </w:r>
+      <w:r>
+        <w:rPr>
+          <w:rFonts w:eastAsia="Times New Roman" w:cs="Times New Roman"/>
+          <w:i/>
+          <w:iCs/>
+          <w:color w:val="auto"/>
+          <w:kern w:val="0"/>
+          <w:sz w:val="20"/>
+          <w:szCs w:val="20"/>
+          <w:lang w:val="pt-BR" w:eastAsia="ar-SA" w:bidi="ar-SA"/>
+        </w:rPr>
+        <w:t>Submissão de alterações no código utilizando o Git através do terminal embutido no VSCode</w:t>
+      </w:r>
+    </w:p>
+    <w:p>
+      <w:pPr>
+        <w:pStyle w:val="Normal"/>
+        <w:ind w:hanging="0"/>
+        <w:rPr>
+          <w:lang w:val="en-US" w:eastAsia="ar-SA"/>
+        </w:rPr>
+      </w:pPr>
+      <w:r>
         <w:drawing>
-          <wp:inline distT="0" distB="0" distL="0" distR="0">
-            <wp:extent cx="5734050" cy="4829175"/>
+          <wp:anchor behindDoc="0" distT="0" distB="0" distL="0" distR="0" simplePos="0" locked="0" layoutInCell="0" allowOverlap="1" relativeHeight="24">
+            <wp:simplePos x="0" y="0"/>
+            <wp:positionH relativeFrom="column">
+              <wp:align>center</wp:align>
+            </wp:positionH>
+            <wp:positionV relativeFrom="paragraph">
+              <wp:posOffset>635</wp:posOffset>
+            </wp:positionV>
+            <wp:extent cx="5760085" cy="2614930"/>
             <wp:effectExtent l="0" t="0" r="0" b="0"/>
-            <wp:docPr id="8" name="Figura6" descr=""/>
+            <wp:wrapSquare wrapText="largest"/>
+            <wp:docPr id="9" name="Figura15" descr=""/>
             <wp:cNvGraphicFramePr>
               <a:graphicFrameLocks xmlns:a="http://schemas.openxmlformats.org/drawingml/2006/main" noChangeAspect="1"/>
             </wp:cNvGraphicFramePr>
@@ -7507,13 +7476,267 @@
               <a:graphicData uri="http://schemas.openxmlformats.org/drawingml/2006/picture">
                 <pic:pic xmlns:pic="http://schemas.openxmlformats.org/drawingml/2006/picture">
                   <pic:nvPicPr>
-                    <pic:cNvPr id="8" name="Figura6" descr=""/>
+                    <pic:cNvPr id="9" name="Figura15" descr=""/>
                     <pic:cNvPicPr>
                       <a:picLocks noChangeAspect="1" noChangeArrowheads="1"/>
                     </pic:cNvPicPr>
                   </pic:nvPicPr>
                   <pic:blipFill>
-                    <a:blip r:embed="rId20"/>
+                    <a:blip r:embed="rId21"/>
+                    <a:stretch>
+                      <a:fillRect/>
+                    </a:stretch>
+                  </pic:blipFill>
+                  <pic:spPr bwMode="auto">
+                    <a:xfrm>
+                      <a:off x="0" y="0"/>
+                      <a:ext cx="5760085" cy="2614930"/>
+                    </a:xfrm>
+                    <a:prstGeom prst="rect">
+                      <a:avLst/>
+                    </a:prstGeom>
+                  </pic:spPr>
+                </pic:pic>
+              </a:graphicData>
+            </a:graphic>
+          </wp:anchor>
+        </w:drawing>
+      </w:r>
+      <w:r>
+        <w:rPr>
+          <w:lang w:val="pt-BR" w:eastAsia="ar-SA"/>
+        </w:rPr>
+        <w:tab/>
+        <w:t>O GitHub é uma plataforma web que oferece recursos de hospedagem de repositórios Git. Por meio do GitHub, é possível armazenar de forma segura o código fonte do Simuload em um repositório centralizado. Além disso, ele fornece uma interface amigável para visualizar as alterações feitas no código ao longo do tempo. No Apêndice B deste trabalho, são fornecidos os links para acessar o repositório do Simuload no GitHub. Lá, você encontrará o código fonte do software disponível para consulta e download. O Apêndice também inclui instruções detalhadas sobre como baixar e instalar o Simuload, bem como os requisitos do sistema e os procedimentos passo a passo.</w:t>
+      </w:r>
+    </w:p>
+    <w:p>
+      <w:pPr>
+        <w:pStyle w:val="Ttulo1"/>
+        <w:numPr>
+          <w:ilvl w:val="0"/>
+          <w:numId w:val="2"/>
+        </w:numPr>
+        <w:rPr>
+          <w:rFonts w:ascii="Calibri Light" w:hAnsi="Calibri Light" w:eastAsia="" w:cs="" w:asciiTheme="majorHAnsi" w:cstheme="majorBidi" w:eastAsiaTheme="majorEastAsia" w:hAnsiTheme="majorHAnsi"/>
+          <w:b/>
+          <w:b/>
+          <w:color w:val="auto"/>
+          <w:kern w:val="0"/>
+          <w:sz w:val="44"/>
+          <w:szCs w:val="32"/>
+          <w:lang w:val="pt-BR" w:eastAsia="ar-SA" w:bidi="ar-SA"/>
+        </w:rPr>
+      </w:pPr>
+      <w:bookmarkStart w:id="26" w:name="__RefHeading___Toc809_3772085703"/>
+      <w:bookmarkEnd w:id="26"/>
+      <w:r>
+        <w:rPr>
+          <w:rFonts w:eastAsia="" w:cs="" w:cstheme="majorBidi" w:eastAsiaTheme="majorEastAsia"/>
+          <w:b/>
+          <w:color w:val="auto"/>
+          <w:kern w:val="0"/>
+          <w:sz w:val="44"/>
+          <w:szCs w:val="32"/>
+          <w:lang w:val="pt-BR" w:eastAsia="ar-SA" w:bidi="ar-SA"/>
+        </w:rPr>
+        <w:t>Estudo de Caso</w:t>
+      </w:r>
+    </w:p>
+    <w:p>
+      <w:pPr>
+        <w:pStyle w:val="Normal"/>
+        <w:rPr>
+          <w:lang w:val="en-US"/>
+        </w:rPr>
+      </w:pPr>
+      <w:r>
+        <w:rPr>
+          <w:lang w:val="pt-BR"/>
+        </w:rPr>
+        <w:t xml:space="preserve">A ferramenta Simuload foi utilizada por alunos em um estudo de caso real, visando mapear uma região com suas respectivas cargas e equipamentos elétricos. Essa atividade é realizada durante a matéria – Laboratório Integrado VI, no sétimo semestre do curso de Engenharia Elétrica da UFBA. Tal atividade consiste em simular a curva de carga da região e escolher o transformador adequado para atender as condições de demanda de energia elétrica. Essa é uma atividade de suma importância na formação dos estudantes, pois a partir dela é possível ter insumos que nortearão a necessidade elétrica de um determinado local. </w:t>
+      </w:r>
+    </w:p>
+    <w:p>
+      <w:pPr>
+        <w:pStyle w:val="Ttulo2"/>
+        <w:numPr>
+          <w:ilvl w:val="1"/>
+          <w:numId w:val="2"/>
+        </w:numPr>
+        <w:rPr>
+          <w:b/>
+          <w:b/>
+          <w:bCs/>
+          <w:sz w:val="36"/>
+          <w:szCs w:val="36"/>
+        </w:rPr>
+      </w:pPr>
+      <w:bookmarkStart w:id="27" w:name="__RefHeading___Toc811_3772085703"/>
+      <w:bookmarkEnd w:id="27"/>
+      <w:r>
+        <w:rPr>
+          <w:rFonts w:eastAsia="" w:cs="" w:cstheme="majorBidi" w:eastAsiaTheme="majorEastAsia"/>
+          <w:b/>
+          <w:color w:val="auto"/>
+          <w:kern w:val="0"/>
+          <w:sz w:val="28"/>
+          <w:szCs w:val="26"/>
+          <w:lang w:val="pt-BR" w:eastAsia="pt-BR" w:bidi="ar-SA"/>
+        </w:rPr>
+        <w:t>Simulando com outros Softwares</w:t>
+      </w:r>
+    </w:p>
+    <w:p>
+      <w:pPr>
+        <w:pStyle w:val="Normal"/>
+        <w:rPr>
+          <w:lang w:val="en-US" w:eastAsia="ar-SA"/>
+        </w:rPr>
+      </w:pPr>
+      <w:r>
+        <w:rPr>
+          <w:lang w:val="pt-BR" w:eastAsia="ar-SA"/>
+        </w:rPr>
+        <w:t xml:space="preserve">Para simular os gráficos de curvas de cargas sem o Simuload, geralmente é utilizado um software de planilhas como Microsoft Excel ou Google Sheets. Estes são os recursos comumente usados atualmente pelos estudantes durante o componente curricular Laboratório Integrado VI. No entanto, tal processo acaba sendo muito manual e trabalhoso para o preenchimento dos dados. No intervalo de 5 minutos, por exemplo, são praticamente 300 células de valores preenchidos por intervalo para diversos equipamentos. </w:t>
+      </w:r>
+    </w:p>
+    <w:p>
+      <w:pPr>
+        <w:pStyle w:val="Normal"/>
+        <w:rPr>
+          <w:lang w:eastAsia="ar-SA"/>
+        </w:rPr>
+      </w:pPr>
+      <w:r>
+        <w:rPr>
+          <w:lang w:val="pt-BR"/>
+        </w:rPr>
+      </w:r>
+    </w:p>
+    <w:p>
+      <w:pPr>
+        <w:pStyle w:val="Normal"/>
+        <w:rPr>
+          <w:lang w:val="en-US" w:eastAsia="ar-SA"/>
+        </w:rPr>
+      </w:pPr>
+      <w:r>
+        <w:rPr>
+          <w:lang w:val="pt-BR" w:eastAsia="ar-SA"/>
+        </w:rPr>
+      </w:r>
+    </w:p>
+    <w:p>
+      <w:pPr>
+        <w:pStyle w:val="Normal"/>
+        <w:ind w:hanging="0"/>
+        <w:jc w:val="center"/>
+        <w:rPr>
+          <w:lang w:val="en-US" w:eastAsia="ar-SA"/>
+        </w:rPr>
+      </w:pPr>
+      <w:bookmarkStart w:id="28" w:name="docs-internal-guid-52770351-7fff-fbe0-19"/>
+      <w:bookmarkEnd w:id="28"/>
+      <w:r>
+        <w:rPr>
+          <w:i/>
+          <w:iCs/>
+          <w:sz w:val="20"/>
+          <w:szCs w:val="20"/>
+          <w:lang w:val="pt-BR"/>
+        </w:rPr>
+        <w:t xml:space="preserve">Fig. </w:t>
+      </w:r>
+      <w:r>
+        <w:rPr>
+          <w:i/>
+          <w:iCs/>
+          <w:sz w:val="20"/>
+          <w:szCs w:val="20"/>
+          <w:lang w:val="pt-BR"/>
+        </w:rPr>
+        <w:fldChar w:fldCharType="begin"/>
+      </w:r>
+      <w:r>
+        <w:rPr>
+          <w:sz w:val="20"/>
+          <w:i/>
+          <w:szCs w:val="20"/>
+          <w:iCs/>
+          <w:lang w:val="pt-BR"/>
+        </w:rPr>
+        <w:instrText> SEQ Fig. \* ARABIC </w:instrText>
+      </w:r>
+      <w:r>
+        <w:rPr>
+          <w:sz w:val="20"/>
+          <w:i/>
+          <w:szCs w:val="20"/>
+          <w:iCs/>
+          <w:lang w:val="pt-BR"/>
+        </w:rPr>
+        <w:fldChar w:fldCharType="separate"/>
+      </w:r>
+      <w:r>
+        <w:rPr>
+          <w:sz w:val="20"/>
+          <w:i/>
+          <w:szCs w:val="20"/>
+          <w:iCs/>
+          <w:lang w:val="pt-BR"/>
+        </w:rPr>
+        <w:t>8</w:t>
+      </w:r>
+      <w:r>
+        <w:rPr>
+          <w:sz w:val="20"/>
+          <w:i/>
+          <w:szCs w:val="20"/>
+          <w:iCs/>
+          <w:lang w:val="pt-BR"/>
+        </w:rPr>
+        <w:fldChar w:fldCharType="end"/>
+      </w:r>
+      <w:r>
+        <w:rPr>
+          <w:i/>
+          <w:iCs/>
+          <w:sz w:val="20"/>
+          <w:szCs w:val="20"/>
+          <w:lang w:val="pt-BR"/>
+        </w:rPr>
+        <w:t xml:space="preserve"> Sistema de controle.</w:t>
+      </w:r>
+      <w:r>
+        <w:rPr>
+          <w:lang w:val="pt-BR"/>
+        </w:rPr>
+        <w:br/>
+      </w:r>
+      <w:r>
+        <w:rPr>
+          <w:lang w:val="pt-BR"/>
+        </w:rPr>
+        <w:drawing>
+          <wp:inline distT="0" distB="0" distL="0" distR="0">
+            <wp:extent cx="5734050" cy="4829175"/>
+            <wp:effectExtent l="0" t="0" r="0" b="0"/>
+            <wp:docPr id="10" name="Figura6" descr=""/>
+            <wp:cNvGraphicFramePr>
+              <a:graphicFrameLocks xmlns:a="http://schemas.openxmlformats.org/drawingml/2006/main" noChangeAspect="1"/>
+            </wp:cNvGraphicFramePr>
+            <a:graphic xmlns:a="http://schemas.openxmlformats.org/drawingml/2006/main">
+              <a:graphicData uri="http://schemas.openxmlformats.org/drawingml/2006/picture">
+                <pic:pic xmlns:pic="http://schemas.openxmlformats.org/drawingml/2006/picture">
+                  <pic:nvPicPr>
+                    <pic:cNvPr id="10" name="Figura6" descr=""/>
+                    <pic:cNvPicPr>
+                      <a:picLocks noChangeAspect="1" noChangeArrowheads="1"/>
+                    </pic:cNvPicPr>
+                  </pic:nvPicPr>
+                  <pic:blipFill>
+                    <a:blip r:embed="rId22"/>
                     <a:stretch>
                       <a:fillRect/>
                     </a:stretch>
@@ -7544,18 +7767,47 @@
       <w:pPr>
         <w:pStyle w:val="Normal"/>
         <w:ind w:hanging="0"/>
-        <w:jc w:val="center"/>
+        <w:jc w:val="both"/>
         <w:rPr>
           <w:lang w:val="en-US" w:eastAsia="ar-SA"/>
         </w:rPr>
       </w:pPr>
-      <w:bookmarkStart w:id="28" w:name="docs-internal-guid-87949f31-7fff-17c0-86"/>
-      <w:bookmarkEnd w:id="28"/>
+      <w:r>
+        <w:rPr>
+          <w:lang w:val="pt-BR" w:eastAsia="ar-SA"/>
+        </w:rPr>
+        <w:tab/>
+        <w:t xml:space="preserve">Com os dados de consumo dos equipamentos em mãos, é combinada a quantidade de cada equipamento para compor as residências e estabelecimentos, </w:t>
+      </w:r>
+      <w:r>
+        <w:rPr>
+          <w:lang w:val="pt-BR" w:eastAsia="ar-SA"/>
+        </w:rPr>
+        <w:t>que por sua vez serão combinados para compor uma região para ser atendida pelos transformadores.</w:t>
+      </w:r>
       <w:r>
         <w:rPr>
           <w:lang w:val="pt-BR" w:eastAsia="ar-SA"/>
         </w:rPr>
         <w:t xml:space="preserve"> </w:t>
+      </w:r>
+      <w:r>
+        <w:rPr>
+          <w:lang w:val="pt-BR" w:eastAsia="ar-SA"/>
+        </w:rPr>
+        <w:t xml:space="preserve">O consumo dos estabelecimentos são calculados a partir desses valores e utilizados na simulação, comparando com as curvas do transformador </w:t>
+      </w:r>
+      <w:r>
+        <w:rPr>
+          <w:lang w:val="pt-BR" w:eastAsia="ar-SA"/>
+        </w:rPr>
+        <w:t>e ajustando as quantidades para adequar o consumo</w:t>
+      </w:r>
+      <w:r>
+        <w:rPr>
+          <w:lang w:val="pt-BR" w:eastAsia="ar-SA"/>
+        </w:rPr>
+        <w:t xml:space="preserve"> conforme mostrado nas figuras abaixo.</w:t>
       </w:r>
     </w:p>
     <w:p>
@@ -7615,7 +7867,7 @@
           <w:iCs/>
           <w:lang w:val="pt-BR" w:eastAsia="ar-SA"/>
         </w:rPr>
-        <w:t>7</w:t>
+        <w:t>9</w:t>
       </w:r>
       <w:r>
         <w:rPr>
@@ -7635,7 +7887,30 @@
           <w:szCs w:val="20"/>
           <w:lang w:val="pt-BR" w:eastAsia="ar-SA"/>
         </w:rPr>
-        <w:t xml:space="preserve"> Sistema de controle.</w:t>
+        <w:t xml:space="preserve"> </w:t>
+      </w:r>
+      <w:r>
+        <w:rPr>
+          <w:rFonts w:eastAsia="Times New Roman" w:cs="Times New Roman"/>
+          <w:i/>
+          <w:iCs/>
+          <w:color w:val="auto"/>
+          <w:kern w:val="0"/>
+          <w:sz w:val="20"/>
+          <w:szCs w:val="20"/>
+          <w:lang w:val="pt-BR" w:eastAsia="ar-SA" w:bidi="ar-SA"/>
+        </w:rPr>
+        <w:t>Cálculo das curvas de carga a partir de consumidores residencial, comercial, industrial e iluminação no Google Sheets</w:t>
+      </w:r>
+      <w:r>
+        <w:rPr>
+          <w:i/>
+          <w:iCs/>
+          <w:sz w:val="20"/>
+          <w:szCs w:val="20"/>
+          <w:lang w:val="pt-BR" w:eastAsia="ar-SA"/>
+        </w:rPr>
+        <w:t>.</w:t>
       </w:r>
       <w:bookmarkStart w:id="29" w:name="docs-internal-guid-6c0e6f9f-7fff-264e-72"/>
       <w:bookmarkEnd w:id="29"/>
@@ -7647,7 +7922,7 @@
           <wp:inline distT="0" distB="0" distL="0" distR="0">
             <wp:extent cx="5734050" cy="4124325"/>
             <wp:effectExtent l="0" t="0" r="0" b="0"/>
-            <wp:docPr id="9" name="Figura8" descr=""/>
+            <wp:docPr id="11" name="Figura8" descr=""/>
             <wp:cNvGraphicFramePr>
               <a:graphicFrameLocks xmlns:a="http://schemas.openxmlformats.org/drawingml/2006/main" noChangeAspect="1"/>
             </wp:cNvGraphicFramePr>
@@ -7655,13 +7930,13 @@
               <a:graphicData uri="http://schemas.openxmlformats.org/drawingml/2006/picture">
                 <pic:pic xmlns:pic="http://schemas.openxmlformats.org/drawingml/2006/picture">
                   <pic:nvPicPr>
-                    <pic:cNvPr id="9" name="Figura8" descr=""/>
+                    <pic:cNvPr id="11" name="Figura8" descr=""/>
                     <pic:cNvPicPr>
                       <a:picLocks noChangeAspect="1" noChangeArrowheads="1"/>
                     </pic:cNvPicPr>
                   </pic:nvPicPr>
                   <pic:blipFill>
-                    <a:blip r:embed="rId21"/>
+                    <a:blip r:embed="rId23"/>
                     <a:stretch>
                       <a:fillRect/>
                     </a:stretch>
@@ -7746,7 +8021,7 @@
           <w:iCs/>
           <w:lang w:val="pt-BR" w:eastAsia="ar-SA"/>
         </w:rPr>
-        <w:t>8</w:t>
+        <w:t>10</w:t>
       </w:r>
       <w:r>
         <w:rPr>
@@ -7766,7 +8041,30 @@
           <w:szCs w:val="20"/>
           <w:lang w:val="pt-BR" w:eastAsia="ar-SA"/>
         </w:rPr>
-        <w:t xml:space="preserve"> Sistema de controle.</w:t>
+        <w:t xml:space="preserve"> </w:t>
+      </w:r>
+      <w:r>
+        <w:rPr>
+          <w:rFonts w:eastAsia="Times New Roman" w:cs="Times New Roman"/>
+          <w:i/>
+          <w:iCs/>
+          <w:color w:val="auto"/>
+          <w:kern w:val="0"/>
+          <w:sz w:val="20"/>
+          <w:szCs w:val="20"/>
+          <w:lang w:val="pt-BR" w:eastAsia="ar-SA" w:bidi="ar-SA"/>
+        </w:rPr>
+        <w:t>Curva de simulação da demanda dos estabelecimentos pela curva característica do transformador no Google Sheets</w:t>
+      </w:r>
+      <w:r>
+        <w:rPr>
+          <w:i/>
+          <w:iCs/>
+          <w:sz w:val="20"/>
+          <w:szCs w:val="20"/>
+          <w:lang w:val="pt-BR" w:eastAsia="ar-SA"/>
+        </w:rPr>
+        <w:t>.</w:t>
       </w:r>
     </w:p>
     <w:p>
@@ -7788,7 +8086,7 @@
           <wp:inline distT="0" distB="0" distL="0" distR="0">
             <wp:extent cx="5734050" cy="3543300"/>
             <wp:effectExtent l="0" t="0" r="0" b="0"/>
-            <wp:docPr id="10" name="Figura9" descr=""/>
+            <wp:docPr id="12" name="Figura9" descr=""/>
             <wp:cNvGraphicFramePr>
               <a:graphicFrameLocks xmlns:a="http://schemas.openxmlformats.org/drawingml/2006/main" noChangeAspect="1"/>
             </wp:cNvGraphicFramePr>
@@ -7796,13 +8094,13 @@
               <a:graphicData uri="http://schemas.openxmlformats.org/drawingml/2006/picture">
                 <pic:pic xmlns:pic="http://schemas.openxmlformats.org/drawingml/2006/picture">
                   <pic:nvPicPr>
-                    <pic:cNvPr id="10" name="Figura9" descr=""/>
+                    <pic:cNvPr id="12" name="Figura9" descr=""/>
                     <pic:cNvPicPr>
                       <a:picLocks noChangeAspect="1" noChangeArrowheads="1"/>
                     </pic:cNvPicPr>
                   </pic:nvPicPr>
                   <pic:blipFill>
-                    <a:blip r:embed="rId22"/>
+                    <a:blip r:embed="rId24"/>
                     <a:stretch>
                       <a:fillRect/>
                     </a:stretch>
@@ -7831,19 +8129,6 @@
     </w:p>
     <w:p>
       <w:pPr>
-        <w:pStyle w:val="Normal"/>
-        <w:rPr>
-          <w:lang w:val="en-US" w:eastAsia="ar-SA"/>
-        </w:rPr>
-      </w:pPr>
-      <w:r>
-        <w:rPr>
-          <w:lang w:val="pt-BR" w:eastAsia="ar-SA"/>
-        </w:rPr>
-      </w:r>
-    </w:p>
-    <w:p>
-      <w:pPr>
         <w:pStyle w:val="Ttulo2"/>
         <w:numPr>
           <w:ilvl w:val="1"/>
@@ -7894,7 +8179,7 @@
         <w:rPr>
           <w:lang w:val="pt-BR" w:eastAsia="ar-SA"/>
         </w:rPr>
-        <w:t xml:space="preserve"> Simuload, é possível utilizar os equipamentos e cargas pré-definidos no banco de dados ou customizar novas opções. Dentre os registros pré-definidos, estão os equipamentos com </w:t>
+        <w:t xml:space="preserve"> Simuload, é possível utilizar os equipamentos e cargas pré-definidos no banco de dados ou customizar novas opções. Dentre os registros pré-definidos, estão os equipamentos </w:t>
       </w:r>
       <w:r>
         <w:rPr>
@@ -7905,7 +8190,46 @@
           <w:szCs w:val="20"/>
           <w:lang w:val="pt-BR" w:eastAsia="ar-SA" w:bidi="ar-SA"/>
         </w:rPr>
-        <w:t xml:space="preserve">curva de carga horária </w:t>
+        <w:t>e suas</w:t>
+      </w:r>
+      <w:r>
+        <w:rPr>
+          <w:lang w:val="pt-BR" w:eastAsia="ar-SA"/>
+        </w:rPr>
+        <w:t xml:space="preserve"> </w:t>
+      </w:r>
+      <w:r>
+        <w:rPr>
+          <w:rFonts w:eastAsia="Times New Roman" w:cs="Times New Roman"/>
+          <w:color w:val="auto"/>
+          <w:kern w:val="0"/>
+          <w:sz w:val="24"/>
+          <w:szCs w:val="20"/>
+          <w:lang w:val="pt-BR" w:eastAsia="ar-SA" w:bidi="ar-SA"/>
+        </w:rPr>
+        <w:t>curva</w:t>
+      </w:r>
+      <w:r>
+        <w:rPr>
+          <w:rFonts w:eastAsia="Times New Roman" w:cs="Times New Roman"/>
+          <w:color w:val="auto"/>
+          <w:kern w:val="0"/>
+          <w:sz w:val="24"/>
+          <w:szCs w:val="20"/>
+          <w:lang w:val="pt-BR" w:eastAsia="ar-SA" w:bidi="ar-SA"/>
+        </w:rPr>
+        <w:t>s</w:t>
+      </w:r>
+      <w:r>
+        <w:rPr>
+          <w:rFonts w:eastAsia="Times New Roman" w:cs="Times New Roman"/>
+          <w:color w:val="auto"/>
+          <w:kern w:val="0"/>
+          <w:sz w:val="24"/>
+          <w:szCs w:val="20"/>
+          <w:lang w:val="pt-BR" w:eastAsia="ar-SA" w:bidi="ar-SA"/>
+        </w:rPr>
+        <w:t xml:space="preserve"> de carga horária </w:t>
       </w:r>
       <w:r>
         <w:rPr>
@@ -7917,13 +8241,25 @@
         <w:rPr>
           <w:lang w:val="pt-BR" w:eastAsia="ar-SA"/>
         </w:rPr>
-        <w:t>o</w:t>
-      </w:r>
-      <w:r>
-        <w:rPr>
-          <w:lang w:val="pt-BR" w:eastAsia="ar-SA"/>
-        </w:rPr>
-        <w:t>s pelo PPH 2019 do Procel e potência mapeadas pela norma SM04.14-01.001 12ª edição da Neoenergia. Na tela principal é possível visualizar os comandos de criação de componentes ou simulações de curvas.</w:t>
+        <w:t>a</w:t>
+      </w:r>
+      <w:r>
+        <w:rPr>
+          <w:lang w:val="pt-BR" w:eastAsia="ar-SA"/>
+        </w:rPr>
+        <w:t xml:space="preserve">s pelo PPH 2019 do Procel e potência mapeadas pela norma SM04.14-01.001 12ª edição da Neoenergia </w:t>
+      </w:r>
+      <w:r>
+        <w:rPr>
+          <w:lang w:val="pt-BR" w:eastAsia="ar-SA"/>
+        </w:rPr>
+        <w:t>em seu anexo I, que pode ser encontrado no apêndice C</w:t>
+      </w:r>
+      <w:r>
+        <w:rPr>
+          <w:lang w:val="pt-BR" w:eastAsia="ar-SA"/>
+        </w:rPr>
+        <w:t>. Na tela principal é possível visualizar os comandos de criação de componentes ou simulações de curvas.</w:t>
       </w:r>
     </w:p>
     <w:p>
@@ -7935,7 +8271,7 @@
       </w:pPr>
       <w:r>
         <w:rPr>
-          <w:lang w:val="pt-BR"/>
+          <w:lang w:val="pt-BR" w:eastAsia="ar-SA"/>
         </w:rPr>
       </w:r>
     </w:p>
@@ -7996,7 +8332,7 @@
           <w:iCs/>
           <w:lang w:val="pt-BR" w:eastAsia="ar-SA"/>
         </w:rPr>
-        <w:t>9</w:t>
+        <w:t>11</w:t>
       </w:r>
       <w:r>
         <w:rPr>
@@ -8038,7 +8374,7 @@
           <wp:inline distT="0" distB="0" distL="0" distR="0">
             <wp:extent cx="4985385" cy="3950335"/>
             <wp:effectExtent l="0" t="0" r="0" b="0"/>
-            <wp:docPr id="11" name="Figura10" descr=""/>
+            <wp:docPr id="13" name="Figura10" descr=""/>
             <wp:cNvGraphicFramePr>
               <a:graphicFrameLocks xmlns:a="http://schemas.openxmlformats.org/drawingml/2006/main" noChangeAspect="1"/>
             </wp:cNvGraphicFramePr>
@@ -8046,13 +8382,13 @@
               <a:graphicData uri="http://schemas.openxmlformats.org/drawingml/2006/picture">
                 <pic:pic xmlns:pic="http://schemas.openxmlformats.org/drawingml/2006/picture">
                   <pic:nvPicPr>
-                    <pic:cNvPr id="11" name="Figura10" descr=""/>
+                    <pic:cNvPr id="13" name="Figura10" descr=""/>
                     <pic:cNvPicPr>
                       <a:picLocks noChangeAspect="1" noChangeArrowheads="1"/>
                     </pic:cNvPicPr>
                   </pic:nvPicPr>
                   <pic:blipFill>
-                    <a:blip r:embed="rId23"/>
+                    <a:blip r:embed="rId25"/>
                     <a:stretch>
                       <a:fillRect/>
                     </a:stretch>
@@ -8210,7 +8546,7 @@
           <w:iCs/>
           <w:lang w:val="pt-BR" w:eastAsia="ar-SA"/>
         </w:rPr>
-        <w:t>10</w:t>
+        <w:t>12</w:t>
       </w:r>
       <w:r>
         <w:rPr>
@@ -8252,7 +8588,7 @@
           <wp:inline distT="0" distB="0" distL="0" distR="0">
             <wp:extent cx="5648325" cy="5076825"/>
             <wp:effectExtent l="0" t="0" r="0" b="0"/>
-            <wp:docPr id="12" name="Figura11" descr=""/>
+            <wp:docPr id="14" name="Figura11" descr=""/>
             <wp:cNvGraphicFramePr>
               <a:graphicFrameLocks xmlns:a="http://schemas.openxmlformats.org/drawingml/2006/main" noChangeAspect="1"/>
             </wp:cNvGraphicFramePr>
@@ -8260,13 +8596,13 @@
               <a:graphicData uri="http://schemas.openxmlformats.org/drawingml/2006/picture">
                 <pic:pic xmlns:pic="http://schemas.openxmlformats.org/drawingml/2006/picture">
                   <pic:nvPicPr>
-                    <pic:cNvPr id="12" name="Figura11" descr=""/>
+                    <pic:cNvPr id="14" name="Figura11" descr=""/>
                     <pic:cNvPicPr>
                       <a:picLocks noChangeAspect="1" noChangeArrowheads="1"/>
                     </pic:cNvPicPr>
                   </pic:nvPicPr>
                   <pic:blipFill>
-                    <a:blip r:embed="rId24"/>
+                    <a:blip r:embed="rId26"/>
                     <a:stretch>
                       <a:fillRect/>
                     </a:stretch>
@@ -8375,7 +8711,7 @@
           <w:iCs/>
           <w:lang w:val="pt-BR"/>
         </w:rPr>
-        <w:t>11</w:t>
+        <w:t>13</w:t>
       </w:r>
       <w:r>
         <w:rPr>
@@ -8411,7 +8747,7 @@
           <wp:inline distT="0" distB="0" distL="0" distR="0">
             <wp:extent cx="3733800" cy="2990850"/>
             <wp:effectExtent l="0" t="0" r="0" b="0"/>
-            <wp:docPr id="13" name="Figura12" descr=""/>
+            <wp:docPr id="15" name="Figura12" descr=""/>
             <wp:cNvGraphicFramePr>
               <a:graphicFrameLocks xmlns:a="http://schemas.openxmlformats.org/drawingml/2006/main" noChangeAspect="1"/>
             </wp:cNvGraphicFramePr>
@@ -8419,13 +8755,13 @@
               <a:graphicData uri="http://schemas.openxmlformats.org/drawingml/2006/picture">
                 <pic:pic xmlns:pic="http://schemas.openxmlformats.org/drawingml/2006/picture">
                   <pic:nvPicPr>
-                    <pic:cNvPr id="13" name="Figura12" descr=""/>
+                    <pic:cNvPr id="15" name="Figura12" descr=""/>
                     <pic:cNvPicPr>
                       <a:picLocks noChangeAspect="1" noChangeArrowheads="1"/>
                     </pic:cNvPicPr>
                   </pic:nvPicPr>
                   <pic:blipFill>
-                    <a:blip r:embed="rId25"/>
+                    <a:blip r:embed="rId27"/>
                     <a:stretch>
                       <a:fillRect/>
                     </a:stretch>
@@ -8475,7 +8811,7 @@
       </w:pPr>
       <w:r>
         <w:rPr>
-          <w:lang w:val="pt-BR"/>
+          <w:lang w:val="pt-BR" w:eastAsia="ar-SA"/>
         </w:rPr>
       </w:r>
     </w:p>
@@ -8538,7 +8874,7 @@
           <w:iCs/>
           <w:lang w:val="pt-BR"/>
         </w:rPr>
-        <w:t>12</w:t>
+        <w:t>14</w:t>
       </w:r>
       <w:r>
         <w:rPr>
@@ -8574,7 +8910,7 @@
           <wp:inline distT="0" distB="0" distL="0" distR="0">
             <wp:extent cx="4347845" cy="3893185"/>
             <wp:effectExtent l="0" t="0" r="0" b="0"/>
-            <wp:docPr id="14" name="Figura13" descr=""/>
+            <wp:docPr id="16" name="Figura13" descr=""/>
             <wp:cNvGraphicFramePr>
               <a:graphicFrameLocks xmlns:a="http://schemas.openxmlformats.org/drawingml/2006/main" noChangeAspect="1"/>
             </wp:cNvGraphicFramePr>
@@ -8582,13 +8918,13 @@
               <a:graphicData uri="http://schemas.openxmlformats.org/drawingml/2006/picture">
                 <pic:pic xmlns:pic="http://schemas.openxmlformats.org/drawingml/2006/picture">
                   <pic:nvPicPr>
-                    <pic:cNvPr id="14" name="Figura13" descr=""/>
+                    <pic:cNvPr id="16" name="Figura13" descr=""/>
                     <pic:cNvPicPr>
                       <a:picLocks noChangeAspect="1" noChangeArrowheads="1"/>
                     </pic:cNvPicPr>
                   </pic:nvPicPr>
                   <pic:blipFill>
-                    <a:blip r:embed="rId26"/>
+                    <a:blip r:embed="rId28"/>
                     <a:stretch>
                       <a:fillRect/>
                     </a:stretch>
@@ -8674,7 +9010,7 @@
           <w:iCs/>
           <w:lang w:val="pt-BR"/>
         </w:rPr>
-        <w:t>13</w:t>
+        <w:t>15</w:t>
       </w:r>
       <w:r>
         <w:rPr>
@@ -8710,7 +9046,7 @@
           <wp:inline distT="0" distB="0" distL="0" distR="0">
             <wp:extent cx="5286375" cy="3857625"/>
             <wp:effectExtent l="0" t="0" r="0" b="0"/>
-            <wp:docPr id="15" name="Figura14" descr=""/>
+            <wp:docPr id="17" name="Figura14" descr=""/>
             <wp:cNvGraphicFramePr>
               <a:graphicFrameLocks xmlns:a="http://schemas.openxmlformats.org/drawingml/2006/main" noChangeAspect="1"/>
             </wp:cNvGraphicFramePr>
@@ -8718,13 +9054,13 @@
               <a:graphicData uri="http://schemas.openxmlformats.org/drawingml/2006/picture">
                 <pic:pic xmlns:pic="http://schemas.openxmlformats.org/drawingml/2006/picture">
                   <pic:nvPicPr>
-                    <pic:cNvPr id="15" name="Figura14" descr=""/>
+                    <pic:cNvPr id="17" name="Figura14" descr=""/>
                     <pic:cNvPicPr>
                       <a:picLocks noChangeAspect="1" noChangeArrowheads="1"/>
                     </pic:cNvPicPr>
                   </pic:nvPicPr>
                   <pic:blipFill>
-                    <a:blip r:embed="rId27"/>
+                    <a:blip r:embed="rId29"/>
                     <a:stretch>
                       <a:fillRect/>
                     </a:stretch>
@@ -8788,7 +9124,22 @@
           <w:lang w:val="en-US" w:eastAsia="ar-SA"/>
         </w:rPr>
       </w:pPr>
-      <w:bookmarkStart w:id="37" w:name="docs-internal-guid-a964d7c8-7fff-14dc-cb"/>
+      <w:r>
+        <w:rPr>
+          <w:lang w:val="pt-BR" w:eastAsia="ar-SA"/>
+        </w:rPr>
+      </w:r>
+    </w:p>
+    <w:p>
+      <w:pPr>
+        <w:pStyle w:val="Normal"/>
+        <w:ind w:hanging="0"/>
+        <w:jc w:val="center"/>
+        <w:rPr>
+          <w:lang w:val="en-US" w:eastAsia="ar-SA"/>
+        </w:rPr>
+      </w:pPr>
+      <w:bookmarkStart w:id="37" w:name="docs-internal-guid-ac012ce8-7fff-4250-26"/>
       <w:bookmarkEnd w:id="37"/>
       <w:r>
         <w:rPr>
@@ -8838,7 +9189,7 @@
           <w:iCs/>
           <w:lang w:val="pt-BR"/>
         </w:rPr>
-        <w:t>14</w:t>
+        <w:t>16</w:t>
       </w:r>
       <w:r>
         <w:rPr>
@@ -8862,29 +9213,21 @@
       </w:r>
       <w:r>
         <w:rPr>
-          <w:lang w:val="pt-BR" w:eastAsia="ar-SA"/>
-        </w:rPr>
-        <w:t xml:space="preserve"> </w:t>
-      </w:r>
-      <w:bookmarkStart w:id="38" w:name="docs-internal-guid-b96eae46-7fff-5d7b-57"/>
+          <w:lang w:val="pt-BR"/>
+        </w:rPr>
+        <w:br/>
+      </w:r>
+      <w:bookmarkStart w:id="38" w:name="docs-internal-guid-b6eb1f35-7fff-3ae3-9f"/>
       <w:bookmarkEnd w:id="38"/>
       <w:r>
         <w:rPr>
-          <w:caps w:val="false"/>
-          <w:smallCaps w:val="false"/>
-          <w:strike w:val="false"/>
-          <w:dstrike w:val="false"/>
-          <w:color w:val="1F2328"/>
-          <w:u w:val="none"/>
-          <w:effect w:val="none"/>
-          <w:shd w:fill="FFFFFF" w:val="clear"/>
-          <w:lang w:val="pt-BR" w:eastAsia="ar-SA"/>
+          <w:lang w:val="pt-BR"/>
         </w:rPr>
         <w:drawing>
           <wp:inline distT="0" distB="0" distL="0" distR="0">
-            <wp:extent cx="5159375" cy="4465320"/>
+            <wp:extent cx="5276850" cy="3838575"/>
             <wp:effectExtent l="0" t="0" r="0" b="0"/>
-            <wp:docPr id="16" name="Figura23" descr=""/>
+            <wp:docPr id="18" name="Figura24" descr=""/>
             <wp:cNvGraphicFramePr>
               <a:graphicFrameLocks xmlns:a="http://schemas.openxmlformats.org/drawingml/2006/main" noChangeAspect="1"/>
             </wp:cNvGraphicFramePr>
@@ -8892,174 +9235,13 @@
               <a:graphicData uri="http://schemas.openxmlformats.org/drawingml/2006/picture">
                 <pic:pic xmlns:pic="http://schemas.openxmlformats.org/drawingml/2006/picture">
                   <pic:nvPicPr>
-                    <pic:cNvPr id="16" name="Figura23" descr=""/>
+                    <pic:cNvPr id="18" name="Figura24" descr=""/>
                     <pic:cNvPicPr>
                       <a:picLocks noChangeAspect="1" noChangeArrowheads="1"/>
                     </pic:cNvPicPr>
                   </pic:nvPicPr>
                   <pic:blipFill>
-                    <a:blip r:embed="rId28"/>
-                    <a:stretch>
-                      <a:fillRect/>
-                    </a:stretch>
-                  </pic:blipFill>
-                  <pic:spPr bwMode="auto">
-                    <a:xfrm>
-                      <a:off x="0" y="0"/>
-                      <a:ext cx="5159375" cy="4465320"/>
-                    </a:xfrm>
-                    <a:prstGeom prst="rect">
-                      <a:avLst/>
-                    </a:prstGeom>
-                  </pic:spPr>
-                </pic:pic>
-              </a:graphicData>
-            </a:graphic>
-          </wp:inline>
-        </w:drawing>
-      </w:r>
-      <w:r>
-        <w:rPr>
-          <w:lang w:val="pt-BR" w:eastAsia="ar-SA"/>
-        </w:rPr>
-        <w:t xml:space="preserve"> </w:t>
-      </w:r>
-    </w:p>
-    <w:p>
-      <w:pPr>
-        <w:pStyle w:val="Normal"/>
-        <w:ind w:hanging="0"/>
-        <w:jc w:val="center"/>
-        <w:rPr>
-          <w:lang w:val="en-US" w:eastAsia="ar-SA"/>
-        </w:rPr>
-      </w:pPr>
-      <w:r>
-        <w:rPr>
-          <w:lang w:val="pt-BR"/>
-        </w:rPr>
-      </w:r>
-    </w:p>
-    <w:p>
-      <w:pPr>
-        <w:pStyle w:val="Normal"/>
-        <w:ind w:hanging="0"/>
-        <w:jc w:val="center"/>
-        <w:rPr>
-          <w:lang w:val="en-US" w:eastAsia="ar-SA"/>
-        </w:rPr>
-      </w:pPr>
-      <w:bookmarkStart w:id="39" w:name="docs-internal-guid-ac012ce8-7fff-4250-26"/>
-      <w:bookmarkEnd w:id="39"/>
-      <w:r>
-        <w:rPr>
-          <w:i/>
-          <w:iCs/>
-          <w:sz w:val="20"/>
-          <w:szCs w:val="20"/>
-          <w:lang w:val="pt-BR"/>
-        </w:rPr>
-        <w:t xml:space="preserve">Fig. </w:t>
-      </w:r>
-      <w:r>
-        <w:rPr>
-          <w:i/>
-          <w:iCs/>
-          <w:sz w:val="20"/>
-          <w:szCs w:val="20"/>
-          <w:lang w:val="pt-BR"/>
-        </w:rPr>
-        <w:fldChar w:fldCharType="begin"/>
-      </w:r>
-      <w:r>
-        <w:rPr>
-          <w:sz w:val="20"/>
-          <w:i/>
-          <w:szCs w:val="20"/>
-          <w:iCs/>
-          <w:lang w:val="pt-BR"/>
-        </w:rPr>
-        <w:instrText> SEQ Fig. \* ARABIC </w:instrText>
-      </w:r>
-      <w:r>
-        <w:rPr>
-          <w:sz w:val="20"/>
-          <w:i/>
-          <w:szCs w:val="20"/>
-          <w:iCs/>
-          <w:lang w:val="pt-BR"/>
-        </w:rPr>
-        <w:fldChar w:fldCharType="separate"/>
-      </w:r>
-      <w:r>
-        <w:rPr>
-          <w:sz w:val="20"/>
-          <w:i/>
-          <w:szCs w:val="20"/>
-          <w:iCs/>
-          <w:lang w:val="pt-BR"/>
-        </w:rPr>
-        <w:t>15</w:t>
-      </w:r>
-      <w:r>
-        <w:rPr>
-          <w:sz w:val="20"/>
-          <w:i/>
-          <w:szCs w:val="20"/>
-          <w:iCs/>
-          <w:lang w:val="pt-BR"/>
-        </w:rPr>
-        <w:fldChar w:fldCharType="end"/>
-      </w:r>
-      <w:r>
-        <w:rPr>
-          <w:i/>
-          <w:iCs/>
-          <w:sz w:val="20"/>
-          <w:szCs w:val="20"/>
-          <w:lang w:val="pt-BR"/>
-        </w:rPr>
-        <w:t xml:space="preserve"> Sistema de controle.</w:t>
-      </w:r>
-      <w:r>
-        <w:rPr>
-          <w:lang w:val="pt-BR"/>
-        </w:rPr>
-        <w:br/>
-      </w:r>
-      <w:bookmarkStart w:id="40" w:name="docs-internal-guid-b6eb1f35-7fff-3ae3-9f"/>
-      <w:bookmarkEnd w:id="40"/>
-      <w:r>
-        <w:rPr>
-          <w:caps w:val="false"/>
-          <w:smallCaps w:val="false"/>
-          <w:strike w:val="false"/>
-          <w:dstrike w:val="false"/>
-          <w:color w:val="1F2328"/>
-          <w:u w:val="none"/>
-          <w:effect w:val="none"/>
-          <w:shd w:fill="FFFFFF" w:val="clear"/>
-          <w:lang w:val="pt-BR" w:eastAsia="ar-SA"/>
-        </w:rPr>
-        <w:drawing>
-          <wp:inline distT="0" distB="0" distL="0" distR="0">
-            <wp:extent cx="5276850" cy="3838575"/>
-            <wp:effectExtent l="0" t="0" r="0" b="0"/>
-            <wp:docPr id="17" name="Figura24" descr=""/>
-            <wp:cNvGraphicFramePr>
-              <a:graphicFrameLocks xmlns:a="http://schemas.openxmlformats.org/drawingml/2006/main" noChangeAspect="1"/>
-            </wp:cNvGraphicFramePr>
-            <a:graphic xmlns:a="http://schemas.openxmlformats.org/drawingml/2006/main">
-              <a:graphicData uri="http://schemas.openxmlformats.org/drawingml/2006/picture">
-                <pic:pic xmlns:pic="http://schemas.openxmlformats.org/drawingml/2006/picture">
-                  <pic:nvPicPr>
-                    <pic:cNvPr id="17" name="Figura24" descr=""/>
-                    <pic:cNvPicPr>
-                      <a:picLocks noChangeAspect="1" noChangeArrowheads="1"/>
-                    </pic:cNvPicPr>
-                  </pic:nvPicPr>
-                  <pic:blipFill>
-                    <a:blip r:embed="rId29"/>
+                    <a:blip r:embed="rId30"/>
                     <a:stretch>
                       <a:fillRect/>
                     </a:stretch>
@@ -9095,12 +9277,6 @@
       </w:pPr>
       <w:r>
         <w:rPr>
-          <w:lang w:val="pt-BR" w:eastAsia="ar-SA"/>
-        </w:rPr>
-        <w:t xml:space="preserve">Por fim, os alunos criaram um transformador, com </w:t>
-      </w:r>
-      <w:r>
-        <w:rPr>
           <w:rFonts w:eastAsia="Times New Roman" w:cs="Times New Roman"/>
           <w:color w:val="auto"/>
           <w:kern w:val="0"/>
@@ -9108,13 +9284,13 @@
           <w:szCs w:val="20"/>
           <w:lang w:val="pt-BR" w:eastAsia="ar-SA" w:bidi="ar-SA"/>
         </w:rPr>
-        <w:t>Potência Nominal</w:t>
-      </w:r>
-      <w:r>
-        <w:rPr>
-          <w:lang w:val="pt-BR" w:eastAsia="ar-SA"/>
-        </w:rPr>
-        <w:t xml:space="preserve"> e </w:t>
+        <w:t>Os transformadores característicos de 75 kVA dos tipos 1, 2 e 3, utilizados no projeto da disciplina Laboratório Integrado VI, já estão registrados por padrão no Simuload e prontos para uso nas simulações</w:t>
+      </w:r>
+      <w:r>
+        <w:rPr>
+          <w:lang w:val="pt-BR" w:eastAsia="ar-SA"/>
+        </w:rPr>
+        <w:t xml:space="preserve">. No menu transformadores é possível criar e configurar </w:t>
       </w:r>
       <w:r>
         <w:rPr>
@@ -9125,37 +9301,20 @@
           <w:szCs w:val="20"/>
           <w:lang w:val="pt-BR" w:eastAsia="ar-SA" w:bidi="ar-SA"/>
         </w:rPr>
-        <w:t>Curva de Carga Horária</w:t>
-      </w:r>
-      <w:r>
-        <w:rPr>
-          <w:lang w:val="pt-BR" w:eastAsia="ar-SA"/>
-        </w:rPr>
-        <w:t xml:space="preserve">, equivalente à </w:t>
-      </w:r>
-      <w:r>
-        <w:rPr>
-          <w:rFonts w:eastAsia="Times New Roman" w:cs="Times New Roman"/>
-          <w:color w:val="auto"/>
-          <w:kern w:val="0"/>
-          <w:sz w:val="24"/>
-          <w:szCs w:val="20"/>
-          <w:lang w:val="pt-BR" w:eastAsia="ar-SA" w:bidi="ar-SA"/>
-        </w:rPr>
-        <w:t>curva</w:t>
-      </w:r>
-      <w:r>
-        <w:rPr>
-          <w:lang w:val="pt-BR" w:eastAsia="ar-SA"/>
-        </w:rPr>
-        <w:t xml:space="preserve"> do equipamento. No menu transformadores é possível criar e configurar transformadores com a mesma estrutura de distribuição de 24 horas dos equipamentos no campo Curva de Carga Horária: [1 1 1 1 1 1 1 1 1 1 0.5 0.5 0.5 0.5 0.5 0.5 0.5 0.5 0.5 0.5 0.2 0.2 0.2 0.2]. A Potência Nominal é representada em Volt-Ampère [VA].</w:t>
-      </w:r>
-    </w:p>
-    <w:p>
-      <w:pPr>
-        <w:pStyle w:val="Normal"/>
-        <w:rPr>
-          <w:lang w:val="en-US" w:eastAsia="ar-SA"/>
+        <w:t>outros</w:t>
+      </w:r>
+      <w:r>
+        <w:rPr>
+          <w:lang w:val="pt-BR" w:eastAsia="ar-SA"/>
+        </w:rPr>
+        <w:t xml:space="preserve"> transformadores com a mesma estrutura de distribuição de 24 horas dos equipamentos no campo Curva de Carga Horária: [1 1 1 1 1 1 1 1 1 1 0.5 0.5 0.5 0.5 0.5 0.5 0.5 0.5 0.5 0.5 0.2 0.2 0.2 0.2]. A Potência Nominal é representada em Volt-Ampère [VA].</w:t>
+      </w:r>
+    </w:p>
+    <w:p>
+      <w:pPr>
+        <w:pStyle w:val="Normal"/>
+        <w:rPr>
+          <w:lang w:val="pt-BR" w:eastAsia="ar-SA"/>
         </w:rPr>
       </w:pPr>
       <w:r>
@@ -9173,8 +9332,8 @@
           <w:lang w:val="en-US" w:eastAsia="ar-SA"/>
         </w:rPr>
       </w:pPr>
-      <w:bookmarkStart w:id="41" w:name="docs-internal-guid-4569b5be-7fff-665b-57"/>
-      <w:bookmarkEnd w:id="41"/>
+      <w:bookmarkStart w:id="39" w:name="docs-internal-guid-4569b5be-7fff-665b-57"/>
+      <w:bookmarkEnd w:id="39"/>
       <w:r>
         <w:rPr>
           <w:i/>
@@ -9223,7 +9382,7 @@
           <w:iCs/>
           <w:lang w:val="pt-BR"/>
         </w:rPr>
-        <w:t>16</w:t>
+        <w:t>17</w:t>
       </w:r>
       <w:r>
         <w:rPr>
@@ -9245,25 +9404,17 @@
         </w:rPr>
         <w:t xml:space="preserve"> Sistema de controle.</w:t>
       </w:r>
-      <w:bookmarkStart w:id="42" w:name="docs-internal-guid-61b2cd88-7fff-83f1-cf"/>
-      <w:bookmarkEnd w:id="42"/>
-      <w:r>
-        <w:rPr>
-          <w:caps w:val="false"/>
-          <w:smallCaps w:val="false"/>
-          <w:strike w:val="false"/>
-          <w:dstrike w:val="false"/>
-          <w:color w:val="1F2328"/>
-          <w:u w:val="none"/>
-          <w:effect w:val="none"/>
-          <w:shd w:fill="auto" w:val="clear"/>
-          <w:lang w:val="pt-BR" w:eastAsia="ar-SA"/>
+      <w:bookmarkStart w:id="40" w:name="docs-internal-guid-61b2cd88-7fff-83f1-cf"/>
+      <w:bookmarkEnd w:id="40"/>
+      <w:r>
+        <w:rPr>
+          <w:lang w:val="pt-BR"/>
         </w:rPr>
         <w:drawing>
           <wp:inline distT="0" distB="0" distL="0" distR="0">
             <wp:extent cx="5268595" cy="4718050"/>
             <wp:effectExtent l="0" t="0" r="0" b="0"/>
-            <wp:docPr id="18" name="Figura22" descr=""/>
+            <wp:docPr id="19" name="Figura22" descr=""/>
             <wp:cNvGraphicFramePr>
               <a:graphicFrameLocks xmlns:a="http://schemas.openxmlformats.org/drawingml/2006/main" noChangeAspect="1"/>
             </wp:cNvGraphicFramePr>
@@ -9271,13 +9422,13 @@
               <a:graphicData uri="http://schemas.openxmlformats.org/drawingml/2006/picture">
                 <pic:pic xmlns:pic="http://schemas.openxmlformats.org/drawingml/2006/picture">
                   <pic:nvPicPr>
-                    <pic:cNvPr id="18" name="Figura22" descr=""/>
+                    <pic:cNvPr id="19" name="Figura22" descr=""/>
                     <pic:cNvPicPr>
                       <a:picLocks noChangeAspect="1" noChangeArrowheads="1"/>
                     </pic:cNvPicPr>
                   </pic:nvPicPr>
                   <pic:blipFill>
-                    <a:blip r:embed="rId30"/>
+                    <a:blip r:embed="rId31"/>
                     <a:stretch>
                       <a:fillRect/>
                     </a:stretch>
@@ -9320,112 +9471,6 @@
     <w:p>
       <w:pPr>
         <w:pStyle w:val="Normal"/>
-        <w:rPr>
-          <w:lang w:val="en-US" w:eastAsia="ar-SA"/>
-        </w:rPr>
-      </w:pPr>
-      <w:r>
-        <w:rPr>
-          <w:lang w:val="pt-BR" w:eastAsia="ar-SA"/>
-        </w:rPr>
-      </w:r>
-    </w:p>
-    <w:p>
-      <w:pPr>
-        <w:pStyle w:val="Normal"/>
-        <w:rPr>
-          <w:lang w:val="en-US" w:eastAsia="ar-SA"/>
-        </w:rPr>
-      </w:pPr>
-      <w:r>
-        <w:rPr>
-          <w:lang w:val="pt-BR" w:eastAsia="ar-SA"/>
-        </w:rPr>
-      </w:r>
-    </w:p>
-    <w:p>
-      <w:pPr>
-        <w:pStyle w:val="Normal"/>
-        <w:rPr>
-          <w:lang w:val="en-US" w:eastAsia="ar-SA"/>
-        </w:rPr>
-      </w:pPr>
-      <w:r>
-        <w:rPr>
-          <w:lang w:val="pt-BR" w:eastAsia="ar-SA"/>
-        </w:rPr>
-      </w:r>
-    </w:p>
-    <w:p>
-      <w:pPr>
-        <w:pStyle w:val="Normal"/>
-        <w:rPr>
-          <w:lang w:val="en-US" w:eastAsia="ar-SA"/>
-        </w:rPr>
-      </w:pPr>
-      <w:r>
-        <w:rPr>
-          <w:lang w:val="pt-BR" w:eastAsia="ar-SA"/>
-        </w:rPr>
-      </w:r>
-    </w:p>
-    <w:p>
-      <w:pPr>
-        <w:pStyle w:val="Normal"/>
-        <w:rPr>
-          <w:lang w:val="en-US" w:eastAsia="ar-SA"/>
-        </w:rPr>
-      </w:pPr>
-      <w:r>
-        <w:rPr>
-          <w:lang w:val="pt-BR" w:eastAsia="ar-SA"/>
-        </w:rPr>
-      </w:r>
-    </w:p>
-    <w:p>
-      <w:pPr>
-        <w:pStyle w:val="Normal"/>
-        <w:rPr>
-          <w:lang w:val="en-US" w:eastAsia="ar-SA"/>
-        </w:rPr>
-      </w:pPr>
-      <w:r>
-        <w:rPr>
-          <w:lang w:val="pt-BR" w:eastAsia="ar-SA"/>
-        </w:rPr>
-      </w:r>
-    </w:p>
-    <w:p>
-      <w:pPr>
-        <w:pStyle w:val="Normal"/>
-        <w:ind w:hanging="0"/>
-        <w:rPr>
-          <w:lang w:val="pt-BR" w:eastAsia="ar-SA"/>
-        </w:rPr>
-      </w:pPr>
-      <w:r>
-        <w:rPr>
-          <w:lang w:val="pt-BR" w:eastAsia="ar-SA"/>
-        </w:rPr>
-      </w:r>
-    </w:p>
-    <w:p>
-      <w:pPr>
-        <w:pStyle w:val="Normal"/>
-        <w:ind w:hanging="0"/>
-        <w:rPr>
-          <w:lang w:val="pt-BR" w:eastAsia="ar-SA"/>
-        </w:rPr>
-      </w:pPr>
-      <w:r>
-        <w:rPr>
-          <w:lang w:val="pt-BR" w:eastAsia="ar-SA"/>
-        </w:rPr>
-      </w:r>
-    </w:p>
-    <w:p>
-      <w:pPr>
-        <w:pStyle w:val="Normal"/>
         <w:ind w:hanging="0"/>
         <w:jc w:val="center"/>
         <w:rPr>
@@ -9480,7 +9525,7 @@
           <w:iCs/>
           <w:lang w:val="pt-BR" w:eastAsia="ar-SA"/>
         </w:rPr>
-        <w:t>17</w:t>
+        <w:t>18</w:t>
       </w:r>
       <w:r>
         <w:rPr>
@@ -9512,8 +9557,8 @@
           <w:lang w:val="en-US" w:eastAsia="ar-SA"/>
         </w:rPr>
       </w:pPr>
-      <w:bookmarkStart w:id="43" w:name="docs-internal-guid-0097c217-7fff-75b7-18"/>
-      <w:bookmarkEnd w:id="43"/>
+      <w:bookmarkStart w:id="41" w:name="docs-internal-guid-0097c217-7fff-75b7-18"/>
+      <w:bookmarkEnd w:id="41"/>
       <w:r>
         <w:rPr>
           <w:lang w:val="pt-BR"/>
@@ -9522,7 +9567,7 @@
           <wp:inline distT="0" distB="0" distL="0" distR="0">
             <wp:extent cx="3762375" cy="2990850"/>
             <wp:effectExtent l="0" t="0" r="0" b="0"/>
-            <wp:docPr id="19" name="Figura18" descr=""/>
+            <wp:docPr id="20" name="Figura18" descr=""/>
             <wp:cNvGraphicFramePr>
               <a:graphicFrameLocks xmlns:a="http://schemas.openxmlformats.org/drawingml/2006/main" noChangeAspect="1"/>
             </wp:cNvGraphicFramePr>
@@ -9530,13 +9575,13 @@
               <a:graphicData uri="http://schemas.openxmlformats.org/drawingml/2006/picture">
                 <pic:pic xmlns:pic="http://schemas.openxmlformats.org/drawingml/2006/picture">
                   <pic:nvPicPr>
-                    <pic:cNvPr id="19" name="Figura18" descr=""/>
+                    <pic:cNvPr id="20" name="Figura18" descr=""/>
                     <pic:cNvPicPr>
                       <a:picLocks noChangeAspect="1" noChangeArrowheads="1"/>
                     </pic:cNvPicPr>
                   </pic:nvPicPr>
                   <pic:blipFill>
-                    <a:blip r:embed="rId31"/>
+                    <a:blip r:embed="rId32"/>
                     <a:stretch>
                       <a:fillRect/>
                     </a:stretch>
@@ -9572,21 +9617,14 @@
       </w:pPr>
       <w:r>
         <w:rPr>
-          <w:lang w:val="pt-BR" w:eastAsia="ar-SA"/>
-        </w:rPr>
-        <w:t xml:space="preserve">Para fazer a simulação e exportação dos dados, basta clicar na janela principal na opção "Configurações" acima, é possível escolher qual divisão em minutos será utilizada para a simulação e exportação de curvas e transformadores. Importante: É necessário </w:t>
-      </w:r>
-      <w:r>
-        <w:rPr>
+          <w:rFonts w:eastAsia="Times New Roman" w:cs="Times New Roman"/>
+          <w:color w:val="auto"/>
+          <w:kern w:val="0"/>
+          <w:sz w:val="24"/>
+          <w:szCs w:val="20"/>
           <w:lang w:val="pt-BR" w:eastAsia="ar-SA" w:bidi="ar-SA"/>
         </w:rPr>
-        <w:t>selecionar</w:t>
-      </w:r>
-      <w:r>
-        <w:rPr>
-          <w:lang w:val="pt-BR" w:eastAsia="ar-SA"/>
-        </w:rPr>
-        <w:t xml:space="preserve"> uma curva e um transformador para utilizar essas funcionalidades. Caso a simulação ou exportação não funcione mesmo com ambos selecionados, provavelmente alguma Curva de Carga Horária de um equipamento ou transformador foi escrita no formato errado. A partir da simulação da curva e do transformador, eles compararam o gráfico dos dois e escolheram o transformador mais apropriado para atender às condições da região mapeada.</w:t>
+        <w:t>Para realizar a simulação, basta clicar na opção "Simular Curva" na janela principal. É possível selecionar uma curva de carga individual ou uma curva de carga junto com um transformador. Se a simulação ou exportação não funcionarem, é provável que algum formato esteja incorreto na Curva de Carga Horária de um equipamento ou transformador.</w:t>
       </w:r>
     </w:p>
     <w:p>
@@ -9598,9 +9636,14 @@
       </w:pPr>
       <w:r>
         <w:rPr>
-          <w:lang w:val="pt-BR" w:eastAsia="ar-SA"/>
-        </w:rPr>
-        <w:t>Sobre a exportação é importante ressaltar que ao clicar em "Exportar Curva", na mesma pasta do Simuload terá uma pasta “curvas”. Cada simulação cria uma pasta com o nome da curva e do transformador utilizado contendo um arquivo .CSV com os dados de simulação. O nome do arquivo contém a data e horário que foi exportado.</w:t>
+          <w:rFonts w:eastAsia="Times New Roman" w:cs="Times New Roman"/>
+          <w:color w:val="auto"/>
+          <w:kern w:val="0"/>
+          <w:sz w:val="24"/>
+          <w:szCs w:val="20"/>
+          <w:lang w:val="pt-BR" w:eastAsia="ar-SA" w:bidi="ar-SA"/>
+        </w:rPr>
+        <w:t>Durante a simulação, a curva de carga é representada pela linha azul, enquanto a do transformador é representada pela linha laranja. A simulação oferece várias opções utilitárias padrão fornecidas pelo pacote Matplotlib. É possível mover a curva, aplicar zoom, desfazer ações, editar bordas e espaçamentos, configurar as características da curva e salvá-la como imagem.</w:t>
       </w:r>
     </w:p>
     <w:p>
@@ -9612,9 +9655,27 @@
       </w:pPr>
       <w:r>
         <w:rPr>
-          <w:lang w:val="pt-BR" w:eastAsia="ar-SA"/>
-        </w:rPr>
-        <w:t>Por fim, na simulação, a linha da curva é representada em azul e a do transformador em laranja. A simulação contém diversas opções utilitárias padrões do pacote Matplotlib, podendo mover a curva, zoom, voltar as visualizações, editar bordas e espaçamentos, configurar as características da curva e salvá-la como imagem. O eixo Y representa o Consumo/Fornecimento da curva e transformador em Kilowatt-hora [kWh] e o eixo X representa as horas [h]. Além disso, é possível selecionar o intervalo de simulação desejado entre as opções de 1 hora, 30 minutos, 15 minutos e 5 minutos, sendo a simulação de 1 hora a padrão. Abaixo temos as simulações de 30, 15 e 5 minutos, respectivamente.</w:t>
+          <w:rFonts w:eastAsia="Times New Roman" w:cs="Times New Roman"/>
+          <w:color w:val="auto"/>
+          <w:kern w:val="0"/>
+          <w:sz w:val="24"/>
+          <w:szCs w:val="20"/>
+          <w:lang w:val="pt-BR" w:eastAsia="ar-SA" w:bidi="ar-SA"/>
+        </w:rPr>
+        <w:t>No gráfico, o eixo Y representa o consumo/fornecimento da curva e do transformador em Kilowatt-hora [kWh], enquanto o eixo X representa as horas [h]. Antes de realizar a simulação, é possível selecionar o intervalo desejado nas configurações. As opções disponíveis são: 1 hora, 30 minutos, 15 minutos e 5 minutos, sendo que o intervalo padrão é de 1 hora. A seguir, apresentamos as simulações realizadas com intervalo de 1 hora e, respectivamente, intervalos de 30 minutos, 15 minutos e 5 minutos. Essas simulações utilizam as curvas registradas por padrão no Simuload.</w:t>
+      </w:r>
+    </w:p>
+    <w:p>
+      <w:pPr>
+        <w:pStyle w:val="Normal"/>
+        <w:rPr>
+          <w:lang w:val="en-US" w:eastAsia="ar-SA"/>
+        </w:rPr>
+      </w:pPr>
+      <w:r>
+        <w:rPr>
+          <w:lang w:val="pt-BR"/>
+        </w:rPr>
       </w:r>
     </w:p>
     <w:p>
@@ -9626,8 +9687,6 @@
           <w:lang w:val="en-US" w:eastAsia="ar-SA"/>
         </w:rPr>
       </w:pPr>
-      <w:bookmarkStart w:id="44" w:name="docs-internal-guid-c9f5d3e3-7fff-827f-41"/>
-      <w:bookmarkEnd w:id="44"/>
       <w:r>
         <w:rPr>
           <w:i/>
@@ -9676,7 +9735,7 @@
           <w:iCs/>
           <w:lang w:val="pt-BR"/>
         </w:rPr>
-        <w:t>18</w:t>
+        <w:t>19</w:t>
       </w:r>
       <w:r>
         <w:rPr>
@@ -9700,19 +9759,21 @@
       </w:r>
       <w:r>
         <w:rPr>
-          <w:lang w:val="pt-BR"/>
-        </w:rPr>
-        <w:br/>
-      </w:r>
+          <w:lang w:val="pt-BR" w:eastAsia="ar-SA"/>
+        </w:rPr>
+        <w:t xml:space="preserve"> </w:t>
+      </w:r>
+      <w:bookmarkStart w:id="42" w:name="docs-internal-guid-b96eae46-7fff-5d7b-57"/>
+      <w:bookmarkEnd w:id="42"/>
       <w:r>
         <w:rPr>
           <w:lang w:val="pt-BR"/>
         </w:rPr>
         <w:drawing>
           <wp:inline distT="0" distB="0" distL="0" distR="0">
-            <wp:extent cx="4697095" cy="4080510"/>
+            <wp:extent cx="4855845" cy="4202430"/>
             <wp:effectExtent l="0" t="0" r="0" b="0"/>
-            <wp:docPr id="20" name="Figura19" descr=""/>
+            <wp:docPr id="21" name="Figura23" descr=""/>
             <wp:cNvGraphicFramePr>
               <a:graphicFrameLocks xmlns:a="http://schemas.openxmlformats.org/drawingml/2006/main" noChangeAspect="1"/>
             </wp:cNvGraphicFramePr>
@@ -9720,13 +9781,164 @@
               <a:graphicData uri="http://schemas.openxmlformats.org/drawingml/2006/picture">
                 <pic:pic xmlns:pic="http://schemas.openxmlformats.org/drawingml/2006/picture">
                   <pic:nvPicPr>
-                    <pic:cNvPr id="20" name="Figura19" descr=""/>
+                    <pic:cNvPr id="21" name="Figura23" descr=""/>
                     <pic:cNvPicPr>
                       <a:picLocks noChangeAspect="1" noChangeArrowheads="1"/>
                     </pic:cNvPicPr>
                   </pic:nvPicPr>
                   <pic:blipFill>
-                    <a:blip r:embed="rId32"/>
+                    <a:blip r:embed="rId33"/>
+                    <a:stretch>
+                      <a:fillRect/>
+                    </a:stretch>
+                  </pic:blipFill>
+                  <pic:spPr bwMode="auto">
+                    <a:xfrm>
+                      <a:off x="0" y="0"/>
+                      <a:ext cx="4855845" cy="4202430"/>
+                    </a:xfrm>
+                    <a:prstGeom prst="rect">
+                      <a:avLst/>
+                    </a:prstGeom>
+                  </pic:spPr>
+                </pic:pic>
+              </a:graphicData>
+            </a:graphic>
+          </wp:inline>
+        </w:drawing>
+      </w:r>
+      <w:r>
+        <w:rPr>
+          <w:lang w:val="pt-BR" w:eastAsia="ar-SA"/>
+        </w:rPr>
+        <w:t xml:space="preserve"> </w:t>
+      </w:r>
+    </w:p>
+    <w:p>
+      <w:pPr>
+        <w:pStyle w:val="Normal"/>
+        <w:ind w:hanging="0"/>
+        <w:jc w:val="center"/>
+        <w:rPr>
+          <w:lang w:val="en-US" w:eastAsia="ar-SA"/>
+        </w:rPr>
+      </w:pPr>
+      <w:r>
+        <w:rPr>
+          <w:lang w:val="pt-BR" w:eastAsia="ar-SA"/>
+        </w:rPr>
+      </w:r>
+    </w:p>
+    <w:p>
+      <w:pPr>
+        <w:pStyle w:val="Normal"/>
+        <w:ind w:hanging="0"/>
+        <w:jc w:val="center"/>
+        <w:rPr>
+          <w:lang w:val="en-US" w:eastAsia="ar-SA"/>
+        </w:rPr>
+      </w:pPr>
+      <w:bookmarkStart w:id="43" w:name="docs-internal-guid-c9f5d3e3-7fff-827f-41"/>
+      <w:bookmarkEnd w:id="43"/>
+      <w:r>
+        <w:rPr>
+          <w:i/>
+          <w:iCs/>
+          <w:sz w:val="20"/>
+          <w:szCs w:val="20"/>
+          <w:lang w:val="pt-BR"/>
+        </w:rPr>
+        <w:t xml:space="preserve">Fig. </w:t>
+      </w:r>
+      <w:r>
+        <w:rPr>
+          <w:i/>
+          <w:iCs/>
+          <w:sz w:val="20"/>
+          <w:szCs w:val="20"/>
+          <w:lang w:val="pt-BR"/>
+        </w:rPr>
+        <w:fldChar w:fldCharType="begin"/>
+      </w:r>
+      <w:r>
+        <w:rPr>
+          <w:sz w:val="20"/>
+          <w:i/>
+          <w:szCs w:val="20"/>
+          <w:iCs/>
+          <w:lang w:val="pt-BR"/>
+        </w:rPr>
+        <w:instrText> SEQ Fig. \* ARABIC </w:instrText>
+      </w:r>
+      <w:r>
+        <w:rPr>
+          <w:sz w:val="20"/>
+          <w:i/>
+          <w:szCs w:val="20"/>
+          <w:iCs/>
+          <w:lang w:val="pt-BR"/>
+        </w:rPr>
+        <w:fldChar w:fldCharType="separate"/>
+      </w:r>
+      <w:r>
+        <w:rPr>
+          <w:sz w:val="20"/>
+          <w:i/>
+          <w:szCs w:val="20"/>
+          <w:iCs/>
+          <w:lang w:val="pt-BR"/>
+        </w:rPr>
+        <w:t>20</w:t>
+      </w:r>
+      <w:r>
+        <w:rPr>
+          <w:sz w:val="20"/>
+          <w:i/>
+          <w:szCs w:val="20"/>
+          <w:iCs/>
+          <w:lang w:val="pt-BR"/>
+        </w:rPr>
+        <w:fldChar w:fldCharType="end"/>
+      </w:r>
+      <w:r>
+        <w:rPr>
+          <w:i/>
+          <w:iCs/>
+          <w:sz w:val="20"/>
+          <w:szCs w:val="20"/>
+          <w:lang w:val="pt-BR"/>
+        </w:rPr>
+        <w:t xml:space="preserve"> Sistema de controle.</w:t>
+      </w:r>
+      <w:r>
+        <w:rPr>
+          <w:lang w:val="pt-BR"/>
+        </w:rPr>
+        <w:br/>
+      </w:r>
+      <w:r>
+        <w:rPr>
+          <w:lang w:val="pt-BR"/>
+        </w:rPr>
+        <w:drawing>
+          <wp:inline distT="0" distB="0" distL="0" distR="0">
+            <wp:extent cx="4697095" cy="4080510"/>
+            <wp:effectExtent l="0" t="0" r="0" b="0"/>
+            <wp:docPr id="22" name="Figura19" descr=""/>
+            <wp:cNvGraphicFramePr>
+              <a:graphicFrameLocks xmlns:a="http://schemas.openxmlformats.org/drawingml/2006/main" noChangeAspect="1"/>
+            </wp:cNvGraphicFramePr>
+            <a:graphic xmlns:a="http://schemas.openxmlformats.org/drawingml/2006/main">
+              <a:graphicData uri="http://schemas.openxmlformats.org/drawingml/2006/picture">
+                <pic:pic xmlns:pic="http://schemas.openxmlformats.org/drawingml/2006/picture">
+                  <pic:nvPicPr>
+                    <pic:cNvPr id="22" name="Figura19" descr=""/>
+                    <pic:cNvPicPr>
+                      <a:picLocks noChangeAspect="1" noChangeArrowheads="1"/>
+                    </pic:cNvPicPr>
+                  </pic:nvPicPr>
+                  <pic:blipFill>
+                    <a:blip r:embed="rId34"/>
                     <a:stretch>
                       <a:fillRect/>
                     </a:stretch>
@@ -9777,8 +9989,8 @@
           <w:lang w:val="en-US" w:eastAsia="ar-SA"/>
         </w:rPr>
       </w:pPr>
-      <w:bookmarkStart w:id="45" w:name="docs-internal-guid-ea990649-7fff-b3ce-30"/>
-      <w:bookmarkEnd w:id="45"/>
+      <w:bookmarkStart w:id="44" w:name="docs-internal-guid-ea990649-7fff-b3ce-30"/>
+      <w:bookmarkEnd w:id="44"/>
       <w:r>
         <w:rPr>
           <w:i/>
@@ -9827,7 +10039,7 @@
           <w:iCs/>
           <w:lang w:val="pt-BR"/>
         </w:rPr>
-        <w:t>19</w:t>
+        <w:t>21</w:t>
       </w:r>
       <w:r>
         <w:rPr>
@@ -9863,7 +10075,7 @@
           <wp:inline distT="0" distB="0" distL="0" distR="0">
             <wp:extent cx="4615815" cy="4025265"/>
             <wp:effectExtent l="0" t="0" r="0" b="0"/>
-            <wp:docPr id="21" name="Figura20" descr=""/>
+            <wp:docPr id="23" name="Figura20" descr=""/>
             <wp:cNvGraphicFramePr>
               <a:graphicFrameLocks xmlns:a="http://schemas.openxmlformats.org/drawingml/2006/main" noChangeAspect="1"/>
             </wp:cNvGraphicFramePr>
@@ -9871,13 +10083,13 @@
               <a:graphicData uri="http://schemas.openxmlformats.org/drawingml/2006/picture">
                 <pic:pic xmlns:pic="http://schemas.openxmlformats.org/drawingml/2006/picture">
                   <pic:nvPicPr>
-                    <pic:cNvPr id="21" name="Figura20" descr=""/>
+                    <pic:cNvPr id="23" name="Figura20" descr=""/>
                     <pic:cNvPicPr>
                       <a:picLocks noChangeAspect="1" noChangeArrowheads="1"/>
                     </pic:cNvPicPr>
                   </pic:nvPicPr>
                   <pic:blipFill>
-                    <a:blip r:embed="rId33"/>
+                    <a:blip r:embed="rId35"/>
                     <a:stretch>
                       <a:fillRect/>
                     </a:stretch>
@@ -9913,8 +10125,8 @@
           <w:lang w:val="en-US" w:eastAsia="ar-SA"/>
         </w:rPr>
       </w:pPr>
-      <w:bookmarkStart w:id="46" w:name="docs-internal-guid-8496a475-7fff-d5d6-2d"/>
-      <w:bookmarkEnd w:id="46"/>
+      <w:bookmarkStart w:id="45" w:name="docs-internal-guid-8496a475-7fff-d5d6-2d"/>
+      <w:bookmarkEnd w:id="45"/>
       <w:r>
         <w:rPr>
           <w:i/>
@@ -9963,7 +10175,7 @@
           <w:iCs/>
           <w:lang w:val="pt-BR"/>
         </w:rPr>
-        <w:t>20</w:t>
+        <w:t>22</w:t>
       </w:r>
       <w:r>
         <w:rPr>
@@ -9999,7 +10211,7 @@
           <wp:inline distT="0" distB="0" distL="0" distR="0">
             <wp:extent cx="4681220" cy="4067175"/>
             <wp:effectExtent l="0" t="0" r="0" b="0"/>
-            <wp:docPr id="22" name="Figura21" descr=""/>
+            <wp:docPr id="24" name="Figura21" descr=""/>
             <wp:cNvGraphicFramePr>
               <a:graphicFrameLocks xmlns:a="http://schemas.openxmlformats.org/drawingml/2006/main" noChangeAspect="1"/>
             </wp:cNvGraphicFramePr>
@@ -10007,13 +10219,13 @@
               <a:graphicData uri="http://schemas.openxmlformats.org/drawingml/2006/picture">
                 <pic:pic xmlns:pic="http://schemas.openxmlformats.org/drawingml/2006/picture">
                   <pic:nvPicPr>
-                    <pic:cNvPr id="22" name="Figura21" descr=""/>
+                    <pic:cNvPr id="24" name="Figura21" descr=""/>
                     <pic:cNvPicPr>
                       <a:picLocks noChangeAspect="1" noChangeArrowheads="1"/>
                     </pic:cNvPicPr>
                   </pic:nvPicPr>
                   <pic:blipFill>
-                    <a:blip r:embed="rId34"/>
+                    <a:blip r:embed="rId36"/>
                     <a:stretch>
                       <a:fillRect/>
                     </a:stretch>
@@ -10042,6 +10254,36 @@
     </w:p>
     <w:p>
       <w:pPr>
+        <w:pStyle w:val="Normal"/>
+        <w:jc w:val="both"/>
+        <w:rPr>
+          <w:lang w:val="en-US" w:eastAsia="ar-SA"/>
+        </w:rPr>
+      </w:pPr>
+      <w:r>
+        <w:rPr>
+          <w:lang w:val="pt-BR" w:eastAsia="ar-SA"/>
+        </w:rPr>
+        <w:t>Seguindo as etapas de utilização do Simuload, os alunos conseguiram adaptar os equipamentos, cargas e curvas para atender aos critérios do projeto em questão. O objetivo é ajustar a curva de carga para que o consumo esteja entre 100% e 130% da capacidade do transformador.</w:t>
+      </w:r>
+    </w:p>
+    <w:p>
+      <w:pPr>
+        <w:pStyle w:val="Normal"/>
+        <w:jc w:val="both"/>
+        <w:rPr>
+          <w:lang w:val="en-US" w:eastAsia="ar-SA"/>
+        </w:rPr>
+      </w:pPr>
+      <w:r>
+        <w:rPr>
+          <w:lang w:val="pt-BR" w:eastAsia="ar-SA"/>
+        </w:rPr>
+        <w:t>Para uma manipulação e avaliação mais precisa dos dados, foi implementada a funcionalidade de "Exportar Curva". Essa opção gera um arquivo .CSV com base na curva e no transformador selecionados, considerando o intervalo escolhido nas configurações. O arquivo .CSV é salvo na pasta "curvas", localizada no mesmo diretório do Simuload. Cada simulação cria uma nova pasta com o nome da curva e do transformador utilizados. Dentro dessa pasta, há o arquivo .CSV com os dados de simulação, além do nome do arquivo que indica a data e horário em que foi exportado.</w:t>
+      </w:r>
+    </w:p>
+    <w:p>
+      <w:pPr>
         <w:pStyle w:val="Ttulo2"/>
         <w:numPr>
           <w:ilvl w:val="1"/>
@@ -10055,8 +10297,8 @@
           <w:szCs w:val="36"/>
         </w:rPr>
       </w:pPr>
-      <w:bookmarkStart w:id="47" w:name="__RefHeading___Toc562_3461207297"/>
-      <w:bookmarkEnd w:id="47"/>
+      <w:bookmarkStart w:id="46" w:name="__RefHeading___Toc562_3461207297"/>
+      <w:bookmarkEnd w:id="46"/>
       <w:r>
         <w:rPr>
           <w:rFonts w:eastAsia="" w:cs="" w:cstheme="majorBidi" w:eastAsiaTheme="majorEastAsia"/>
@@ -10067,31 +10309,7 @@
           <w:szCs w:val="26"/>
           <w:lang w:val="pt-BR" w:eastAsia="pt-BR" w:bidi="ar-SA"/>
         </w:rPr>
-        <w:t>Resultados e Comparaç</w:t>
-      </w:r>
-      <w:r>
-        <w:rPr>
-          <w:rFonts w:eastAsia="" w:cs="" w:cstheme="majorBidi" w:eastAsiaTheme="majorEastAsia"/>
-          <w:b/>
-          <w:color w:val="auto"/>
-          <w:kern w:val="0"/>
-          <w:sz w:val="28"/>
-          <w:szCs w:val="26"/>
-          <w:lang w:val="pt-BR" w:eastAsia="pt-BR" w:bidi="ar-SA"/>
-        </w:rPr>
-        <w:t>õ</w:t>
-      </w:r>
-      <w:r>
-        <w:rPr>
-          <w:rFonts w:eastAsia="" w:cs="" w:cstheme="majorBidi" w:eastAsiaTheme="majorEastAsia"/>
-          <w:b/>
-          <w:color w:val="auto"/>
-          <w:kern w:val="0"/>
-          <w:sz w:val="28"/>
-          <w:szCs w:val="26"/>
-          <w:lang w:val="pt-BR" w:eastAsia="pt-BR" w:bidi="ar-SA"/>
-        </w:rPr>
-        <w:t>es</w:t>
+        <w:t>Resultados e Comparações</w:t>
       </w:r>
     </w:p>
     <w:p>
@@ -10133,9 +10351,9 @@
           <w:lang w:eastAsia="ar-SA"/>
         </w:rPr>
       </w:pPr>
-      <w:bookmarkStart w:id="48" w:name="__RefHeading___Toc815_3772085703"/>
-      <w:bookmarkStart w:id="49" w:name="_Toc65702348"/>
-      <w:bookmarkEnd w:id="48"/>
+      <w:bookmarkStart w:id="47" w:name="__RefHeading___Toc815_3772085703"/>
+      <w:bookmarkStart w:id="48" w:name="_Toc65702348"/>
+      <w:bookmarkEnd w:id="47"/>
       <w:r>
         <w:rPr>
           <w:rFonts w:eastAsia="" w:cs="" w:cstheme="majorBidi" w:eastAsiaTheme="majorEastAsia"/>
@@ -10148,7 +10366,7 @@
         </w:rPr>
         <w:t>C</w:t>
       </w:r>
-      <w:bookmarkEnd w:id="49"/>
+      <w:bookmarkEnd w:id="48"/>
       <w:r>
         <w:rPr>
           <w:rFonts w:eastAsia="" w:cs="" w:cstheme="majorBidi" w:eastAsiaTheme="majorEastAsia"/>
@@ -10211,16 +10429,16 @@
           <w:szCs w:val="36"/>
         </w:rPr>
       </w:pPr>
-      <w:bookmarkStart w:id="50" w:name="__RefHeading___Toc817_3772085703"/>
-      <w:bookmarkStart w:id="51" w:name="_Toc65702349"/>
+      <w:bookmarkStart w:id="49" w:name="__RefHeading___Toc817_3772085703"/>
+      <w:bookmarkStart w:id="50" w:name="_Toc65702349"/>
+      <w:bookmarkEnd w:id="49"/>
+      <w:r>
+        <w:rPr>
+          <w:lang w:val="pt-BR" w:eastAsia="ar-SA"/>
+        </w:rPr>
+        <w:t>Título da subseção.</w:t>
+      </w:r>
       <w:bookmarkEnd w:id="50"/>
-      <w:r>
-        <w:rPr>
-          <w:lang w:val="pt-BR" w:eastAsia="ar-SA"/>
-        </w:rPr>
-        <w:t>Título da subseção.</w:t>
-      </w:r>
-      <w:bookmarkEnd w:id="51"/>
     </w:p>
     <w:p>
       <w:pPr>
@@ -10349,16 +10567,16 @@
           <w:szCs w:val="36"/>
         </w:rPr>
       </w:pPr>
-      <w:bookmarkStart w:id="52" w:name="__RefHeading___Toc819_3772085703"/>
-      <w:bookmarkStart w:id="53" w:name="_Toc65702350"/>
+      <w:bookmarkStart w:id="51" w:name="__RefHeading___Toc819_3772085703"/>
+      <w:bookmarkStart w:id="52" w:name="_Toc65702350"/>
+      <w:bookmarkEnd w:id="51"/>
+      <w:r>
+        <w:rPr>
+          <w:lang w:val="pt-BR" w:eastAsia="ar-SA"/>
+        </w:rPr>
+        <w:t>Título da subseção.</w:t>
+      </w:r>
       <w:bookmarkEnd w:id="52"/>
-      <w:r>
-        <w:rPr>
-          <w:lang w:val="pt-BR" w:eastAsia="ar-SA"/>
-        </w:rPr>
-        <w:t>Título da subseção.</w:t>
-      </w:r>
-      <w:bookmarkEnd w:id="53"/>
     </w:p>
     <w:p>
       <w:pPr>
@@ -10409,9 +10627,9 @@
           <w:lang w:val="en-US" w:eastAsia="ar-SA"/>
         </w:rPr>
       </w:pPr>
-      <w:bookmarkStart w:id="54" w:name="__RefHeading___Toc821_3772085703"/>
-      <w:bookmarkStart w:id="55" w:name="_Toc65702351"/>
-      <w:bookmarkEnd w:id="54"/>
+      <w:bookmarkStart w:id="53" w:name="__RefHeading___Toc821_3772085703"/>
+      <w:bookmarkStart w:id="54" w:name="_Toc65702351"/>
+      <w:bookmarkEnd w:id="53"/>
       <w:r>
         <w:rPr>
           <w:rFonts w:cs="Calibri" w:ascii="Calibri" w:hAnsi="Calibri" w:asciiTheme="minorHAnsi" w:cstheme="minorHAnsi" w:hAnsiTheme="minorHAnsi"/>
@@ -10421,7 +10639,7 @@
         </w:rPr>
         <w:t>Referências</w:t>
       </w:r>
-      <w:bookmarkEnd w:id="55"/>
+      <w:bookmarkEnd w:id="54"/>
     </w:p>
     <w:p>
       <w:pPr>
@@ -10606,16 +10824,16 @@
           <w:lang w:eastAsia="ar-SA"/>
         </w:rPr>
       </w:pPr>
-      <w:bookmarkStart w:id="56" w:name="__RefHeading___Toc823_3772085703"/>
-      <w:bookmarkStart w:id="57" w:name="_Toc65702352"/>
+      <w:bookmarkStart w:id="55" w:name="__RefHeading___Toc823_3772085703"/>
+      <w:bookmarkStart w:id="56" w:name="_Toc65702352"/>
+      <w:bookmarkEnd w:id="55"/>
+      <w:r>
+        <w:rPr>
+          <w:lang w:val="pt-BR" w:eastAsia="ar-SA"/>
+        </w:rPr>
+        <w:t xml:space="preserve">Apêndice A – </w:t>
+      </w:r>
       <w:bookmarkEnd w:id="56"/>
-      <w:r>
-        <w:rPr>
-          <w:lang w:val="pt-BR" w:eastAsia="ar-SA"/>
-        </w:rPr>
-        <w:t xml:space="preserve">Apêndice A – </w:t>
-      </w:r>
-      <w:bookmarkEnd w:id="57"/>
       <w:r>
         <w:rPr>
           <w:rFonts w:eastAsia="" w:cs="" w:cstheme="majorBidi" w:eastAsiaTheme="majorEastAsia"/>
@@ -12998,10 +13216,10 @@
       </w:r>
     </w:p>
     <w:sectPr>
-      <w:headerReference w:type="default" r:id="rId35"/>
-      <w:headerReference w:type="first" r:id="rId36"/>
-      <w:footerReference w:type="default" r:id="rId37"/>
-      <w:footerReference w:type="first" r:id="rId38"/>
+      <w:headerReference w:type="default" r:id="rId37"/>
+      <w:headerReference w:type="first" r:id="rId38"/>
+      <w:footerReference w:type="default" r:id="rId39"/>
+      <w:footerReference w:type="first" r:id="rId40"/>
       <w:type w:val="nextPage"/>
       <w:pgSz w:w="11906" w:h="16838"/>
       <w:pgMar w:left="1701" w:right="1134" w:header="680" w:top="1097" w:footer="680" w:bottom="1240" w:gutter="0"/>
@@ -13165,7 +13383,7 @@
         <w:docPartGallery w:val="Page Numbers (Bottom of Page)"/>
         <w:docPartUnique w:val="true"/>
       </w:docPartObj>
-      <w:id w:val="1039920390"/>
+      <w:id w:val="168708803"/>
     </w:sdtPr>
     <w:sdtContent>
       <w:p>
@@ -13198,7 +13416,7 @@
           <w:rPr>
             <w:lang w:val="pt-BR"/>
           </w:rPr>
-          <w:t>32</w:t>
+          <w:t>35</w:t>
         </w:r>
         <w:r>
           <w:rPr>
@@ -13234,7 +13452,7 @@
         <w:docPartGallery w:val="Page Numbers (Bottom of Page)"/>
         <w:docPartUnique w:val="true"/>
       </w:docPartObj>
-      <w:id w:val="92944247"/>
+      <w:id w:val="1544106499"/>
     </w:sdtPr>
     <w:sdtContent>
       <w:p>

</xml_diff>

<commit_message>
docs: adding image's names
</commit_message>
<xml_diff>
--- a/docs/parcial_TCC_JOAO_PEDRO_CAIRES_FERREIRA.docx
+++ b/docs/parcial_TCC_JOAO_PEDRO_CAIRES_FERREIRA.docx
@@ -18,8 +18,8 @@
       </w:tblPr>
       <w:tblGrid>
         <w:gridCol w:w="1329"/>
-        <w:gridCol w:w="6258"/>
-        <w:gridCol w:w="1879"/>
+        <w:gridCol w:w="6257"/>
+        <w:gridCol w:w="1880"/>
       </w:tblGrid>
       <w:tr>
         <w:trPr/>
@@ -43,14 +43,13 @@
               <w:rPr>
                 <w:b/>
                 <w:bCs/>
-                <w:lang w:val="pt-BR"/>
               </w:rPr>
             </w:r>
           </w:p>
         </w:tc>
         <w:tc>
           <w:tcPr>
-            <w:tcW w:w="6258" w:type="dxa"/>
+            <w:tcW w:w="6257" w:type="dxa"/>
             <w:tcBorders/>
             <w:vAlign w:val="center"/>
           </w:tcPr>
@@ -174,7 +173,7 @@
         </w:tc>
         <w:tc>
           <w:tcPr>
-            <w:tcW w:w="1879" w:type="dxa"/>
+            <w:tcW w:w="1880" w:type="dxa"/>
             <w:tcBorders/>
             <w:vAlign w:val="center"/>
           </w:tcPr>
@@ -193,10 +192,9 @@
               <w:rPr>
                 <w:b/>
                 <w:bCs/>
-                <w:lang w:val="pt-BR"/>
               </w:rPr>
               <w:drawing>
-                <wp:anchor behindDoc="0" distT="0" distB="0" distL="0" distR="0" simplePos="0" locked="0" layoutInCell="1" allowOverlap="1" relativeHeight="20">
+                <wp:anchor behindDoc="0" distT="0" distB="0" distL="0" distR="0" simplePos="0" locked="0" layoutInCell="1" allowOverlap="1" relativeHeight="22">
                   <wp:simplePos x="0" y="0"/>
                   <wp:positionH relativeFrom="column">
                     <wp:posOffset>-4798695</wp:posOffset>
@@ -241,7 +239,7 @@
                 </wp:anchor>
               </w:drawing>
               <w:drawing>
-                <wp:anchor behindDoc="1" distT="0" distB="0" distL="0" distR="0" simplePos="0" locked="0" layoutInCell="1" allowOverlap="1" relativeHeight="22">
+                <wp:anchor behindDoc="1" distT="0" distB="0" distL="0" distR="0" simplePos="0" locked="0" layoutInCell="1" allowOverlap="1" relativeHeight="23">
                   <wp:simplePos x="0" y="0"/>
                   <wp:positionH relativeFrom="column">
                     <wp:posOffset>-269240</wp:posOffset>
@@ -316,7 +314,6 @@
           <w:bCs/>
           <w:sz w:val="36"/>
           <w:szCs w:val="36"/>
-          <w:lang w:val="pt-BR"/>
         </w:rPr>
       </w:r>
     </w:p>
@@ -346,7 +343,6 @@
           <w:bCs/>
           <w:sz w:val="36"/>
           <w:szCs w:val="36"/>
-          <w:lang w:val="pt-BR"/>
         </w:rPr>
       </w:r>
     </w:p>
@@ -376,7 +372,6 @@
           <w:bCs/>
           <w:sz w:val="36"/>
           <w:szCs w:val="36"/>
-          <w:lang w:val="pt-BR"/>
         </w:rPr>
       </w:r>
     </w:p>
@@ -436,7 +431,6 @@
           <w:bCs/>
           <w:sz w:val="36"/>
           <w:szCs w:val="36"/>
-          <w:lang w:val="pt-BR"/>
         </w:rPr>
       </w:r>
     </w:p>
@@ -462,7 +456,6 @@
           <w:bCs/>
           <w:sz w:val="36"/>
           <w:szCs w:val="36"/>
-          <w:lang w:val="pt-BR"/>
         </w:rPr>
       </w:r>
     </w:p>
@@ -524,7 +517,6 @@
           <w:b/>
           <w:sz w:val="36"/>
           <w:szCs w:val="36"/>
-          <w:lang w:val="pt-BR"/>
         </w:rPr>
       </w:r>
     </w:p>
@@ -548,7 +540,6 @@
           <w:b/>
           <w:sz w:val="36"/>
           <w:szCs w:val="36"/>
-          <w:lang w:val="pt-BR"/>
         </w:rPr>
       </w:r>
     </w:p>
@@ -605,7 +596,6 @@
           <w:bCs/>
           <w:sz w:val="32"/>
           <w:szCs w:val="32"/>
-          <w:lang w:val="pt-BR"/>
         </w:rPr>
       </w:r>
     </w:p>
@@ -631,7 +621,6 @@
           <w:bCs/>
           <w:sz w:val="32"/>
           <w:szCs w:val="32"/>
-          <w:lang w:val="pt-BR"/>
         </w:rPr>
       </w:r>
     </w:p>
@@ -657,7 +646,6 @@
           <w:bCs/>
           <w:sz w:val="32"/>
           <w:szCs w:val="32"/>
-          <w:lang w:val="pt-BR"/>
         </w:rPr>
       </w:r>
     </w:p>
@@ -834,7 +822,6 @@
           <w:bCs/>
           <w:sz w:val="36"/>
           <w:szCs w:val="36"/>
-          <w:lang w:val="pt-BR"/>
         </w:rPr>
       </w:r>
     </w:p>
@@ -860,7 +847,6 @@
           <w:bCs/>
           <w:sz w:val="36"/>
           <w:szCs w:val="36"/>
-          <w:lang w:val="pt-BR"/>
         </w:rPr>
       </w:r>
     </w:p>
@@ -920,7 +906,6 @@
           <w:bCs/>
           <w:sz w:val="36"/>
           <w:szCs w:val="36"/>
-          <w:lang w:val="pt-BR"/>
         </w:rPr>
       </w:r>
     </w:p>
@@ -946,7 +931,6 @@
           <w:bCs/>
           <w:sz w:val="36"/>
           <w:szCs w:val="36"/>
-          <w:lang w:val="pt-BR"/>
         </w:rPr>
       </w:r>
     </w:p>
@@ -972,7 +956,6 @@
           <w:bCs/>
           <w:sz w:val="36"/>
           <w:szCs w:val="36"/>
-          <w:lang w:val="pt-BR"/>
         </w:rPr>
       </w:r>
     </w:p>
@@ -1018,7 +1001,6 @@
           <w:bCs/>
           <w:sz w:val="36"/>
           <w:szCs w:val="36"/>
-          <w:lang w:val="pt-BR"/>
         </w:rPr>
       </w:r>
     </w:p>
@@ -1044,7 +1026,6 @@
           <w:bCs/>
           <w:sz w:val="36"/>
           <w:szCs w:val="36"/>
-          <w:lang w:val="pt-BR"/>
         </w:rPr>
       </w:r>
     </w:p>
@@ -1070,7 +1051,6 @@
           <w:bCs/>
           <w:sz w:val="36"/>
           <w:szCs w:val="36"/>
-          <w:lang w:val="pt-BR"/>
         </w:rPr>
       </w:r>
     </w:p>
@@ -1127,7 +1107,6 @@
           <w:bCs/>
           <w:sz w:val="36"/>
           <w:szCs w:val="36"/>
-          <w:lang w:val="pt-BR"/>
         </w:rPr>
       </w:r>
     </w:p>
@@ -1153,7 +1132,6 @@
           <w:bCs/>
           <w:sz w:val="36"/>
           <w:szCs w:val="36"/>
-          <w:lang w:val="pt-BR"/>
         </w:rPr>
       </w:r>
     </w:p>
@@ -1179,7 +1157,6 @@
           <w:bCs/>
           <w:sz w:val="36"/>
           <w:szCs w:val="36"/>
-          <w:lang w:val="pt-BR"/>
         </w:rPr>
       </w:r>
     </w:p>
@@ -1291,7 +1268,7 @@
           <w:bCs/>
           <w:sz w:val="28"/>
           <w:szCs w:val="28"/>
-          <w:lang w:val="pt-BR" w:eastAsia="ar-SA"/>
+          <w:lang w:eastAsia="ar-SA"/>
         </w:rPr>
       </w:r>
       <w:r>
@@ -1354,7 +1331,6 @@
           <w:bCs/>
           <w:sz w:val="36"/>
           <w:szCs w:val="36"/>
-          <w:lang w:val="pt-BR"/>
         </w:rPr>
       </w:r>
     </w:p>
@@ -1415,7 +1391,6 @@
           <w:bCs/>
           <w:sz w:val="36"/>
           <w:szCs w:val="36"/>
-          <w:lang w:val="pt-BR"/>
         </w:rPr>
       </w:r>
     </w:p>
@@ -1441,7 +1416,6 @@
           <w:bCs/>
           <w:sz w:val="36"/>
           <w:szCs w:val="36"/>
-          <w:lang w:val="pt-BR"/>
         </w:rPr>
       </w:r>
     </w:p>
@@ -1487,7 +1461,6 @@
           <w:bCs/>
           <w:sz w:val="36"/>
           <w:szCs w:val="36"/>
-          <w:lang w:val="pt-BR"/>
         </w:rPr>
       </w:r>
     </w:p>
@@ -1563,7 +1536,6 @@
         <w:rPr>
           <w:sz w:val="32"/>
           <w:szCs w:val="32"/>
-          <w:lang w:val="pt-BR"/>
         </w:rPr>
       </w:r>
     </w:p>
@@ -1586,7 +1558,6 @@
         <w:rPr>
           <w:sz w:val="32"/>
           <w:szCs w:val="32"/>
-          <w:lang w:val="pt-BR"/>
         </w:rPr>
       </w:r>
     </w:p>
@@ -1609,7 +1580,6 @@
         <w:rPr>
           <w:sz w:val="32"/>
           <w:szCs w:val="32"/>
-          <w:lang w:val="pt-BR"/>
         </w:rPr>
       </w:r>
     </w:p>
@@ -1706,7 +1676,6 @@
           <w:bCs/>
           <w:sz w:val="28"/>
           <w:szCs w:val="28"/>
-          <w:lang w:val="pt-BR"/>
         </w:rPr>
       </w:r>
     </w:p>
@@ -1734,7 +1703,6 @@
           <w:bCs/>
           <w:sz w:val="28"/>
           <w:szCs w:val="28"/>
-          <w:lang w:val="pt-BR"/>
         </w:rPr>
       </w:r>
     </w:p>
@@ -1820,7 +1788,6 @@
           <w:bCs/>
           <w:sz w:val="28"/>
           <w:szCs w:val="28"/>
-          <w:lang w:val="pt-BR"/>
         </w:rPr>
       </w:r>
     </w:p>
@@ -1848,7 +1815,6 @@
           <w:bCs/>
           <w:sz w:val="28"/>
           <w:szCs w:val="28"/>
-          <w:lang w:val="pt-BR"/>
         </w:rPr>
       </w:r>
     </w:p>
@@ -1929,7 +1895,6 @@
         <w:rPr>
           <w:sz w:val="32"/>
           <w:szCs w:val="32"/>
-          <w:lang w:val="pt-BR"/>
         </w:rPr>
       </w:r>
     </w:p>
@@ -1952,7 +1917,6 @@
         <w:rPr>
           <w:sz w:val="32"/>
           <w:szCs w:val="32"/>
-          <w:lang w:val="pt-BR"/>
         </w:rPr>
       </w:r>
     </w:p>
@@ -2067,7 +2031,7 @@
           <w:bCs/>
           <w:sz w:val="28"/>
           <w:szCs w:val="28"/>
-          <w:lang w:val="pt-BR" w:eastAsia="ar-SA"/>
+          <w:lang w:eastAsia="ar-SA"/>
         </w:rPr>
       </w:r>
       <w:r>
@@ -2111,7 +2075,6 @@
           <w:iCs/>
           <w:sz w:val="22"/>
           <w:szCs w:val="22"/>
-          <w:lang w:val="pt-BR"/>
         </w:rPr>
       </w:r>
     </w:p>
@@ -2179,7 +2142,7 @@
           <w:iCs/>
           <w:sz w:val="22"/>
           <w:szCs w:val="22"/>
-          <w:lang w:val="pt-BR" w:eastAsia="ar-SA"/>
+          <w:lang w:eastAsia="ar-SA"/>
         </w:rPr>
       </w:r>
       <w:r>
@@ -2234,7 +2197,6 @@
           <w:iCs/>
           <w:sz w:val="22"/>
           <w:szCs w:val="22"/>
-          <w:lang w:val="pt-BR"/>
         </w:rPr>
       </w:r>
     </w:p>
@@ -2255,7 +2217,6 @@
           <w:iCs/>
           <w:sz w:val="22"/>
           <w:szCs w:val="22"/>
-          <w:lang w:val="pt-BR"/>
         </w:rPr>
       </w:r>
     </w:p>
@@ -2380,7 +2341,6 @@
           <w:iCs/>
           <w:sz w:val="22"/>
           <w:szCs w:val="22"/>
-          <w:lang w:val="pt-BR"/>
         </w:rPr>
       </w:r>
     </w:p>
@@ -2403,7 +2363,6 @@
           <w:iCs/>
           <w:sz w:val="22"/>
           <w:szCs w:val="22"/>
-          <w:lang w:val="pt-BR"/>
         </w:rPr>
       </w:r>
       <w:r>
@@ -2458,7 +2417,6 @@
           <w:iCs/>
           <w:sz w:val="22"/>
           <w:szCs w:val="22"/>
-          <w:lang w:val="pt-BR"/>
         </w:rPr>
       </w:r>
     </w:p>
@@ -2517,7 +2475,7 @@
       </w:pPr>
       <w:r>
         <w:rPr>
-          <w:lang w:val="pt-BR"/>
+          <w:lang w:val="en-US"/>
         </w:rPr>
       </w:r>
     </w:p>
@@ -2566,7 +2524,6 @@
           <w:iCs/>
           <w:sz w:val="22"/>
           <w:szCs w:val="22"/>
-          <w:lang w:val="pt-BR"/>
         </w:rPr>
       </w:r>
       <w:r>
@@ -2590,7 +2547,6 @@
           <w:iCs/>
           <w:sz w:val="22"/>
           <w:szCs w:val="22"/>
-          <w:lang w:val="pt-BR"/>
         </w:rPr>
       </w:r>
     </w:p>
@@ -2613,7 +2569,6 @@
           <w:iCs/>
           <w:sz w:val="22"/>
           <w:szCs w:val="22"/>
-          <w:lang w:val="pt-BR"/>
         </w:rPr>
       </w:r>
       <w:r>
@@ -2668,7 +2623,6 @@
           <w:iCs/>
           <w:sz w:val="22"/>
           <w:szCs w:val="22"/>
-          <w:lang w:val="pt-BR"/>
         </w:rPr>
       </w:r>
     </w:p>
@@ -2689,7 +2643,6 @@
           <w:iCs/>
           <w:sz w:val="22"/>
           <w:szCs w:val="22"/>
-          <w:lang w:val="pt-BR"/>
         </w:rPr>
       </w:r>
     </w:p>
@@ -2752,7 +2705,6 @@
           <w:iCs/>
           <w:sz w:val="22"/>
           <w:szCs w:val="22"/>
-          <w:lang w:val="pt-BR"/>
         </w:rPr>
       </w:r>
       <w:r>
@@ -2776,7 +2728,6 @@
           <w:iCs/>
           <w:sz w:val="22"/>
           <w:szCs w:val="22"/>
-          <w:lang w:val="pt-BR"/>
         </w:rPr>
       </w:r>
     </w:p>
@@ -2799,7 +2750,6 @@
           <w:iCs/>
           <w:sz w:val="22"/>
           <w:szCs w:val="22"/>
-          <w:lang w:val="pt-BR"/>
         </w:rPr>
       </w:r>
       <w:r>
@@ -2851,7 +2801,7 @@
           <w:bCs/>
           <w:sz w:val="36"/>
           <w:szCs w:val="36"/>
-          <w:lang w:val="pt-BR" w:eastAsia="ar-SA"/>
+          <w:lang w:eastAsia="ar-SA"/>
         </w:rPr>
       </w:r>
     </w:p>
@@ -3446,7 +3396,7 @@
           <w:bCs/>
           <w:sz w:val="36"/>
           <w:szCs w:val="36"/>
-          <w:lang w:val="pt-BR"/>
+          <w:lang w:val="en-US"/>
         </w:rPr>
       </w:r>
     </w:p>
@@ -3468,7 +3418,7 @@
           <w:bCs/>
           <w:sz w:val="36"/>
           <w:szCs w:val="36"/>
-          <w:lang w:val="pt-BR"/>
+          <w:lang w:val="en-US"/>
         </w:rPr>
       </w:r>
       <w:r>
@@ -3495,7 +3445,7 @@
           <w:bCs/>
           <w:sz w:val="36"/>
           <w:szCs w:val="36"/>
-          <w:lang w:val="pt-BR" w:eastAsia="ar-SA"/>
+          <w:lang w:val="en-US" w:eastAsia="ar-SA"/>
         </w:rPr>
       </w:r>
       <w:r>
@@ -3555,7 +3505,6 @@
           <w:bCs/>
           <w:sz w:val="36"/>
           <w:szCs w:val="36"/>
-          <w:lang w:val="pt-BR"/>
         </w:rPr>
       </w:r>
     </w:p>
@@ -3579,7 +3528,7 @@
           <w:bCs/>
           <w:sz w:val="36"/>
           <w:szCs w:val="36"/>
-          <w:lang w:val="pt-BR" w:eastAsia="ar-SA"/>
+          <w:lang w:eastAsia="ar-SA"/>
         </w:rPr>
       </w:r>
       <w:r>
@@ -3608,7 +3557,6 @@
           <w:bCs/>
           <w:sz w:val="36"/>
           <w:szCs w:val="36"/>
-          <w:lang w:val="pt-BR"/>
         </w:rPr>
       </w:r>
     </w:p>
@@ -3632,7 +3580,7 @@
           <w:bCs/>
           <w:sz w:val="36"/>
           <w:szCs w:val="36"/>
-          <w:lang w:val="pt-BR" w:eastAsia="ar-SA"/>
+          <w:lang w:eastAsia="ar-SA"/>
         </w:rPr>
       </w:r>
       <w:r>
@@ -3688,7 +3636,6 @@
           <w:bCs/>
           <w:sz w:val="36"/>
           <w:szCs w:val="36"/>
-          <w:lang w:val="pt-BR"/>
         </w:rPr>
       </w:r>
     </w:p>
@@ -3714,7 +3661,6 @@
           <w:bCs/>
           <w:sz w:val="36"/>
           <w:szCs w:val="36"/>
-          <w:lang w:val="pt-BR"/>
         </w:rPr>
       </w:r>
       <w:r>
@@ -3769,7 +3715,6 @@
           <w:bCs/>
           <w:sz w:val="36"/>
           <w:szCs w:val="36"/>
-          <w:lang w:val="pt-BR"/>
         </w:rPr>
       </w:r>
     </w:p>
@@ -3795,7 +3740,6 @@
           <w:bCs/>
           <w:sz w:val="36"/>
           <w:szCs w:val="36"/>
-          <w:lang w:val="pt-BR"/>
         </w:rPr>
       </w:r>
     </w:p>
@@ -3819,7 +3763,7 @@
           <w:bCs/>
           <w:sz w:val="36"/>
           <w:szCs w:val="36"/>
-          <w:lang w:val="pt-BR" w:eastAsia="ar-SA"/>
+          <w:lang w:eastAsia="ar-SA"/>
         </w:rPr>
       </w:r>
       <w:r>
@@ -3846,7 +3790,7 @@
           <w:bCs/>
           <w:sz w:val="36"/>
           <w:szCs w:val="36"/>
-          <w:lang w:val="pt-BR" w:eastAsia="ar-SA"/>
+          <w:lang w:eastAsia="ar-SA"/>
         </w:rPr>
       </w:r>
     </w:p>
@@ -4530,7 +4474,6 @@
           <w:bCs/>
           <w:sz w:val="36"/>
           <w:szCs w:val="36"/>
-          <w:lang w:val="pt-BR"/>
         </w:rPr>
       </w:r>
     </w:p>
@@ -4599,7 +4542,7 @@
         <w:rPr>
           <w:lang w:val="pt-BR" w:eastAsia="pt-BR" w:bidi="ar-SA"/>
         </w:rPr>
-        <w:t xml:space="preserve">Em uma perspectiva mais geral, o Programa Nacional de Conservação de Energia Elétrica - Procel, foi criado pelo governo com intuito de promover o uso eficiente da energia elétrica e combater o seu desperdício. O programa possui ações que auxiliam na eficiência dos bens e serviços, bem como possibilitam a postergação de investimentos no setor elétrico, reduzindo assim também os possíveis impactos ambientais. Tais ações são fundamentais para a manutenção de um sistema de distribuição eficiente e que vise maior economia e uso consciente dos nossos recursos. </w:t>
+        <w:t xml:space="preserve">Em uma perspectiva mais geral, o Programa Nacional de Conservação de Energia Elétrica – Procel, foi criado pelo governo com intuito de promover o uso eficiente da energia elétrica e combater o seu desperdício. O programa possui ações que auxiliam na eficiência dos bens e serviços, bem como possibilitam a postergação de investimentos no setor elétrico, reduzindo assim também os possíveis impactos ambientais. Tais ações são fundamentais para a manutenção de um sistema de distribuição eficiente e que vise maior economia e uso consciente dos nossos recursos. </w:t>
       </w:r>
     </w:p>
     <w:p>
@@ -4705,7 +4648,7 @@
       </w:pPr>
       <w:r>
         <w:rPr>
-          <w:lang w:val="pt-BR" w:eastAsia="ar-SA"/>
+          <w:lang w:val="en-US" w:eastAsia="ar-SA"/>
         </w:rPr>
       </w:r>
     </w:p>
@@ -4950,7 +4893,7 @@
       </w:pPr>
       <w:r>
         <w:rPr>
-          <w:lang w:val="pt-BR" w:eastAsia="ar-SA"/>
+          <w:lang w:val="en-US" w:eastAsia="ar-SA"/>
         </w:rPr>
       </w:r>
     </w:p>
@@ -5138,7 +5081,7 @@
       </w:pPr>
       <w:r>
         <w:rPr>
-          <w:lang w:val="pt-BR" w:eastAsia="ar-SA"/>
+          <w:lang w:val="en-US" w:eastAsia="ar-SA"/>
         </w:rPr>
       </w:r>
     </w:p>
@@ -5259,7 +5202,7 @@
       </w:pPr>
       <w:r>
         <w:rPr>
-          <w:lang w:val="pt-BR" w:eastAsia="ar-SA"/>
+          <w:lang w:val="en-US" w:eastAsia="ar-SA"/>
         </w:rPr>
       </w:r>
     </w:p>
@@ -5367,7 +5310,7 @@
       </w:pPr>
       <w:r>
         <w:rPr>
-          <w:lang w:val="pt-BR" w:eastAsia="ar-SA"/>
+          <w:lang w:val="en-US" w:eastAsia="ar-SA"/>
         </w:rPr>
       </w:r>
     </w:p>
@@ -5476,20 +5419,20 @@
       </w:pPr>
       <w:r>
         <w:rPr>
-          <w:lang w:val="pt-BR" w:eastAsia="ar-SA"/>
-        </w:rPr>
-      </w:r>
-    </w:p>
-    <w:p>
-      <w:pPr>
-        <w:pStyle w:val="Normal"/>
-        <w:rPr>
           <w:lang w:val="en-US" w:eastAsia="ar-SA"/>
         </w:rPr>
-      </w:pPr>
-      <w:r>
-        <w:rPr>
-          <w:lang w:val="pt-BR" w:eastAsia="ar-SA"/>
+      </w:r>
+    </w:p>
+    <w:p>
+      <w:pPr>
+        <w:pStyle w:val="Normal"/>
+        <w:rPr>
+          <w:lang w:val="en-US" w:eastAsia="ar-SA"/>
+        </w:rPr>
+      </w:pPr>
+      <w:r>
+        <w:rPr>
+          <w:lang w:val="en-US" w:eastAsia="ar-SA"/>
         </w:rPr>
       </w:r>
     </w:p>
@@ -5608,9 +5551,7 @@
       <w:bookmarkStart w:id="14" w:name="docs-internal-guid-e3e84444-7fff-3a76-56"/>
       <w:bookmarkEnd w:id="14"/>
       <w:r>
-        <w:rPr>
-          <w:lang w:val="pt-BR"/>
-        </w:rPr>
+        <w:rPr/>
         <w:drawing>
           <wp:inline distT="0" distB="0" distL="0" distR="0">
             <wp:extent cx="5734050" cy="2733675"/>
@@ -5759,19 +5700,140 @@
           <w:szCs w:val="24"/>
           <w:lang w:val="pt-BR" w:eastAsia="ar-SA" w:bidi="ar-SA"/>
         </w:rPr>
-        <w:t xml:space="preserve">Ferramenta de </w:t>
-      </w:r>
-      <w:r>
-        <w:rPr>
-          <w:rFonts w:eastAsia="" w:cs="" w:cstheme="majorBidi" w:eastAsiaTheme="majorEastAsia"/>
-          <w:i/>
+        <w:t>Ferramenta de Edição de Código.</w:t>
+      </w:r>
+    </w:p>
+    <w:p>
+      <w:pPr>
+        <w:pStyle w:val="Normal"/>
+        <w:rPr>
+          <w:lang w:val="en-US" w:eastAsia="ar-SA"/>
+        </w:rPr>
+      </w:pPr>
+      <w:r>
+        <w:rPr>
+          <w:lang w:val="pt-BR" w:eastAsia="ar-SA"/>
+        </w:rPr>
+        <w:t>Dentre as várias ferramentas disponíveis para a edição de código, optou-se por utilizar o Visual Studio Code (VSCode) como o principal editor de código para o desenvolvimento do Simuload. O VSCode foi selecionado devido à sua ampla popularidade, reconhecido como um dos principais editores de código para desenvolvedores Python, oferecendo uma experiência de edição altamente produtiva.</w:t>
+      </w:r>
+    </w:p>
+    <w:p>
+      <w:pPr>
+        <w:pStyle w:val="Normal"/>
+        <w:ind w:hanging="0"/>
+        <w:rPr>
+          <w:lang w:val="pt-BR" w:eastAsia="ar-SA"/>
+        </w:rPr>
+      </w:pPr>
+      <w:r>
+        <w:rPr>
+          <w:lang w:val="pt-BR" w:eastAsia="ar-SA"/>
+        </w:rPr>
+      </w:r>
+    </w:p>
+    <w:p>
+      <w:pPr>
+        <w:pStyle w:val="Normal"/>
+        <w:ind w:hanging="0"/>
+        <w:jc w:val="center"/>
+        <w:rPr>
+          <w:lang w:val="en-US" w:eastAsia="ar-SA"/>
+        </w:rPr>
+      </w:pPr>
+      <w:bookmarkStart w:id="16" w:name="docs-internal-guid-a4bbfa75-7fff-e4ee-23"/>
+      <w:bookmarkEnd w:id="16"/>
+      <w:r>
+        <w:rPr>
+          <w:i/>
+          <w:iCs/>
+          <w:sz w:val="20"/>
+          <w:szCs w:val="20"/>
+          <w:lang w:val="pt-BR"/>
+        </w:rPr>
+        <w:t xml:space="preserve">Fig. </w:t>
+      </w:r>
+      <w:r>
+        <w:rPr>
+          <w:i/>
+          <w:iCs/>
+          <w:sz w:val="20"/>
+          <w:szCs w:val="20"/>
+          <w:lang w:val="pt-BR"/>
+        </w:rPr>
+        <w:fldChar w:fldCharType="begin"/>
+      </w:r>
+      <w:r>
+        <w:rPr>
+          <w:sz w:val="20"/>
+          <w:i/>
+          <w:szCs w:val="20"/>
+          <w:iCs/>
+          <w:lang w:val="pt-BR"/>
+        </w:rPr>
+        <w:instrText> SEQ Fig. \* ARABIC </w:instrText>
+      </w:r>
+      <w:r>
+        <w:rPr>
+          <w:sz w:val="20"/>
+          <w:i/>
+          <w:szCs w:val="20"/>
+          <w:iCs/>
+          <w:lang w:val="pt-BR"/>
+        </w:rPr>
+        <w:fldChar w:fldCharType="separate"/>
+      </w:r>
+      <w:r>
+        <w:rPr>
+          <w:sz w:val="20"/>
+          <w:i/>
+          <w:szCs w:val="20"/>
+          <w:iCs/>
+          <w:lang w:val="pt-BR"/>
+        </w:rPr>
+        <w:t>2</w:t>
+      </w:r>
+      <w:r>
+        <w:rPr>
+          <w:sz w:val="20"/>
+          <w:i/>
+          <w:szCs w:val="20"/>
+          <w:iCs/>
+          <w:lang w:val="pt-BR"/>
+        </w:rPr>
+        <w:fldChar w:fldCharType="end"/>
+      </w:r>
+      <w:r>
+        <w:rPr>
+          <w:i/>
+          <w:iCs/>
+          <w:sz w:val="20"/>
+          <w:szCs w:val="20"/>
+          <w:lang w:val="pt-BR"/>
+        </w:rPr>
+        <w:t xml:space="preserve"> </w:t>
+      </w:r>
+      <w:r>
+        <w:rPr>
+          <w:rFonts w:eastAsia="Times New Roman" w:cs="Times New Roman"/>
+          <w:i/>
+          <w:iCs/>
           <w:color w:val="auto"/>
           <w:kern w:val="0"/>
-          <w:sz w:val="24"/>
-          <w:szCs w:val="24"/>
-          <w:lang w:val="pt-BR" w:eastAsia="ar-SA" w:bidi="ar-SA"/>
-        </w:rPr>
-        <w:t>Edição de Código.</w:t>
+          <w:sz w:val="20"/>
+          <w:szCs w:val="20"/>
+          <w:lang w:val="pt-BR" w:eastAsia="pt-BR" w:bidi="ar-SA"/>
+        </w:rPr>
+        <w:t>Código fonte do Simuload no editor de código VSCode</w:t>
+      </w:r>
+      <w:r>
+        <w:rPr>
+          <w:i/>
+          <w:iCs/>
+          <w:sz w:val="20"/>
+          <w:szCs w:val="20"/>
+          <w:lang w:val="pt-BR"/>
+        </w:rPr>
+        <w:t>.</w:t>
       </w:r>
     </w:p>
     <w:p>
@@ -5782,121 +5844,8 @@
         </w:rPr>
       </w:pPr>
       <w:r>
-        <w:rPr>
-          <w:lang w:val="pt-BR" w:eastAsia="ar-SA"/>
-        </w:rPr>
-        <w:t>Dentre as várias ferramentas disponíveis para a edição de código, optou-se por utilizar o Visual Studio Code (VSCode) como o principal editor de código para o desenvolvimento do Simuload. O VSCode foi selecionado devido à sua ampla popularidade, reconhecido como um dos principais editores de código para desenvolvedores Python, oferecendo uma experiência de edição altamente produtiva.</w:t>
-      </w:r>
-    </w:p>
-    <w:p>
-      <w:pPr>
-        <w:pStyle w:val="Normal"/>
-        <w:ind w:hanging="0"/>
-        <w:rPr>
-          <w:lang w:val="pt-BR" w:eastAsia="ar-SA"/>
-        </w:rPr>
-      </w:pPr>
-      <w:r>
-        <w:rPr>
-          <w:lang w:val="pt-BR" w:eastAsia="ar-SA"/>
-        </w:rPr>
-      </w:r>
-    </w:p>
-    <w:p>
-      <w:pPr>
-        <w:pStyle w:val="Normal"/>
-        <w:ind w:hanging="0"/>
-        <w:jc w:val="center"/>
-        <w:rPr>
-          <w:lang w:val="en-US" w:eastAsia="ar-SA"/>
-        </w:rPr>
-      </w:pPr>
-      <w:bookmarkStart w:id="16" w:name="docs-internal-guid-a4bbfa75-7fff-e4ee-23"/>
-      <w:bookmarkEnd w:id="16"/>
-      <w:r>
-        <w:rPr>
-          <w:i/>
-          <w:iCs/>
-          <w:sz w:val="20"/>
-          <w:szCs w:val="20"/>
-          <w:lang w:val="pt-BR"/>
-        </w:rPr>
-        <w:t xml:space="preserve">Fig. </w:t>
-      </w:r>
-      <w:r>
-        <w:rPr>
-          <w:i/>
-          <w:iCs/>
-          <w:sz w:val="20"/>
-          <w:szCs w:val="20"/>
-          <w:lang w:val="pt-BR"/>
-        </w:rPr>
-        <w:fldChar w:fldCharType="begin"/>
-      </w:r>
-      <w:r>
-        <w:rPr>
-          <w:sz w:val="20"/>
-          <w:i/>
-          <w:szCs w:val="20"/>
-          <w:iCs/>
-          <w:lang w:val="pt-BR"/>
-        </w:rPr>
-        <w:instrText> SEQ Fig. \* ARABIC </w:instrText>
-      </w:r>
-      <w:r>
-        <w:rPr>
-          <w:sz w:val="20"/>
-          <w:i/>
-          <w:szCs w:val="20"/>
-          <w:iCs/>
-          <w:lang w:val="pt-BR"/>
-        </w:rPr>
-        <w:fldChar w:fldCharType="separate"/>
-      </w:r>
-      <w:r>
-        <w:rPr>
-          <w:sz w:val="20"/>
-          <w:i/>
-          <w:szCs w:val="20"/>
-          <w:iCs/>
-          <w:lang w:val="pt-BR"/>
-        </w:rPr>
-        <w:t>2</w:t>
-      </w:r>
-      <w:r>
-        <w:rPr>
-          <w:sz w:val="20"/>
-          <w:i/>
-          <w:szCs w:val="20"/>
-          <w:iCs/>
-          <w:lang w:val="pt-BR"/>
-        </w:rPr>
-        <w:fldChar w:fldCharType="end"/>
-      </w:r>
-      <w:r>
-        <w:rPr>
-          <w:i/>
-          <w:iCs/>
-          <w:sz w:val="20"/>
-          <w:szCs w:val="20"/>
-          <w:lang w:val="pt-BR"/>
-        </w:rPr>
-        <w:t xml:space="preserve"> Sistema de controle.</w:t>
-      </w:r>
-    </w:p>
-    <w:p>
-      <w:pPr>
-        <w:pStyle w:val="Normal"/>
-        <w:rPr>
-          <w:lang w:val="en-US" w:eastAsia="ar-SA"/>
-        </w:rPr>
-      </w:pPr>
-      <w:r>
-        <w:rPr>
-          <w:lang w:val="pt-BR" w:eastAsia="ar-SA"/>
-        </w:rPr>
         <w:drawing>
-          <wp:anchor behindDoc="0" distT="0" distB="0" distL="0" distR="0" simplePos="0" locked="0" layoutInCell="0" allowOverlap="1" relativeHeight="23">
+          <wp:anchor behindDoc="0" distT="0" distB="0" distL="0" distR="0" simplePos="0" locked="0" layoutInCell="0" allowOverlap="1" relativeHeight="24">
             <wp:simplePos x="0" y="0"/>
             <wp:positionH relativeFrom="column">
               <wp:align>center</wp:align>
@@ -6045,7 +5994,7 @@
       </w:pPr>
       <w:r>
         <w:rPr>
-          <w:lang w:val="pt-BR" w:eastAsia="ar-SA"/>
+          <w:lang w:val="en-US" w:eastAsia="ar-SA"/>
         </w:rPr>
       </w:r>
     </w:p>
@@ -6128,7 +6077,30 @@
           <w:szCs w:val="20"/>
           <w:lang w:val="pt-BR"/>
         </w:rPr>
-        <w:t xml:space="preserve"> Sistema de controle.</w:t>
+        <w:t xml:space="preserve"> </w:t>
+      </w:r>
+      <w:r>
+        <w:rPr>
+          <w:rFonts w:eastAsia="Times New Roman" w:cs="Times New Roman"/>
+          <w:i/>
+          <w:iCs/>
+          <w:color w:val="auto"/>
+          <w:kern w:val="0"/>
+          <w:sz w:val="20"/>
+          <w:szCs w:val="20"/>
+          <w:lang w:val="pt-BR" w:eastAsia="pt-BR" w:bidi="ar-SA"/>
+        </w:rPr>
+        <w:t>Interface do software Qt Designer e edição da tela de novo equipamento do Simuload</w:t>
+      </w:r>
+      <w:r>
+        <w:rPr>
+          <w:i/>
+          <w:iCs/>
+          <w:sz w:val="20"/>
+          <w:szCs w:val="20"/>
+          <w:lang w:val="pt-BR"/>
+        </w:rPr>
+        <w:t>.</w:t>
       </w:r>
       <w:r>
         <w:rPr>
@@ -6137,9 +6109,7 @@
         <w:br/>
       </w:r>
       <w:r>
-        <w:rPr>
-          <w:lang w:val="pt-BR"/>
-        </w:rPr>
+        <w:rPr/>
         <w:drawing>
           <wp:inline distT="0" distB="0" distL="0" distR="0">
             <wp:extent cx="5734050" cy="4048125"/>
@@ -6226,19 +6196,7 @@
         <w:rPr>
           <w:lang w:val="pt-BR" w:eastAsia="ar-SA"/>
         </w:rPr>
-        <w:t>Para a simulação de gráficos, foi escolhida a biblioteca Matplotlib, que oferece uma ampla variedade de gráficos e recursos de visualização de dados em Python, além de ser fácil de usar e ter uma boa documentação. O Matplotlib foi utilizado para a criação dos gráficos de curvas de carga simulad</w:t>
-      </w:r>
-      <w:r>
-        <w:rPr>
-          <w:lang w:val="pt-BR" w:eastAsia="ar-SA"/>
-        </w:rPr>
-        <w:t>o</w:t>
-      </w:r>
-      <w:r>
-        <w:rPr>
-          <w:lang w:val="pt-BR" w:eastAsia="ar-SA"/>
-        </w:rPr>
-        <w:t>s pelo software, permitindo a visualização das informações de maneira clara e eficiente.</w:t>
+        <w:t>Para a simulação de gráficos, foi escolhida a biblioteca Matplotlib, que oferece uma ampla variedade de gráficos e recursos de visualização de dados em Python, além de ser fácil de usar e ter uma boa documentação. O Matplotlib foi utilizado para a criação dos gráficos de curvas de carga simulados pelo software, permitindo a visualização das informações de maneira clara e eficiente.</w:t>
       </w:r>
     </w:p>
     <w:p>
@@ -6310,13 +6268,7 @@
         <w:rPr>
           <w:lang w:val="pt-BR" w:eastAsia="ar-SA"/>
         </w:rPr>
-        <w:t xml:space="preserve">O VSCode também possui uma extensão </w:t>
-      </w:r>
-      <w:r>
-        <w:rPr>
-          <w:lang w:val="pt-BR" w:eastAsia="ar-SA"/>
-        </w:rPr>
-        <w:t xml:space="preserve">de visualização do banco de dados SQLite, </w:t>
+        <w:t xml:space="preserve">O VSCode também possui uma extensão de visualização do banco de dados SQLite, </w:t>
       </w:r>
       <w:r>
         <w:rPr>
@@ -6409,7 +6361,40 @@
           <w:szCs w:val="20"/>
           <w:lang w:val="pt-BR"/>
         </w:rPr>
-        <w:t xml:space="preserve"> Sistema de controle.</w:t>
+        <w:t xml:space="preserve"> </w:t>
+      </w:r>
+      <w:r>
+        <w:rPr>
+          <w:i/>
+          <w:iCs/>
+          <w:sz w:val="20"/>
+          <w:szCs w:val="20"/>
+          <w:lang w:val="pt-BR"/>
+        </w:rPr>
+        <w:t>Visualização da t</w:t>
+      </w:r>
+      <w:r>
+        <w:rPr>
+          <w:rFonts w:eastAsia="Times New Roman" w:cs="Times New Roman"/>
+          <w:i/>
+          <w:iCs/>
+          <w:color w:val="auto"/>
+          <w:kern w:val="0"/>
+          <w:sz w:val="20"/>
+          <w:szCs w:val="20"/>
+          <w:lang w:val="pt-BR" w:eastAsia="pt-BR" w:bidi="ar-SA"/>
+        </w:rPr>
+        <w:t>abela de CargaEquipamento e seu script de criação na extensão SQLite no VSCode</w:t>
+      </w:r>
+      <w:r>
+        <w:rPr>
+          <w:i/>
+          <w:iCs/>
+          <w:sz w:val="20"/>
+          <w:szCs w:val="20"/>
+          <w:lang w:val="pt-BR"/>
+        </w:rPr>
+        <w:t>.</w:t>
       </w:r>
       <w:r>
         <w:rPr>
@@ -6418,9 +6403,7 @@
         <w:br/>
       </w:r>
       <w:r>
-        <w:rPr>
-          <w:lang w:val="pt-BR"/>
-        </w:rPr>
+        <w:rPr/>
         <w:drawing>
           <wp:inline distT="0" distB="0" distL="0" distR="0">
             <wp:extent cx="5734050" cy="3200400"/>
@@ -6558,13 +6541,7 @@
         <w:rPr>
           <w:lang w:val="pt-BR" w:eastAsia="ar-SA"/>
         </w:rPr>
-        <w:t xml:space="preserve">O executável é capaz de armazenar as curvas exportadas e reconhecer o arquivo do banco de dados na sua própria pasta, além das imagens de logo do software, sendo essa a estrutura dos arquivos compactados de distribuição para download. </w:t>
-      </w:r>
-      <w:r>
-        <w:rPr>
-          <w:lang w:val="pt-BR" w:eastAsia="ar-SA"/>
-        </w:rPr>
-        <w:t>Abaixo, temos uma imagem da estrutura de pastas e arquivos da versão para o sistema operacional Windows do Simuload.</w:t>
+        <w:t>O executável é capaz de armazenar as curvas exportadas e reconhecer o arquivo do banco de dados na sua própria pasta, além das imagens de logo do software, sendo essa a estrutura dos arquivos compactados de distribuição para download. Abaixo, temos uma imagem da estrutura de pastas e arquivos da versão para o sistema operacional Windows do Simuload.</w:t>
       </w:r>
     </w:p>
     <w:p>
@@ -6576,7 +6553,7 @@
       </w:pPr>
       <w:r>
         <w:rPr>
-          <w:lang w:val="pt-BR" w:eastAsia="ar-SA"/>
+          <w:lang w:val="en-US" w:eastAsia="ar-SA"/>
         </w:rPr>
       </w:r>
     </w:p>
@@ -6659,7 +6636,30 @@
           <w:szCs w:val="20"/>
           <w:lang w:val="pt-BR"/>
         </w:rPr>
-        <w:t xml:space="preserve"> Sistema de controle.</w:t>
+        <w:t xml:space="preserve"> </w:t>
+      </w:r>
+      <w:r>
+        <w:rPr>
+          <w:rFonts w:eastAsia="Times New Roman" w:cs="Times New Roman"/>
+          <w:i/>
+          <w:iCs/>
+          <w:color w:val="auto"/>
+          <w:kern w:val="0"/>
+          <w:sz w:val="20"/>
+          <w:szCs w:val="20"/>
+          <w:lang w:val="pt-BR" w:eastAsia="pt-BR" w:bidi="ar-SA"/>
+        </w:rPr>
+        <w:t>Pastas e executável que compõem a versão de distribuição para Windows do Simuload</w:t>
+      </w:r>
+      <w:r>
+        <w:rPr>
+          <w:i/>
+          <w:iCs/>
+          <w:sz w:val="20"/>
+          <w:szCs w:val="20"/>
+          <w:lang w:val="pt-BR"/>
+        </w:rPr>
+        <w:t>.</w:t>
       </w:r>
       <w:r>
         <w:rPr>
@@ -6668,9 +6668,7 @@
         <w:br/>
       </w:r>
       <w:r>
-        <w:rPr>
-          <w:lang w:val="pt-BR"/>
-        </w:rPr>
+        <w:rPr/>
         <w:drawing>
           <wp:inline distT="0" distB="0" distL="0" distR="0">
             <wp:extent cx="4638675" cy="2809875"/>
@@ -6785,25 +6783,7 @@
         <w:rPr>
           <w:lang w:val="pt-BR" w:eastAsia="ar-SA"/>
         </w:rPr>
-        <w:t xml:space="preserve">Os dados coletados foram utilizados para a definição das características dos equipamentos e cargas presentes na simulação do Simuload, tais como a potência, fator de potência e distribuição horária do uso percentual. Esses dados foram importantes para que as simulações realizadas pelo Simuload fossem o mais próximas possíveis da realidade, permitindo assim que os resultados obtidos a partir das simulações fossem mais precisos e confiáveis. Foi escolhido o filtro da região Nordeste em todos os dados mapeados para o sistema se aproximar da realidade da UFBA. </w:t>
-      </w:r>
-      <w:r>
-        <w:rPr>
-          <w:lang w:val="pt-BR" w:eastAsia="ar-SA"/>
-        </w:rPr>
-        <w:t xml:space="preserve">O filtro por Estado escolhendo a Bahia não foi utilizado porque nem todos os equipamentos possuem os seus dados disponíveis a partir dessa opção. Na figura abaixo podemos visualizar uma das telas do PPH 2019 com o filtro da região Nordeste para o equipamento </w:t>
-      </w:r>
-      <w:r>
-        <w:rPr>
-          <w:lang w:val="pt-BR" w:eastAsia="ar-SA"/>
-        </w:rPr>
-        <w:t>de</w:t>
-      </w:r>
-      <w:r>
-        <w:rPr>
-          <w:lang w:val="pt-BR" w:eastAsia="ar-SA"/>
-        </w:rPr>
-        <w:t>lâmpada, os dados de curva de carga e outras informações de uso que mapeadas pelo Procel.</w:t>
+        <w:t>Os dados coletados foram utilizados para a definição das características dos equipamentos e cargas presentes na simulação do Simuload, tais como a potência, fator de potência e distribuição horária do uso percentual. Esses dados foram importantes para que as simulações realizadas pelo Simuload fossem o mais próximas possíveis da realidade, permitindo assim que os resultados obtidos a partir das simulações fossem mais precisos e confiáveis. Foi escolhido o filtro da região Nordeste em todos os dados mapeados para o sistema se aproximar da realidade da UFBA. O filtro por Estado escolhendo a Bahia não foi utilizado porque nem todos os equipamentos possuem os seus dados disponíveis a partir dessa opção. Na figura abaixo podemos visualizar uma das telas do PPH 2019 com o filtro da região Nordeste para o equipamento delâmpada, os dados de curva de carga e outras informações de uso que mapeadas pelo Procel.</w:t>
       </w:r>
     </w:p>
     <w:p>
@@ -6815,7 +6795,7 @@
       </w:pPr>
       <w:r>
         <w:rPr>
-          <w:lang w:val="pt-BR" w:eastAsia="ar-SA"/>
+          <w:lang w:val="en-US" w:eastAsia="ar-SA"/>
         </w:rPr>
       </w:r>
     </w:p>
@@ -6896,7 +6876,7 @@
           <w:szCs w:val="20"/>
           <w:lang w:val="pt-BR" w:eastAsia="ar-SA"/>
         </w:rPr>
-        <w:t xml:space="preserve"> Sistema de controle.</w:t>
+        <w:t xml:space="preserve"> Dashboard de dados de consumo de lâmpadas no PPH 2019 para a região Nordeste.</w:t>
       </w:r>
     </w:p>
     <w:p>
@@ -6911,9 +6891,7 @@
       <w:bookmarkStart w:id="24" w:name="docs-internal-guid-fe47d6b5-7fff-9341-59"/>
       <w:bookmarkEnd w:id="24"/>
       <w:r>
-        <w:rPr>
-          <w:lang w:val="pt-BR"/>
-        </w:rPr>
+        <w:rPr/>
         <w:drawing>
           <wp:inline distT="0" distB="0" distL="0" distR="0">
             <wp:extent cx="5734050" cy="3171825"/>
@@ -7054,7 +7032,7 @@
       </w:pPr>
       <w:r>
         <w:rPr>
-          <w:lang w:val="pt-BR" w:eastAsia="ar-SA"/>
+          <w:lang w:val="en-US" w:eastAsia="ar-SA"/>
         </w:rPr>
       </w:r>
     </w:p>
@@ -7252,7 +7230,7 @@
       </w:pPr>
       <w:r>
         <w:rPr>
-          <w:lang w:val="pt-BR"/>
+          <w:lang w:val="en-US" w:eastAsia="ar-SA"/>
         </w:rPr>
       </w:r>
     </w:p>
@@ -7345,13 +7323,7 @@
           <w:lang w:val="pt-BR" w:eastAsia="ar-SA"/>
         </w:rPr>
         <w:tab/>
-        <w:t xml:space="preserve">O Git é um sistema de controle de versão distribuído amplamente utilizado na indústria de desenvolvimento de software. Ele permite controlar o histórico de alterações do código fonte, rastrear e registrar as modificações realizadas ao longo do tempo. Com o Git, é possível criar ramificações para desenvolver novos recursos ou corrigir problemas sem afetar a versão principal do software. </w:t>
-      </w:r>
-      <w:r>
-        <w:rPr>
-          <w:lang w:val="pt-BR" w:eastAsia="ar-SA"/>
-        </w:rPr>
-        <w:t>Com o Git instalado, é possível executar seus comandos no terminal da máquina utilizada para o desenvolvimento. Além disso, o VSCode possui um terminal embutido em sua plataforma que permite a execução desses comandos, como demonstrado na figura abaixo.</w:t>
+        <w:t>O Git é um sistema de controle de versão distribuído amplamente utilizado na indústria de desenvolvimento de software. Ele permite controlar o histórico de alterações do código fonte, rastrear e registrar as modificações realizadas ao longo do tempo. Com o Git, é possível criar ramificações para desenvolver novos recursos ou corrigir problemas sem afetar a versão principal do software. Com o Git instalado, é possível executar seus comandos no terminal da máquina utilizada para o desenvolvimento. Além disso, o VSCode possui um terminal embutido em sua plataforma que permite a execução desses comandos, como demonstrado na figura abaixo.</w:t>
       </w:r>
     </w:p>
     <w:p>
@@ -7446,6 +7418,19 @@
         </w:rPr>
         <w:t>Submissão de alterações no código utilizando o Git através do terminal embutido no VSCode</w:t>
       </w:r>
+      <w:r>
+        <w:rPr>
+          <w:rFonts w:eastAsia="Times New Roman" w:cs="Times New Roman"/>
+          <w:i/>
+          <w:iCs/>
+          <w:color w:val="auto"/>
+          <w:kern w:val="0"/>
+          <w:sz w:val="20"/>
+          <w:szCs w:val="20"/>
+          <w:lang w:val="en-US" w:eastAsia="ar-SA" w:bidi="ar-SA"/>
+        </w:rPr>
+        <w:t>.</w:t>
+      </w:r>
     </w:p>
     <w:p>
       <w:pPr>
@@ -7457,7 +7442,7 @@
       </w:pPr>
       <w:r>
         <w:drawing>
-          <wp:anchor behindDoc="0" distT="0" distB="0" distL="0" distR="0" simplePos="0" locked="0" layoutInCell="0" allowOverlap="1" relativeHeight="24">
+          <wp:anchor behindDoc="0" distT="0" distB="0" distL="0" distR="0" simplePos="0" locked="0" layoutInCell="0" allowOverlap="1" relativeHeight="25">
             <wp:simplePos x="0" y="0"/>
             <wp:positionH relativeFrom="column">
               <wp:align>center</wp:align>
@@ -7554,7 +7539,7 @@
         <w:rPr>
           <w:lang w:val="pt-BR"/>
         </w:rPr>
-        <w:t xml:space="preserve">A ferramenta Simuload foi utilizada por alunos em um estudo de caso real, visando mapear uma região com suas respectivas cargas e equipamentos elétricos. Essa atividade é realizada durante a matéria – Laboratório Integrado VI, no sétimo semestre do curso de Engenharia Elétrica da UFBA. Tal atividade consiste em simular a curva de carga da região e escolher o transformador adequado para atender as condições de demanda de energia elétrica. Essa é uma atividade de suma importância na formação dos estudantes, pois a partir dela é possível ter insumos que nortearão a necessidade elétrica de um determinado local. </w:t>
+        <w:t xml:space="preserve">A ferramenta Simuload foi utilizada por uma dupla de alunos em um estudo de caso real, visando mapear uma região com suas respectivas cargas e equipamentos elétricos. Essa atividade é realizada durante a matéria – Laboratório Integrado VI, que faz parte do sétimo semestre na grade do curso de Engenharia Elétrica da UFBA, cursado no semestre letivo de 2023.1. Tal atividade consiste em simular a curva de carga da região e escolher o transformador adequado para atender as condições de demanda de energia elétrica. Essa é uma atividade de suma importância na formação dos estudantes, pois a partir dela é possível ter insumos que nortearão a necessidade elétrica de um determinado local. </w:t>
       </w:r>
     </w:p>
     <w:p>
@@ -7610,7 +7595,7 @@
       </w:pPr>
       <w:r>
         <w:rPr>
-          <w:lang w:val="pt-BR"/>
+          <w:lang w:eastAsia="ar-SA"/>
         </w:rPr>
       </w:r>
     </w:p>
@@ -7623,7 +7608,7 @@
       </w:pPr>
       <w:r>
         <w:rPr>
-          <w:lang w:val="pt-BR" w:eastAsia="ar-SA"/>
+          <w:lang w:val="en-US" w:eastAsia="ar-SA"/>
         </w:rPr>
       </w:r>
     </w:p>
@@ -7706,7 +7691,30 @@
           <w:szCs w:val="20"/>
           <w:lang w:val="pt-BR"/>
         </w:rPr>
-        <w:t xml:space="preserve"> Sistema de controle.</w:t>
+        <w:t xml:space="preserve"> </w:t>
+      </w:r>
+      <w:r>
+        <w:rPr>
+          <w:rFonts w:eastAsia="Times New Roman" w:cs="Times New Roman"/>
+          <w:i/>
+          <w:iCs/>
+          <w:color w:val="auto"/>
+          <w:kern w:val="0"/>
+          <w:sz w:val="20"/>
+          <w:szCs w:val="20"/>
+          <w:lang w:val="pt-BR" w:eastAsia="pt-BR" w:bidi="ar-SA"/>
+        </w:rPr>
+        <w:t>Mapeamento de consumo dos equipamentos e cargas para simulação de curvas no Google Sheets</w:t>
+      </w:r>
+      <w:r>
+        <w:rPr>
+          <w:i/>
+          <w:iCs/>
+          <w:sz w:val="20"/>
+          <w:szCs w:val="20"/>
+          <w:lang w:val="pt-BR"/>
+        </w:rPr>
+        <w:t>.</w:t>
       </w:r>
       <w:r>
         <w:rPr>
@@ -7715,9 +7723,7 @@
         <w:br/>
       </w:r>
       <w:r>
-        <w:rPr>
-          <w:lang w:val="pt-BR"/>
-        </w:rPr>
+        <w:rPr/>
         <w:drawing>
           <wp:inline distT="0" distB="0" distL="0" distR="0">
             <wp:extent cx="5734050" cy="4829175"/>
@@ -7777,37 +7783,7 @@
           <w:lang w:val="pt-BR" w:eastAsia="ar-SA"/>
         </w:rPr>
         <w:tab/>
-        <w:t xml:space="preserve">Com os dados de consumo dos equipamentos em mãos, é combinada a quantidade de cada equipamento para compor as residências e estabelecimentos, </w:t>
-      </w:r>
-      <w:r>
-        <w:rPr>
-          <w:lang w:val="pt-BR" w:eastAsia="ar-SA"/>
-        </w:rPr>
-        <w:t>que por sua vez serão combinados para compor uma região para ser atendida pelos transformadores.</w:t>
-      </w:r>
-      <w:r>
-        <w:rPr>
-          <w:lang w:val="pt-BR" w:eastAsia="ar-SA"/>
-        </w:rPr>
-        <w:t xml:space="preserve"> </w:t>
-      </w:r>
-      <w:r>
-        <w:rPr>
-          <w:lang w:val="pt-BR" w:eastAsia="ar-SA"/>
-        </w:rPr>
-        <w:t xml:space="preserve">O consumo dos estabelecimentos são calculados a partir desses valores e utilizados na simulação, comparando com as curvas do transformador </w:t>
-      </w:r>
-      <w:r>
-        <w:rPr>
-          <w:lang w:val="pt-BR" w:eastAsia="ar-SA"/>
-        </w:rPr>
-        <w:t>e ajustando as quantidades para adequar o consumo</w:t>
-      </w:r>
-      <w:r>
-        <w:rPr>
-          <w:lang w:val="pt-BR" w:eastAsia="ar-SA"/>
-        </w:rPr>
-        <w:t xml:space="preserve"> conforme mostrado nas figuras abaixo.</w:t>
+        <w:t>Com os dados de consumo dos equipamentos em mãos, é combinada a quantidade de cada equipamento para compor as residências e estabelecimentos, que por sua vez serão combinados para compor uma região para ser atendida pelos transformadores. O consumo dos estabelecimentos são calculados a partir desses valores e utilizados na simulação, comparando com as curvas do transformador e ajustando as quantidades para adequar o consumo conforme mostrado nas figuras abaixo.</w:t>
       </w:r>
     </w:p>
     <w:p>
@@ -7915,9 +7891,7 @@
       <w:bookmarkStart w:id="29" w:name="docs-internal-guid-6c0e6f9f-7fff-264e-72"/>
       <w:bookmarkEnd w:id="29"/>
       <w:r>
-        <w:rPr>
-          <w:lang w:val="pt-BR"/>
-        </w:rPr>
+        <w:rPr/>
         <w:drawing>
           <wp:inline distT="0" distB="0" distL="0" distR="0">
             <wp:extent cx="5734050" cy="4124325"/>
@@ -8079,9 +8053,7 @@
       <w:bookmarkStart w:id="30" w:name="docs-internal-guid-804cc231-7fff-3817-6a"/>
       <w:bookmarkEnd w:id="30"/>
       <w:r>
-        <w:rPr>
-          <w:lang w:val="pt-BR"/>
-        </w:rPr>
+        <w:rPr/>
         <w:drawing>
           <wp:inline distT="0" distB="0" distL="0" distR="0">
             <wp:extent cx="5734050" cy="3543300"/>
@@ -8207,72 +8179,129 @@
           <w:szCs w:val="20"/>
           <w:lang w:val="pt-BR" w:eastAsia="ar-SA" w:bidi="ar-SA"/>
         </w:rPr>
-        <w:t>curva</w:t>
+        <w:t xml:space="preserve">curvas de carga horária </w:t>
+      </w:r>
+      <w:r>
+        <w:rPr>
+          <w:lang w:val="pt-BR" w:eastAsia="ar-SA"/>
+        </w:rPr>
+        <w:t>mapeadas pelo PPH 2019 do Procel e potência mapeadas pela norma SM04.14-01.001 12ª edição da Neoenergia em seu anexo I, que pode ser encontrado no apêndice C. Na tela principal é possível visualizar os comandos de criação de componentes ou simulações de curvas.</w:t>
+      </w:r>
+    </w:p>
+    <w:p>
+      <w:pPr>
+        <w:pStyle w:val="Normal"/>
+        <w:rPr>
+          <w:lang w:val="en-US" w:eastAsia="ar-SA"/>
+        </w:rPr>
+      </w:pPr>
+      <w:r>
+        <w:rPr>
+          <w:lang w:val="en-US" w:eastAsia="ar-SA"/>
+        </w:rPr>
+      </w:r>
+    </w:p>
+    <w:p>
+      <w:pPr>
+        <w:pStyle w:val="Normal"/>
+        <w:ind w:hanging="0"/>
+        <w:jc w:val="center"/>
+        <w:rPr>
+          <w:lang w:val="en-US" w:eastAsia="ar-SA"/>
+        </w:rPr>
+      </w:pPr>
+      <w:r>
+        <w:rPr>
+          <w:i/>
+          <w:iCs/>
+          <w:sz w:val="20"/>
+          <w:szCs w:val="20"/>
+          <w:lang w:val="pt-BR" w:eastAsia="ar-SA"/>
+        </w:rPr>
+        <w:t xml:space="preserve">Fig. </w:t>
+      </w:r>
+      <w:r>
+        <w:rPr>
+          <w:i/>
+          <w:iCs/>
+          <w:sz w:val="20"/>
+          <w:szCs w:val="20"/>
+          <w:lang w:val="pt-BR" w:eastAsia="ar-SA"/>
+        </w:rPr>
+        <w:fldChar w:fldCharType="begin"/>
+      </w:r>
+      <w:r>
+        <w:rPr>
+          <w:sz w:val="20"/>
+          <w:i/>
+          <w:szCs w:val="20"/>
+          <w:iCs/>
+          <w:lang w:val="pt-BR" w:eastAsia="ar-SA"/>
+        </w:rPr>
+        <w:instrText> SEQ Fig. \* ARABIC </w:instrText>
+      </w:r>
+      <w:r>
+        <w:rPr>
+          <w:sz w:val="20"/>
+          <w:i/>
+          <w:szCs w:val="20"/>
+          <w:iCs/>
+          <w:lang w:val="pt-BR" w:eastAsia="ar-SA"/>
+        </w:rPr>
+        <w:fldChar w:fldCharType="separate"/>
+      </w:r>
+      <w:r>
+        <w:rPr>
+          <w:sz w:val="20"/>
+          <w:i/>
+          <w:szCs w:val="20"/>
+          <w:iCs/>
+          <w:lang w:val="pt-BR" w:eastAsia="ar-SA"/>
+        </w:rPr>
+        <w:t>11</w:t>
+      </w:r>
+      <w:r>
+        <w:rPr>
+          <w:sz w:val="20"/>
+          <w:i/>
+          <w:szCs w:val="20"/>
+          <w:iCs/>
+          <w:lang w:val="pt-BR" w:eastAsia="ar-SA"/>
+        </w:rPr>
+        <w:fldChar w:fldCharType="end"/>
+      </w:r>
+      <w:r>
+        <w:rPr>
+          <w:i/>
+          <w:iCs/>
+          <w:sz w:val="20"/>
+          <w:szCs w:val="20"/>
+          <w:lang w:val="pt-BR" w:eastAsia="ar-SA"/>
+        </w:rPr>
+        <w:t xml:space="preserve"> </w:t>
       </w:r>
       <w:r>
         <w:rPr>
           <w:rFonts w:eastAsia="Times New Roman" w:cs="Times New Roman"/>
+          <w:i/>
+          <w:iCs/>
           <w:color w:val="auto"/>
           <w:kern w:val="0"/>
-          <w:sz w:val="24"/>
+          <w:sz w:val="20"/>
           <w:szCs w:val="20"/>
           <w:lang w:val="pt-BR" w:eastAsia="ar-SA" w:bidi="ar-SA"/>
         </w:rPr>
-        <w:t>s</w:t>
-      </w:r>
-      <w:r>
-        <w:rPr>
-          <w:rFonts w:eastAsia="Times New Roman" w:cs="Times New Roman"/>
-          <w:color w:val="auto"/>
-          <w:kern w:val="0"/>
-          <w:sz w:val="24"/>
-          <w:szCs w:val="20"/>
-          <w:lang w:val="pt-BR" w:eastAsia="ar-SA" w:bidi="ar-SA"/>
-        </w:rPr>
-        <w:t xml:space="preserve"> de carga horária </w:t>
-      </w:r>
-      <w:r>
-        <w:rPr>
-          <w:lang w:val="pt-BR" w:eastAsia="ar-SA"/>
-        </w:rPr>
-        <w:t>mapead</w:t>
-      </w:r>
-      <w:r>
-        <w:rPr>
-          <w:lang w:val="pt-BR" w:eastAsia="ar-SA"/>
-        </w:rPr>
-        <w:t>a</w:t>
-      </w:r>
-      <w:r>
-        <w:rPr>
-          <w:lang w:val="pt-BR" w:eastAsia="ar-SA"/>
-        </w:rPr>
-        <w:t xml:space="preserve">s pelo PPH 2019 do Procel e potência mapeadas pela norma SM04.14-01.001 12ª edição da Neoenergia </w:t>
-      </w:r>
-      <w:r>
-        <w:rPr>
-          <w:lang w:val="pt-BR" w:eastAsia="ar-SA"/>
-        </w:rPr>
-        <w:t>em seu anexo I, que pode ser encontrado no apêndice C</w:t>
-      </w:r>
-      <w:r>
-        <w:rPr>
-          <w:lang w:val="pt-BR" w:eastAsia="ar-SA"/>
-        </w:rPr>
-        <w:t>. Na tela principal é possível visualizar os comandos de criação de componentes ou simulações de curvas.</w:t>
-      </w:r>
-    </w:p>
-    <w:p>
-      <w:pPr>
-        <w:pStyle w:val="Normal"/>
-        <w:rPr>
-          <w:lang w:val="en-US" w:eastAsia="ar-SA"/>
-        </w:rPr>
-      </w:pPr>
-      <w:r>
-        <w:rPr>
-          <w:lang w:val="pt-BR" w:eastAsia="ar-SA"/>
-        </w:rPr>
+        <w:t>Janela principal do Simuload</w:t>
+      </w:r>
+      <w:r>
+        <w:rPr>
+          <w:i/>
+          <w:iCs/>
+          <w:sz w:val="20"/>
+          <w:szCs w:val="20"/>
+          <w:lang w:val="pt-BR" w:eastAsia="ar-SA"/>
+        </w:rPr>
+        <w:t>.</w:t>
       </w:r>
     </w:p>
     <w:p>
@@ -8284,92 +8313,10 @@
           <w:lang w:val="en-US" w:eastAsia="ar-SA"/>
         </w:rPr>
       </w:pPr>
-      <w:r>
-        <w:rPr>
-          <w:i/>
-          <w:iCs/>
-          <w:sz w:val="20"/>
-          <w:szCs w:val="20"/>
-          <w:lang w:val="pt-BR" w:eastAsia="ar-SA"/>
-        </w:rPr>
-        <w:t xml:space="preserve">Fig. </w:t>
-      </w:r>
-      <w:r>
-        <w:rPr>
-          <w:i/>
-          <w:iCs/>
-          <w:sz w:val="20"/>
-          <w:szCs w:val="20"/>
-          <w:lang w:val="pt-BR" w:eastAsia="ar-SA"/>
-        </w:rPr>
-        <w:fldChar w:fldCharType="begin"/>
-      </w:r>
-      <w:r>
-        <w:rPr>
-          <w:sz w:val="20"/>
-          <w:i/>
-          <w:szCs w:val="20"/>
-          <w:iCs/>
-          <w:lang w:val="pt-BR" w:eastAsia="ar-SA"/>
-        </w:rPr>
-        <w:instrText> SEQ Fig. \* ARABIC </w:instrText>
-      </w:r>
-      <w:r>
-        <w:rPr>
-          <w:sz w:val="20"/>
-          <w:i/>
-          <w:szCs w:val="20"/>
-          <w:iCs/>
-          <w:lang w:val="pt-BR" w:eastAsia="ar-SA"/>
-        </w:rPr>
-        <w:fldChar w:fldCharType="separate"/>
-      </w:r>
-      <w:r>
-        <w:rPr>
-          <w:sz w:val="20"/>
-          <w:i/>
-          <w:szCs w:val="20"/>
-          <w:iCs/>
-          <w:lang w:val="pt-BR" w:eastAsia="ar-SA"/>
-        </w:rPr>
-        <w:t>11</w:t>
-      </w:r>
-      <w:r>
-        <w:rPr>
-          <w:sz w:val="20"/>
-          <w:i/>
-          <w:szCs w:val="20"/>
-          <w:iCs/>
-          <w:lang w:val="pt-BR" w:eastAsia="ar-SA"/>
-        </w:rPr>
-        <w:fldChar w:fldCharType="end"/>
-      </w:r>
-      <w:r>
-        <w:rPr>
-          <w:i/>
-          <w:iCs/>
-          <w:sz w:val="20"/>
-          <w:szCs w:val="20"/>
-          <w:lang w:val="pt-BR" w:eastAsia="ar-SA"/>
-        </w:rPr>
-        <w:t xml:space="preserve"> Sistema de controle.</w:t>
-      </w:r>
-    </w:p>
-    <w:p>
-      <w:pPr>
-        <w:pStyle w:val="Normal"/>
-        <w:ind w:hanging="0"/>
-        <w:jc w:val="center"/>
-        <w:rPr>
-          <w:lang w:val="en-US" w:eastAsia="ar-SA"/>
-        </w:rPr>
-      </w:pPr>
       <w:bookmarkStart w:id="32" w:name="docs-internal-guid-27b534f7-7fff-1768-3f"/>
       <w:bookmarkEnd w:id="32"/>
       <w:r>
-        <w:rPr>
-          <w:lang w:val="pt-BR"/>
-        </w:rPr>
+        <w:rPr/>
         <w:drawing>
           <wp:inline distT="0" distB="0" distL="0" distR="0">
             <wp:extent cx="4985385" cy="3950335"/>
@@ -8566,7 +8513,30 @@
           <w:szCs w:val="20"/>
           <w:lang w:val="pt-BR" w:eastAsia="ar-SA"/>
         </w:rPr>
-        <w:t xml:space="preserve"> Sistema de controle.</w:t>
+        <w:t xml:space="preserve"> </w:t>
+      </w:r>
+      <w:r>
+        <w:rPr>
+          <w:rFonts w:eastAsia="Times New Roman" w:cs="Times New Roman"/>
+          <w:i/>
+          <w:iCs/>
+          <w:color w:val="auto"/>
+          <w:kern w:val="0"/>
+          <w:sz w:val="20"/>
+          <w:szCs w:val="20"/>
+          <w:lang w:val="pt-BR" w:eastAsia="ar-SA" w:bidi="ar-SA"/>
+        </w:rPr>
+        <w:t>Janela de equipamentos do Simuload</w:t>
+      </w:r>
+      <w:r>
+        <w:rPr>
+          <w:i/>
+          <w:iCs/>
+          <w:sz w:val="20"/>
+          <w:szCs w:val="20"/>
+          <w:lang w:val="pt-BR" w:eastAsia="ar-SA"/>
+        </w:rPr>
+        <w:t>.</w:t>
       </w:r>
     </w:p>
     <w:p>
@@ -8581,9 +8551,7 @@
       <w:bookmarkStart w:id="33" w:name="docs-internal-guid-4ce76456-7fff-5d9e-c0"/>
       <w:bookmarkEnd w:id="33"/>
       <w:r>
-        <w:rPr>
-          <w:lang w:val="pt-BR"/>
-        </w:rPr>
+        <w:rPr/>
         <w:drawing>
           <wp:inline distT="0" distB="0" distL="0" distR="0">
             <wp:extent cx="5648325" cy="5076825"/>
@@ -8731,7 +8699,30 @@
           <w:szCs w:val="20"/>
           <w:lang w:val="pt-BR"/>
         </w:rPr>
-        <w:t xml:space="preserve"> Sistema de controle.</w:t>
+        <w:t xml:space="preserve"> </w:t>
+      </w:r>
+      <w:r>
+        <w:rPr>
+          <w:rFonts w:eastAsia="Times New Roman" w:cs="Times New Roman"/>
+          <w:i/>
+          <w:iCs/>
+          <w:color w:val="auto"/>
+          <w:kern w:val="0"/>
+          <w:sz w:val="20"/>
+          <w:szCs w:val="20"/>
+          <w:lang w:val="pt-BR" w:eastAsia="pt-BR" w:bidi="ar-SA"/>
+        </w:rPr>
+        <w:t>Janela de criação de equipamento do Simuload</w:t>
+      </w:r>
+      <w:r>
+        <w:rPr>
+          <w:i/>
+          <w:iCs/>
+          <w:sz w:val="20"/>
+          <w:szCs w:val="20"/>
+          <w:lang w:val="pt-BR"/>
+        </w:rPr>
+        <w:t>.</w:t>
       </w:r>
       <w:r>
         <w:rPr>
@@ -8740,9 +8731,7 @@
         <w:br/>
       </w:r>
       <w:r>
-        <w:rPr>
-          <w:lang w:val="pt-BR"/>
-        </w:rPr>
+        <w:rPr/>
         <w:drawing>
           <wp:inline distT="0" distB="0" distL="0" distR="0">
             <wp:extent cx="3733800" cy="2990850"/>
@@ -8811,7 +8800,7 @@
       </w:pPr>
       <w:r>
         <w:rPr>
-          <w:lang w:val="pt-BR" w:eastAsia="ar-SA"/>
+          <w:lang w:val="en-US" w:eastAsia="ar-SA"/>
         </w:rPr>
       </w:r>
     </w:p>
@@ -8894,7 +8883,30 @@
           <w:szCs w:val="20"/>
           <w:lang w:val="pt-BR"/>
         </w:rPr>
-        <w:t xml:space="preserve"> Sistema de controle.</w:t>
+        <w:t xml:space="preserve"> </w:t>
+      </w:r>
+      <w:r>
+        <w:rPr>
+          <w:rFonts w:eastAsia="Times New Roman" w:cs="Times New Roman"/>
+          <w:i/>
+          <w:iCs/>
+          <w:color w:val="auto"/>
+          <w:kern w:val="0"/>
+          <w:sz w:val="20"/>
+          <w:szCs w:val="20"/>
+          <w:lang w:val="pt-BR" w:eastAsia="pt-BR" w:bidi="ar-SA"/>
+        </w:rPr>
+        <w:t>Janela de cargas do Simuload</w:t>
+      </w:r>
+      <w:r>
+        <w:rPr>
+          <w:i/>
+          <w:iCs/>
+          <w:sz w:val="20"/>
+          <w:szCs w:val="20"/>
+          <w:lang w:val="pt-BR"/>
+        </w:rPr>
+        <w:t>.</w:t>
       </w:r>
       <w:r>
         <w:rPr>
@@ -8903,9 +8915,7 @@
         <w:br/>
       </w:r>
       <w:r>
-        <w:rPr>
-          <w:lang w:val="pt-BR"/>
-        </w:rPr>
+        <w:rPr/>
         <w:drawing>
           <wp:inline distT="0" distB="0" distL="0" distR="0">
             <wp:extent cx="4347845" cy="3893185"/>
@@ -9030,7 +9040,30 @@
           <w:szCs w:val="20"/>
           <w:lang w:val="pt-BR"/>
         </w:rPr>
-        <w:t xml:space="preserve"> Sistema de controle.</w:t>
+        <w:t xml:space="preserve"> </w:t>
+      </w:r>
+      <w:r>
+        <w:rPr>
+          <w:rFonts w:eastAsia="Times New Roman" w:cs="Times New Roman"/>
+          <w:i/>
+          <w:iCs/>
+          <w:color w:val="auto"/>
+          <w:kern w:val="0"/>
+          <w:sz w:val="20"/>
+          <w:szCs w:val="20"/>
+          <w:lang w:val="pt-BR" w:eastAsia="pt-BR" w:bidi="ar-SA"/>
+        </w:rPr>
+        <w:t>Janela de criação de carga do Simuload</w:t>
+      </w:r>
+      <w:r>
+        <w:rPr>
+          <w:i/>
+          <w:iCs/>
+          <w:sz w:val="20"/>
+          <w:szCs w:val="20"/>
+          <w:lang w:val="pt-BR"/>
+        </w:rPr>
+        <w:t>.</w:t>
       </w:r>
       <w:r>
         <w:rPr>
@@ -9039,9 +9072,7 @@
         <w:br/>
       </w:r>
       <w:r>
-        <w:rPr>
-          <w:lang w:val="pt-BR"/>
-        </w:rPr>
+        <w:rPr/>
         <w:drawing>
           <wp:inline distT="0" distB="0" distL="0" distR="0">
             <wp:extent cx="5286375" cy="3857625"/>
@@ -9126,7 +9157,7 @@
       </w:pPr>
       <w:r>
         <w:rPr>
-          <w:lang w:val="pt-BR" w:eastAsia="ar-SA"/>
+          <w:lang w:val="en-US" w:eastAsia="ar-SA"/>
         </w:rPr>
       </w:r>
     </w:p>
@@ -9209,7 +9240,30 @@
           <w:szCs w:val="20"/>
           <w:lang w:val="pt-BR"/>
         </w:rPr>
-        <w:t xml:space="preserve"> Sistema de controle.</w:t>
+        <w:t xml:space="preserve"> </w:t>
+      </w:r>
+      <w:r>
+        <w:rPr>
+          <w:rFonts w:eastAsia="Times New Roman" w:cs="Times New Roman"/>
+          <w:i/>
+          <w:iCs/>
+          <w:color w:val="auto"/>
+          <w:kern w:val="0"/>
+          <w:sz w:val="20"/>
+          <w:szCs w:val="20"/>
+          <w:lang w:val="pt-BR" w:eastAsia="pt-BR" w:bidi="ar-SA"/>
+        </w:rPr>
+        <w:t>Janela de criação de curva do Simuload</w:t>
+      </w:r>
+      <w:r>
+        <w:rPr>
+          <w:i/>
+          <w:iCs/>
+          <w:sz w:val="20"/>
+          <w:szCs w:val="20"/>
+          <w:lang w:val="pt-BR"/>
+        </w:rPr>
+        <w:t>.</w:t>
       </w:r>
       <w:r>
         <w:rPr>
@@ -9220,9 +9274,7 @@
       <w:bookmarkStart w:id="38" w:name="docs-internal-guid-b6eb1f35-7fff-3ae3-9f"/>
       <w:bookmarkEnd w:id="38"/>
       <w:r>
-        <w:rPr>
-          <w:lang w:val="pt-BR"/>
-        </w:rPr>
+        <w:rPr/>
         <w:drawing>
           <wp:inline distT="0" distB="0" distL="0" distR="0">
             <wp:extent cx="5276850" cy="3838575"/>
@@ -9402,14 +9454,35 @@
           <w:szCs w:val="20"/>
           <w:lang w:val="pt-BR"/>
         </w:rPr>
-        <w:t xml:space="preserve"> Sistema de controle.</w:t>
+        <w:t xml:space="preserve"> </w:t>
+      </w:r>
+      <w:r>
+        <w:rPr>
+          <w:rFonts w:eastAsia="Times New Roman" w:cs="Times New Roman"/>
+          <w:i/>
+          <w:iCs/>
+          <w:color w:val="auto"/>
+          <w:kern w:val="0"/>
+          <w:sz w:val="20"/>
+          <w:szCs w:val="20"/>
+          <w:lang w:val="pt-BR" w:eastAsia="pt-BR" w:bidi="ar-SA"/>
+        </w:rPr>
+        <w:t>Janela de transformadores do Simuload</w:t>
+      </w:r>
+      <w:r>
+        <w:rPr>
+          <w:i/>
+          <w:iCs/>
+          <w:sz w:val="20"/>
+          <w:szCs w:val="20"/>
+          <w:lang w:val="pt-BR"/>
+        </w:rPr>
+        <w:t>.</w:t>
       </w:r>
       <w:bookmarkStart w:id="40" w:name="docs-internal-guid-61b2cd88-7fff-83f1-cf"/>
       <w:bookmarkEnd w:id="40"/>
       <w:r>
-        <w:rPr>
-          <w:lang w:val="pt-BR"/>
-        </w:rPr>
+        <w:rPr/>
         <w:drawing>
           <wp:inline distT="0" distB="0" distL="0" distR="0">
             <wp:extent cx="5268595" cy="4718050"/>
@@ -9464,7 +9537,7 @@
       </w:pPr>
       <w:r>
         <w:rPr>
-          <w:lang w:val="pt-BR" w:eastAsia="ar-SA"/>
+          <w:lang w:val="en-US" w:eastAsia="ar-SA"/>
         </w:rPr>
       </w:r>
     </w:p>
@@ -9545,7 +9618,30 @@
           <w:szCs w:val="20"/>
           <w:lang w:val="pt-BR" w:eastAsia="ar-SA"/>
         </w:rPr>
-        <w:t xml:space="preserve"> Sistema de controle.</w:t>
+        <w:t xml:space="preserve"> </w:t>
+      </w:r>
+      <w:r>
+        <w:rPr>
+          <w:rFonts w:eastAsia="Times New Roman" w:cs="Times New Roman"/>
+          <w:i/>
+          <w:iCs/>
+          <w:color w:val="auto"/>
+          <w:kern w:val="0"/>
+          <w:sz w:val="20"/>
+          <w:szCs w:val="20"/>
+          <w:lang w:val="pt-BR" w:eastAsia="ar-SA" w:bidi="ar-SA"/>
+        </w:rPr>
+        <w:t>Janela de criação de transformador do Simuload</w:t>
+      </w:r>
+      <w:r>
+        <w:rPr>
+          <w:i/>
+          <w:iCs/>
+          <w:sz w:val="20"/>
+          <w:szCs w:val="20"/>
+          <w:lang w:val="pt-BR" w:eastAsia="ar-SA"/>
+        </w:rPr>
+        <w:t>.</w:t>
       </w:r>
     </w:p>
     <w:p>
@@ -9560,9 +9656,7 @@
       <w:bookmarkStart w:id="41" w:name="docs-internal-guid-0097c217-7fff-75b7-18"/>
       <w:bookmarkEnd w:id="41"/>
       <w:r>
-        <w:rPr>
-          <w:lang w:val="pt-BR"/>
-        </w:rPr>
+        <w:rPr/>
         <w:drawing>
           <wp:inline distT="0" distB="0" distL="0" distR="0">
             <wp:extent cx="3762375" cy="2990850"/>
@@ -9674,7 +9768,7 @@
       </w:pPr>
       <w:r>
         <w:rPr>
-          <w:lang w:val="pt-BR"/>
+          <w:lang w:val="en-US" w:eastAsia="ar-SA"/>
         </w:rPr>
       </w:r>
     </w:p>
@@ -9755,8 +9849,41 @@
           <w:szCs w:val="20"/>
           <w:lang w:val="pt-BR"/>
         </w:rPr>
-        <w:t xml:space="preserve"> Sistema de controle.</w:t>
-      </w:r>
+        <w:t xml:space="preserve"> </w:t>
+      </w:r>
+      <w:r>
+        <w:rPr>
+          <w:rFonts w:eastAsia="Times New Roman" w:cs="Times New Roman"/>
+          <w:i/>
+          <w:iCs/>
+          <w:color w:val="auto"/>
+          <w:kern w:val="0"/>
+          <w:sz w:val="20"/>
+          <w:szCs w:val="20"/>
+          <w:lang w:val="pt-BR" w:eastAsia="pt-BR" w:bidi="ar-SA"/>
+        </w:rPr>
+        <w:t xml:space="preserve">Gráfico </w:t>
+      </w:r>
+      <w:r>
+        <w:rPr>
+          <w:i/>
+          <w:iCs/>
+          <w:sz w:val="20"/>
+          <w:szCs w:val="20"/>
+          <w:lang w:val="pt-BR"/>
+        </w:rPr>
+        <w:t>da curva padrão e transformador do tipo 1 registrados no Simuload no intervalo de simulação de 1 hora.</w:t>
+      </w:r>
+    </w:p>
+    <w:p>
+      <w:pPr>
+        <w:pStyle w:val="Normal"/>
+        <w:ind w:hanging="0"/>
+        <w:jc w:val="center"/>
+        <w:rPr>
+          <w:lang w:val="en-US" w:eastAsia="ar-SA"/>
+        </w:rPr>
+      </w:pPr>
       <w:r>
         <w:rPr>
           <w:lang w:val="pt-BR" w:eastAsia="ar-SA"/>
@@ -9766,9 +9893,7 @@
       <w:bookmarkStart w:id="42" w:name="docs-internal-guid-b96eae46-7fff-5d7b-57"/>
       <w:bookmarkEnd w:id="42"/>
       <w:r>
-        <w:rPr>
-          <w:lang w:val="pt-BR"/>
-        </w:rPr>
+        <w:rPr/>
         <w:drawing>
           <wp:inline distT="0" distB="0" distL="0" distR="0">
             <wp:extent cx="4855845" cy="4202430"/>
@@ -9825,7 +9950,7 @@
       </w:pPr>
       <w:r>
         <w:rPr>
-          <w:lang w:val="pt-BR" w:eastAsia="ar-SA"/>
+          <w:lang w:val="en-US" w:eastAsia="ar-SA"/>
         </w:rPr>
       </w:r>
     </w:p>
@@ -9908,7 +10033,30 @@
           <w:szCs w:val="20"/>
           <w:lang w:val="pt-BR"/>
         </w:rPr>
-        <w:t xml:space="preserve"> Sistema de controle.</w:t>
+        <w:t xml:space="preserve"> </w:t>
+      </w:r>
+      <w:r>
+        <w:rPr>
+          <w:rFonts w:eastAsia="Times New Roman" w:cs="Times New Roman"/>
+          <w:i/>
+          <w:iCs/>
+          <w:color w:val="auto"/>
+          <w:kern w:val="0"/>
+          <w:sz w:val="20"/>
+          <w:szCs w:val="20"/>
+          <w:lang w:val="pt-BR" w:eastAsia="pt-BR" w:bidi="ar-SA"/>
+        </w:rPr>
+        <w:t xml:space="preserve">Gráfico </w:t>
+      </w:r>
+      <w:r>
+        <w:rPr>
+          <w:i/>
+          <w:iCs/>
+          <w:sz w:val="20"/>
+          <w:szCs w:val="20"/>
+          <w:lang w:val="pt-BR"/>
+        </w:rPr>
+        <w:t>da curva padrão e transformador do tipo 1 registrados no Simuload no intervalo de simulação de 30 minutos.</w:t>
       </w:r>
       <w:r>
         <w:rPr>
@@ -9917,9 +10065,7 @@
         <w:br/>
       </w:r>
       <w:r>
-        <w:rPr>
-          <w:lang w:val="pt-BR"/>
-        </w:rPr>
+        <w:rPr/>
         <w:drawing>
           <wp:inline distT="0" distB="0" distL="0" distR="0">
             <wp:extent cx="4697095" cy="4080510"/>
@@ -9976,7 +10122,7 @@
       </w:pPr>
       <w:r>
         <w:rPr>
-          <w:lang w:val="pt-BR"/>
+          <w:lang w:val="en-US" w:eastAsia="ar-SA"/>
         </w:rPr>
       </w:r>
     </w:p>
@@ -10059,7 +10205,53 @@
           <w:szCs w:val="20"/>
           <w:lang w:val="pt-BR"/>
         </w:rPr>
-        <w:t xml:space="preserve"> Sistema de controle.</w:t>
+        <w:t xml:space="preserve"> </w:t>
+      </w:r>
+      <w:r>
+        <w:rPr>
+          <w:rFonts w:eastAsia="Times New Roman" w:cs="Times New Roman"/>
+          <w:i/>
+          <w:iCs/>
+          <w:color w:val="auto"/>
+          <w:kern w:val="0"/>
+          <w:sz w:val="20"/>
+          <w:szCs w:val="20"/>
+          <w:lang w:val="pt-BR" w:eastAsia="pt-BR" w:bidi="ar-SA"/>
+        </w:rPr>
+        <w:t xml:space="preserve">Gráfico </w:t>
+      </w:r>
+      <w:r>
+        <w:rPr>
+          <w:i/>
+          <w:iCs/>
+          <w:sz w:val="20"/>
+          <w:szCs w:val="20"/>
+          <w:lang w:val="pt-BR"/>
+        </w:rPr>
+        <w:t xml:space="preserve">da curva padrão e transformador do tipo 1 registrados no Simuload no intervalo de simulação de </w:t>
+      </w:r>
+      <w:r>
+        <w:rPr>
+          <w:rFonts w:eastAsia="Times New Roman" w:cs="Times New Roman"/>
+          <w:i/>
+          <w:iCs/>
+          <w:color w:val="auto"/>
+          <w:kern w:val="0"/>
+          <w:sz w:val="20"/>
+          <w:szCs w:val="20"/>
+          <w:lang w:val="pt-BR" w:eastAsia="pt-BR" w:bidi="ar-SA"/>
+        </w:rPr>
+        <w:t>15 minutos</w:t>
+      </w:r>
+      <w:r>
+        <w:rPr>
+          <w:i/>
+          <w:iCs/>
+          <w:sz w:val="20"/>
+          <w:szCs w:val="20"/>
+          <w:lang w:val="pt-BR"/>
+        </w:rPr>
+        <w:t>.</w:t>
       </w:r>
       <w:r>
         <w:rPr>
@@ -10068,9 +10260,7 @@
         <w:br/>
       </w:r>
       <w:r>
-        <w:rPr>
-          <w:lang w:val="pt-BR"/>
-        </w:rPr>
+        <w:rPr/>
         <w:drawing>
           <wp:inline distT="0" distB="0" distL="0" distR="0">
             <wp:extent cx="4615815" cy="4025265"/>
@@ -10195,7 +10385,30 @@
           <w:szCs w:val="20"/>
           <w:lang w:val="pt-BR"/>
         </w:rPr>
-        <w:t xml:space="preserve"> Sistema de controle.</w:t>
+        <w:t xml:space="preserve"> </w:t>
+      </w:r>
+      <w:r>
+        <w:rPr>
+          <w:rFonts w:eastAsia="Times New Roman" w:cs="Times New Roman"/>
+          <w:i/>
+          <w:iCs/>
+          <w:color w:val="auto"/>
+          <w:kern w:val="0"/>
+          <w:sz w:val="20"/>
+          <w:szCs w:val="20"/>
+          <w:lang w:val="pt-BR" w:eastAsia="pt-BR" w:bidi="ar-SA"/>
+        </w:rPr>
+        <w:t xml:space="preserve">Gráfico </w:t>
+      </w:r>
+      <w:r>
+        <w:rPr>
+          <w:i/>
+          <w:iCs/>
+          <w:sz w:val="20"/>
+          <w:szCs w:val="20"/>
+          <w:lang w:val="pt-BR"/>
+        </w:rPr>
+        <w:t>da curva padrão e transformador do tipo 1 registrados no Simuload no intervalo de simulação de 5 minutos.</w:t>
       </w:r>
       <w:r>
         <w:rPr>
@@ -10204,9 +10417,7 @@
         <w:br/>
       </w:r>
       <w:r>
-        <w:rPr>
-          <w:lang w:val="pt-BR"/>
-        </w:rPr>
+        <w:rPr/>
         <w:drawing>
           <wp:inline distT="0" distB="0" distL="0" distR="0">
             <wp:extent cx="4681220" cy="4067175"/>
@@ -10323,7 +10534,35 @@
         <w:rPr>
           <w:lang w:val="pt-BR" w:eastAsia="ar-SA"/>
         </w:rPr>
-        <w:t xml:space="preserve">A utilização do Simuload se mostrou uma alternativa mais prática e eficiente quando comparada com a maneira comumente utilizada pelos alunos, na qual consiste em fazer as simulações manualmente, hora a hora, inserindo valores de vários equipamentos em vários estabelecimentos e calculando tudo por planilhas. Todo esse trabalho aumenta o tempo total destinado a essa atividade e pode levar a uma maior possibilidade de erro, pois os cálculos são feitos de forma manual pelos estudantes. Com o Simuload foi possível fazer todo esse cadastramento, análise e escolha do transformador adequado de forma mais prática e sem comprometer o processo de aprendizagem proposto no componente curricular. </w:t>
+        <w:t>A utilização do Simuload se mostrou uma alternativa mais prática e eficiente quando comparada com a maneira comumente utilizada pelos alunos, na qual consiste em fazer as simulações manualmente, hora a hora, inserindo valores de vários equipamentos em vários estabelecimentos e calculando tudo por planilhas. Todo esse trabalho aumenta o tempo total destinado a essa atividade e pode levar a uma maior possibilidade de erro, pois os cálculos são feitos de forma manual pelos estudantes. Com o Simuload foi possível fazer todo esse cadastramento, análise e escolha do transformador adequado de forma mais prática e sem comprometer o processo de aprendizagem proposto no componente curricular. Além disso, o próprio trabalho acaba exigindo mais tempo no registro de valores e fórmulas do que na análise das curvas de carga e adequação ao transformador.</w:t>
+      </w:r>
+    </w:p>
+    <w:p>
+      <w:pPr>
+        <w:pStyle w:val="Normal"/>
+        <w:rPr>
+          <w:lang w:val="en-US" w:eastAsia="ar-SA"/>
+        </w:rPr>
+      </w:pPr>
+      <w:r>
+        <w:rPr>
+          <w:lang w:val="pt-BR" w:eastAsia="ar-SA"/>
+        </w:rPr>
+        <w:t>Em contrapartida, o Simuload apresenta algumas limitações e pontos a serem melhorados. Uma das principais desvantagens é a falta de exibição de erros, o que pode dificultar a utilização para novos usuários em certas etapas. Embora o software se esforce para evitar erros e preenchimentos incorretos nos campos, a estrutura dos campos de "Curva de Carga Horária" pode ser problemática. Caso algum valor seja preenchido incorretamente, a simulação não será executada e a localização do erro não será informada ao usuário. Por esse motivo, os usuários optaram por preencher e revisar esses valores em um editor de texto antes de inseri-los no Simuload.</w:t>
+      </w:r>
+    </w:p>
+    <w:p>
+      <w:pPr>
+        <w:pStyle w:val="Normal"/>
+        <w:rPr>
+          <w:lang w:val="en-US" w:eastAsia="ar-SA"/>
+        </w:rPr>
+      </w:pPr>
+      <w:r>
+        <w:rPr>
+          <w:lang w:val="pt-BR" w:eastAsia="ar-SA"/>
+        </w:rPr>
+        <w:t>Outra limitação do software é que ele se baseia no modelo de dados do PPH 2019, projetado principalmente para simulações com intervalo de 1 hora. Os intervalos de 30, 15 e 5 minutos são gerados por meio de um algoritmo de aleatoriedade, o que pode não refletir com precisão o funcionamento real de alguns equipamentos. Além disso, pode dar a impressão de que o consumo é menor nos intervalos menores devido aos valores aleatórios serem menores ou iguais aos da referência (gráfico com intervalo de 1 hora). Como resultado, os valores da simulação em outros intervalos não podem ser ajustados e, embora o software busque fornecer uma representação geral, pode haver discrepâncias em relação à realidade operacional.</w:t>
       </w:r>
     </w:p>
     <w:p>
@@ -10604,7 +10843,7 @@
       </w:pPr>
       <w:r>
         <w:rPr>
-          <w:lang w:val="pt-BR" w:eastAsia="ar-SA"/>
+          <w:lang w:val="en-US" w:eastAsia="ar-SA"/>
         </w:rPr>
       </w:r>
       <w:r>
@@ -10650,7 +10889,7 @@
       </w:pPr>
       <w:r>
         <w:rPr>
-          <w:lang w:val="pt-BR" w:eastAsia="ar-SA"/>
+          <w:lang w:val="en-US" w:eastAsia="ar-SA"/>
         </w:rPr>
       </w:r>
     </w:p>
@@ -10717,7 +10956,7 @@
           <w:color w:val="222222"/>
           <w:sz w:val="20"/>
           <w:highlight w:val="white"/>
-          <w:lang w:val="pt-BR"/>
+          <w:lang w:val="en-US"/>
         </w:rPr>
       </w:r>
     </w:p>
@@ -10782,7 +11021,6 @@
           <w:color w:val="222222"/>
           <w:sz w:val="20"/>
           <w:highlight w:val="white"/>
-          <w:lang w:val="pt-BR"/>
         </w:rPr>
       </w:r>
     </w:p>
@@ -10805,7 +11043,6 @@
           <w:color w:val="222222"/>
           <w:sz w:val="20"/>
           <w:highlight w:val="white"/>
-          <w:lang w:val="pt-BR"/>
         </w:rPr>
       </w:r>
       <w:r>
@@ -13198,21 +13435,19 @@
       </w:pPr>
       <w:r>
         <w:rPr>
-          <w:lang w:val="pt-BR" w:eastAsia="ar-SA"/>
-        </w:rPr>
-      </w:r>
-    </w:p>
-    <w:p>
-      <w:pPr>
-        <w:pStyle w:val="Normal"/>
-        <w:rPr>
           <w:lang w:eastAsia="ar-SA"/>
         </w:rPr>
-      </w:pPr>
-      <w:r>
-        <w:rPr>
-          <w:lang w:val="pt-BR"/>
-        </w:rPr>
+      </w:r>
+    </w:p>
+    <w:p>
+      <w:pPr>
+        <w:pStyle w:val="Normal"/>
+        <w:rPr>
+          <w:lang w:eastAsia="ar-SA"/>
+        </w:rPr>
+      </w:pPr>
+      <w:r>
+        <w:rPr/>
       </w:r>
     </w:p>
     <w:sectPr>
@@ -13383,7 +13618,7 @@
         <w:docPartGallery w:val="Page Numbers (Bottom of Page)"/>
         <w:docPartUnique w:val="true"/>
       </w:docPartObj>
-      <w:id w:val="168708803"/>
+      <w:id w:val="1436927063"/>
     </w:sdtPr>
     <w:sdtContent>
       <w:p>
@@ -13395,33 +13630,23 @@
           </w:rPr>
         </w:pPr>
         <w:r>
-          <w:rPr>
-            <w:lang w:val="pt-BR"/>
-          </w:rPr>
+          <w:rPr/>
           <w:fldChar w:fldCharType="begin"/>
         </w:r>
         <w:r>
-          <w:rPr>
-            <w:lang w:val="pt-BR"/>
-          </w:rPr>
+          <w:rPr/>
           <w:instrText> PAGE </w:instrText>
         </w:r>
         <w:r>
-          <w:rPr>
-            <w:lang w:val="pt-BR"/>
-          </w:rPr>
+          <w:rPr/>
           <w:fldChar w:fldCharType="separate"/>
         </w:r>
         <w:r>
-          <w:rPr>
-            <w:lang w:val="pt-BR"/>
-          </w:rPr>
-          <w:t>35</w:t>
+          <w:rPr/>
+          <w:t>36</w:t>
         </w:r>
         <w:r>
-          <w:rPr>
-            <w:lang w:val="pt-BR"/>
-          </w:rPr>
+          <w:rPr/>
           <w:fldChar w:fldCharType="end"/>
         </w:r>
       </w:p>
@@ -13452,7 +13677,7 @@
         <w:docPartGallery w:val="Page Numbers (Bottom of Page)"/>
         <w:docPartUnique w:val="true"/>
       </w:docPartObj>
-      <w:id w:val="1544106499"/>
+      <w:id w:val="1378339914"/>
     </w:sdtPr>
     <w:sdtContent>
       <w:p>
@@ -13464,33 +13689,23 @@
           </w:rPr>
         </w:pPr>
         <w:r>
-          <w:rPr>
-            <w:lang w:val="pt-BR"/>
-          </w:rPr>
+          <w:rPr/>
           <w:fldChar w:fldCharType="begin"/>
         </w:r>
         <w:r>
-          <w:rPr>
-            <w:lang w:val="pt-BR"/>
-          </w:rPr>
+          <w:rPr/>
           <w:instrText> PAGE </w:instrText>
         </w:r>
         <w:r>
-          <w:rPr>
-            <w:lang w:val="pt-BR"/>
-          </w:rPr>
+          <w:rPr/>
           <w:fldChar w:fldCharType="separate"/>
         </w:r>
         <w:r>
-          <w:rPr>
-            <w:lang w:val="pt-BR"/>
-          </w:rPr>
+          <w:rPr/>
           <w:t>1</w:t>
         </w:r>
         <w:r>
-          <w:rPr>
-            <w:lang w:val="pt-BR"/>
-          </w:rPr>
+          <w:rPr/>
           <w:fldChar w:fldCharType="end"/>
         </w:r>
       </w:p>
@@ -17854,7 +18069,7 @@
       <w:kern w:val="0"/>
       <w:sz w:val="24"/>
       <w:szCs w:val="20"/>
-      <w:lang w:eastAsia="pt-BR" w:bidi="ar-SA" w:val="pt-BR"/>
+      <w:lang w:val="pt-BR" w:eastAsia="pt-BR" w:bidi="ar-SA"/>
     </w:rPr>
   </w:style>
   <w:style w:type="paragraph" w:styleId="Ttulo1">

</xml_diff>